<commit_message>
re-structing results file to match outline
</commit_message>
<xml_diff>
--- a/APeterson_Chap2_outline_v1.2.docx
+++ b/APeterson_Chap2_outline_v1.2.docx
@@ -878,98 +878,17 @@
       <w:pPr>
         <w:contextualSpacing/>
         <w:rPr>
+          <w:sz w:val="24"/>
+          <w:szCs w:val="24"/>
+        </w:rPr>
+      </w:pPr>
+      <w:r>
+        <w:rPr>
           <w:b/>
           <w:sz w:val="24"/>
           <w:szCs w:val="24"/>
         </w:rPr>
-      </w:pPr>
-      <w:r>
-        <w:rPr>
-          <w:b/>
-          <w:sz w:val="24"/>
-          <w:szCs w:val="24"/>
-        </w:rPr>
-        <w:t xml:space="preserve">A.1 </w:t>
-      </w:r>
-      <w:r>
-        <w:rPr>
-          <w:b/>
-          <w:sz w:val="24"/>
-          <w:szCs w:val="24"/>
-        </w:rPr>
-        <w:t xml:space="preserve">General Patterns for the </w:t>
-      </w:r>
-      <w:r>
-        <w:rPr>
-          <w:b/>
-          <w:sz w:val="24"/>
-          <w:szCs w:val="24"/>
-        </w:rPr>
-        <w:t>Mean</w:t>
-      </w:r>
-      <w:r>
-        <w:rPr>
-          <w:b/>
-          <w:sz w:val="24"/>
-          <w:szCs w:val="24"/>
-        </w:rPr>
-        <w:t xml:space="preserve"> MLH1 counts</w:t>
-      </w:r>
-    </w:p>
-    <w:p>
-      <w:pPr>
-        <w:contextualSpacing/>
-        <w:rPr>
-          <w:sz w:val="24"/>
-          <w:szCs w:val="24"/>
-        </w:rPr>
-      </w:pPr>
-      <w:r>
-        <w:rPr>
-          <w:sz w:val="24"/>
-          <w:szCs w:val="24"/>
-        </w:rPr>
-        <w:tab/>
-      </w:r>
-      <w:r>
-        <w:rPr>
-          <w:sz w:val="24"/>
-          <w:szCs w:val="24"/>
-        </w:rPr>
-        <w:t>Table 1 (MLH1 statistics)</w:t>
-      </w:r>
-    </w:p>
-    <w:p>
-      <w:pPr>
-        <w:ind w:firstLine="720"/>
-        <w:contextualSpacing/>
-        <w:rPr>
-          <w:sz w:val="24"/>
-          <w:szCs w:val="24"/>
-        </w:rPr>
-      </w:pPr>
-      <w:r>
-        <w:rPr>
-          <w:sz w:val="24"/>
-          <w:szCs w:val="24"/>
-        </w:rPr>
-        <w:t>Figure 1 (MLH1 strain means)</w:t>
-      </w:r>
-    </w:p>
-    <w:p>
-      <w:pPr>
-        <w:contextualSpacing/>
-        <w:rPr>
-          <w:sz w:val="24"/>
-          <w:szCs w:val="24"/>
-        </w:rPr>
-      </w:pPr>
-      <w:r>
-        <w:rPr>
-          <w:sz w:val="24"/>
-          <w:szCs w:val="24"/>
-        </w:rPr>
-        <w:tab/>
+        <w:t xml:space="preserve">  </w:t>
       </w:r>
       <w:r>
         <w:rPr>
@@ -1072,6 +991,205 @@
     </w:p>
     <w:p>
       <w:pPr>
+        <w:ind w:firstLine="720"/>
+        <w:contextualSpacing/>
+      </w:pPr>
+    </w:p>
+    <w:p>
+      <w:pPr>
+        <w:pStyle w:val="Heading3"/>
+      </w:pPr>
+      <w:r>
+        <w:t xml:space="preserve">A.1 </w:t>
+      </w:r>
+      <w:proofErr w:type="gramStart"/>
+      <w:r>
+        <w:t>Modeling</w:t>
+      </w:r>
+      <w:proofErr w:type="gramEnd"/>
+      <w:r>
+        <w:t xml:space="preserve"> </w:t>
+      </w:r>
+      <w:r>
+        <w:t xml:space="preserve">the </w:t>
+      </w:r>
+      <w:r>
+        <w:t>mouse M</w:t>
+      </w:r>
+      <w:r>
+        <w:t>ean</w:t>
+      </w:r>
+      <w:r>
+        <w:t xml:space="preserve"> MLH1 per cell</w:t>
+      </w:r>
+    </w:p>
+    <w:p>
+      <w:pPr>
+        <w:ind w:firstLine="720"/>
+        <w:contextualSpacing/>
+        <w:rPr>
+          <w:sz w:val="24"/>
+          <w:szCs w:val="24"/>
+        </w:rPr>
+      </w:pPr>
+      <w:r>
+        <w:rPr>
+          <w:sz w:val="24"/>
+          <w:szCs w:val="24"/>
+        </w:rPr>
+        <w:t xml:space="preserve">Test of </w:t>
+      </w:r>
+      <w:proofErr w:type="spellStart"/>
+      <w:r>
+        <w:rPr>
+          <w:sz w:val="24"/>
+          <w:szCs w:val="24"/>
+        </w:rPr>
+        <w:t>Subsps</w:t>
+      </w:r>
+      <w:proofErr w:type="spellEnd"/>
+      <w:r>
+        <w:rPr>
+          <w:sz w:val="24"/>
+          <w:szCs w:val="24"/>
+        </w:rPr>
+        <w:t xml:space="preserve"> coefficient</w:t>
+      </w:r>
+    </w:p>
+    <w:p>
+      <w:pPr>
+        <w:ind w:firstLine="720"/>
+        <w:contextualSpacing/>
+        <w:rPr>
+          <w:sz w:val="24"/>
+          <w:szCs w:val="24"/>
+        </w:rPr>
+      </w:pPr>
+      <w:r>
+        <w:rPr>
+          <w:sz w:val="24"/>
+          <w:szCs w:val="24"/>
+        </w:rPr>
+        <w:tab/>
+        <w:t>Mostly NS</w:t>
+      </w:r>
+    </w:p>
+    <w:p>
+      <w:pPr>
+        <w:ind w:firstLine="720"/>
+        <w:contextualSpacing/>
+        <w:rPr>
+          <w:sz w:val="24"/>
+          <w:szCs w:val="24"/>
+        </w:rPr>
+      </w:pPr>
+      <w:r>
+        <w:rPr>
+          <w:sz w:val="24"/>
+          <w:szCs w:val="24"/>
+        </w:rPr>
+        <w:t>Test of sex</w:t>
+      </w:r>
+    </w:p>
+    <w:p>
+      <w:pPr>
+        <w:ind w:firstLine="720"/>
+        <w:contextualSpacing/>
+        <w:rPr>
+          <w:sz w:val="24"/>
+          <w:szCs w:val="24"/>
+        </w:rPr>
+      </w:pPr>
+    </w:p>
+    <w:p>
+      <w:pPr>
+        <w:ind w:firstLine="720"/>
+        <w:contextualSpacing/>
+        <w:rPr>
+          <w:sz w:val="24"/>
+          <w:szCs w:val="24"/>
+        </w:rPr>
+      </w:pPr>
+      <w:r>
+        <w:rPr>
+          <w:sz w:val="24"/>
+          <w:szCs w:val="24"/>
+        </w:rPr>
+        <w:t>Interaction coefficient</w:t>
+      </w:r>
+    </w:p>
+    <w:p>
+      <w:pPr>
+        <w:ind w:firstLine="720"/>
+        <w:contextualSpacing/>
+        <w:rPr>
+          <w:sz w:val="24"/>
+          <w:szCs w:val="24"/>
+        </w:rPr>
+      </w:pPr>
+      <w:r>
+        <w:rPr>
+          <w:sz w:val="24"/>
+          <w:szCs w:val="24"/>
+        </w:rPr>
+        <w:tab/>
+        <w:t>More sig?</w:t>
+      </w:r>
+    </w:p>
+    <w:p>
+      <w:pPr>
+        <w:ind w:firstLine="720"/>
+        <w:contextualSpacing/>
+        <w:rPr>
+          <w:sz w:val="24"/>
+          <w:szCs w:val="24"/>
+        </w:rPr>
+      </w:pPr>
+      <w:r>
+        <w:rPr>
+          <w:sz w:val="24"/>
+          <w:szCs w:val="24"/>
+        </w:rPr>
+        <w:t>Test of random strain effects</w:t>
+      </w:r>
+    </w:p>
+    <w:p>
+      <w:pPr>
+        <w:ind w:firstLine="720"/>
+        <w:contextualSpacing/>
+        <w:rPr>
+          <w:sz w:val="24"/>
+          <w:szCs w:val="24"/>
+        </w:rPr>
+      </w:pPr>
+      <w:r>
+        <w:rPr>
+          <w:sz w:val="24"/>
+          <w:szCs w:val="24"/>
+        </w:rPr>
+        <w:tab/>
+        <w:t>(</w:t>
+      </w:r>
+      <w:proofErr w:type="gramStart"/>
+      <w:r>
+        <w:rPr>
+          <w:sz w:val="24"/>
+          <w:szCs w:val="24"/>
+        </w:rPr>
+        <w:t>which</w:t>
+      </w:r>
+      <w:proofErr w:type="gramEnd"/>
+      <w:r>
+        <w:rPr>
+          <w:sz w:val="24"/>
+          <w:szCs w:val="24"/>
+        </w:rPr>
+        <w:t xml:space="preserve"> tests are used?)</w:t>
+      </w:r>
+    </w:p>
+    <w:p>
+      <w:pPr>
+        <w:ind w:firstLine="720"/>
         <w:contextualSpacing/>
         <w:rPr>
           <w:sz w:val="24"/>
@@ -1254,44 +1372,19 @@
     </w:p>
     <w:p>
       <w:pPr>
-        <w:contextualSpacing/>
-        <w:rPr>
-          <w:b/>
-          <w:sz w:val="24"/>
-          <w:szCs w:val="24"/>
-        </w:rPr>
-      </w:pPr>
-      <w:r>
-        <w:rPr>
-          <w:b/>
-          <w:sz w:val="24"/>
-          <w:szCs w:val="24"/>
-        </w:rPr>
+        <w:pStyle w:val="Heading3"/>
+      </w:pPr>
+      <w:r>
         <w:t xml:space="preserve">A.2 </w:t>
       </w:r>
       <w:r>
-        <w:rPr>
-          <w:b/>
-          <w:sz w:val="24"/>
-          <w:szCs w:val="24"/>
-        </w:rPr>
-        <w:t>General Patterns for v</w:t>
-      </w:r>
-      <w:r>
-        <w:rPr>
-          <w:b/>
-          <w:sz w:val="24"/>
-          <w:szCs w:val="24"/>
-        </w:rPr>
+        <w:t>Modeling mouse V</w:t>
+      </w:r>
+      <w:r>
         <w:t xml:space="preserve">ariance </w:t>
       </w:r>
       <w:r>
-        <w:rPr>
-          <w:b/>
-          <w:sz w:val="24"/>
-          <w:szCs w:val="24"/>
-        </w:rPr>
-        <w:t>in MLH1 counts</w:t>
+        <w:t>in MLH1 per cell</w:t>
       </w:r>
     </w:p>
     <w:p>
@@ -1353,8 +1446,17 @@
           <w:sz w:val="24"/>
           <w:szCs w:val="24"/>
         </w:rPr>
-        <w:t>Mixed Model for variance</w:t>
-      </w:r>
+        <w:t xml:space="preserve">Test of </w:t>
+      </w:r>
+      <w:proofErr w:type="spellStart"/>
+      <w:r>
+        <w:rPr>
+          <w:sz w:val="24"/>
+          <w:szCs w:val="24"/>
+        </w:rPr>
+        <w:t>subsp</w:t>
+      </w:r>
+      <w:proofErr w:type="spellEnd"/>
     </w:p>
     <w:p>
       <w:pPr>
@@ -1371,14 +1473,93 @@
           <w:szCs w:val="24"/>
         </w:rPr>
         <w:tab/>
-        <w:t>Sex is a significant effect. Variance</w:t>
-      </w:r>
-      <w:r>
-        <w:rPr>
-          <w:sz w:val="24"/>
-          <w:szCs w:val="24"/>
-        </w:rPr>
-        <w:t xml:space="preserve"> for </w:t>
+        <w:t>Mostly NS</w:t>
+      </w:r>
+    </w:p>
+    <w:p>
+      <w:pPr>
+        <w:ind w:firstLine="720"/>
+        <w:contextualSpacing/>
+        <w:rPr>
+          <w:sz w:val="24"/>
+          <w:szCs w:val="24"/>
+        </w:rPr>
+      </w:pPr>
+      <w:r>
+        <w:rPr>
+          <w:sz w:val="24"/>
+          <w:szCs w:val="24"/>
+        </w:rPr>
+        <w:t>Test of sex</w:t>
+      </w:r>
+    </w:p>
+    <w:p>
+      <w:pPr>
+        <w:ind w:firstLine="720"/>
+        <w:contextualSpacing/>
+        <w:rPr>
+          <w:sz w:val="24"/>
+          <w:szCs w:val="24"/>
+        </w:rPr>
+      </w:pPr>
+      <w:r>
+        <w:rPr>
+          <w:sz w:val="24"/>
+          <w:szCs w:val="24"/>
+        </w:rPr>
+        <w:tab/>
+        <w:t>Most sig</w:t>
+      </w:r>
+    </w:p>
+    <w:p>
+      <w:pPr>
+        <w:ind w:firstLine="720"/>
+        <w:contextualSpacing/>
+        <w:rPr>
+          <w:sz w:val="24"/>
+          <w:szCs w:val="24"/>
+        </w:rPr>
+      </w:pPr>
+      <w:r>
+        <w:rPr>
+          <w:sz w:val="24"/>
+          <w:szCs w:val="24"/>
+        </w:rPr>
+        <w:t>Test of interaction</w:t>
+      </w:r>
+    </w:p>
+    <w:p>
+      <w:pPr>
+        <w:ind w:firstLine="720"/>
+        <w:contextualSpacing/>
+        <w:rPr>
+          <w:sz w:val="24"/>
+          <w:szCs w:val="24"/>
+        </w:rPr>
+      </w:pPr>
+      <w:r>
+        <w:rPr>
+          <w:sz w:val="24"/>
+          <w:szCs w:val="24"/>
+        </w:rPr>
+        <w:tab/>
+        <w:t xml:space="preserve">Some sig (for </w:t>
+      </w:r>
+      <w:proofErr w:type="gramStart"/>
+      <w:r>
+        <w:rPr>
+          <w:sz w:val="24"/>
+          <w:szCs w:val="24"/>
+        </w:rPr>
+        <w:t>cv</w:t>
+      </w:r>
+      <w:proofErr w:type="gramEnd"/>
+      <w:r>
+        <w:rPr>
+          <w:sz w:val="24"/>
+          <w:szCs w:val="24"/>
+        </w:rPr>
+        <w:t xml:space="preserve"> and </w:t>
       </w:r>
       <w:proofErr w:type="spellStart"/>
       <w:r>
@@ -1386,7 +1567,7 @@
           <w:sz w:val="24"/>
           <w:szCs w:val="24"/>
         </w:rPr>
-        <w:t>gwRR</w:t>
+        <w:t>Var</w:t>
       </w:r>
       <w:proofErr w:type="spellEnd"/>
       <w:r>
@@ -1394,74 +1575,93 @@
           <w:sz w:val="24"/>
           <w:szCs w:val="24"/>
         </w:rPr>
-        <w:t xml:space="preserve"> is </w:t>
-      </w:r>
-      <w:r>
-        <w:rPr>
-          <w:sz w:val="24"/>
-          <w:szCs w:val="24"/>
-        </w:rPr>
-        <w:t>higher in female</w:t>
-      </w:r>
-      <w:r>
-        <w:rPr>
-          <w:sz w:val="24"/>
-          <w:szCs w:val="24"/>
-        </w:rPr>
-        <w:t xml:space="preserve"> mice</w:t>
-      </w:r>
-      <w:r>
-        <w:rPr>
-          <w:sz w:val="24"/>
-          <w:szCs w:val="24"/>
-        </w:rPr>
-        <w:t>.</w:t>
-      </w:r>
-    </w:p>
-    <w:p>
-      <w:pPr>
-        <w:contextualSpacing/>
-        <w:rPr>
-          <w:sz w:val="24"/>
-          <w:szCs w:val="24"/>
-        </w:rPr>
-      </w:pPr>
-    </w:p>
-    <w:p>
-      <w:pPr>
-        <w:pStyle w:val="ListParagraph"/>
+        <w:t>)</w:t>
+      </w:r>
+    </w:p>
+    <w:p>
+      <w:pPr>
+        <w:ind w:firstLine="720"/>
+        <w:contextualSpacing/>
+        <w:rPr>
+          <w:sz w:val="24"/>
+          <w:szCs w:val="24"/>
+        </w:rPr>
+      </w:pPr>
+      <w:r>
+        <w:rPr>
+          <w:sz w:val="24"/>
+          <w:szCs w:val="24"/>
+        </w:rPr>
+        <w:t>Test of random effects</w:t>
+      </w:r>
+    </w:p>
+    <w:p>
+      <w:pPr>
+        <w:ind w:firstLine="720"/>
+        <w:contextualSpacing/>
+        <w:rPr>
+          <w:sz w:val="24"/>
+          <w:szCs w:val="24"/>
+        </w:rPr>
+      </w:pPr>
+    </w:p>
+    <w:p>
+      <w:pPr>
+        <w:ind w:firstLine="720"/>
+        <w:contextualSpacing/>
+        <w:rPr>
+          <w:sz w:val="24"/>
+          <w:szCs w:val="24"/>
+        </w:rPr>
+      </w:pPr>
+      <w:r>
+        <w:rPr>
+          <w:sz w:val="24"/>
+          <w:szCs w:val="24"/>
+        </w:rPr>
+        <w:t>(</w:t>
+      </w:r>
+      <w:proofErr w:type="gramStart"/>
+      <w:r>
+        <w:rPr>
+          <w:sz w:val="24"/>
+          <w:szCs w:val="24"/>
+        </w:rPr>
+        <w:t>when</w:t>
+      </w:r>
+      <w:proofErr w:type="gramEnd"/>
+      <w:r>
+        <w:rPr>
+          <w:sz w:val="24"/>
+          <w:szCs w:val="24"/>
+        </w:rPr>
+        <w:t xml:space="preserve"> quality is accounted for…)?</w:t>
+      </w:r>
+    </w:p>
+    <w:p>
+      <w:pPr>
+        <w:contextualSpacing/>
+        <w:rPr>
+          <w:sz w:val="24"/>
+          <w:szCs w:val="24"/>
+        </w:rPr>
+      </w:pPr>
+    </w:p>
+    <w:p>
+      <w:pPr>
+        <w:pStyle w:val="Heading2"/>
         <w:numPr>
           <w:ilvl w:val="0"/>
           <w:numId w:val="1"/>
         </w:numPr>
-        <w:rPr>
-          <w:b/>
-          <w:sz w:val="24"/>
-          <w:szCs w:val="24"/>
-        </w:rPr>
-      </w:pPr>
-      <w:r>
-        <w:rPr>
-          <w:b/>
-          <w:sz w:val="24"/>
-          <w:szCs w:val="24"/>
-        </w:rPr>
+      </w:pPr>
+      <w:r>
         <w:t>R</w:t>
       </w:r>
       <w:r>
-        <w:rPr>
-          <w:b/>
-          <w:sz w:val="24"/>
-          <w:szCs w:val="24"/>
-        </w:rPr>
         <w:t>apid male evolution</w:t>
       </w:r>
       <w:r>
-        <w:rPr>
-          <w:b/>
-          <w:sz w:val="24"/>
-          <w:szCs w:val="24"/>
-        </w:rPr>
         <w:t xml:space="preserve"> (Fig2)</w:t>
       </w:r>
     </w:p>
@@ -1478,6 +1678,46 @@
           <w:szCs w:val="24"/>
         </w:rPr>
       </w:pPr>
+      <w:r>
+        <w:rPr>
+          <w:b/>
+          <w:sz w:val="24"/>
+          <w:szCs w:val="24"/>
+        </w:rPr>
+        <w:t>(</w:t>
+      </w:r>
+      <w:proofErr w:type="gramStart"/>
+      <w:r>
+        <w:rPr>
+          <w:b/>
+          <w:sz w:val="24"/>
+          <w:szCs w:val="24"/>
+        </w:rPr>
+        <w:t>post</w:t>
+      </w:r>
+      <w:proofErr w:type="gramEnd"/>
+      <w:r>
+        <w:rPr>
+          <w:b/>
+          <w:sz w:val="24"/>
+          <w:szCs w:val="24"/>
+        </w:rPr>
+        <w:t xml:space="preserve"> hoc tests (just males?)</w:t>
+      </w:r>
+    </w:p>
+    <w:p>
+      <w:pPr>
+        <w:pStyle w:val="ListParagraph"/>
+        <w:numPr>
+          <w:ilvl w:val="1"/>
+          <w:numId w:val="1"/>
+        </w:numPr>
+        <w:rPr>
+          <w:b/>
+          <w:sz w:val="24"/>
+          <w:szCs w:val="24"/>
+        </w:rPr>
+      </w:pPr>
       <w:proofErr w:type="spellStart"/>
       <w:r>
         <w:rPr>
@@ -1659,7 +1899,16 @@
           <w:sz w:val="24"/>
           <w:szCs w:val="24"/>
         </w:rPr>
-        <w:t xml:space="preserve"> between the ‘High’ and ‘Low’ MLH1.group is significant for L cells, but not Z</w:t>
+        <w:t xml:space="preserve"> between the ‘High’ and ‘Lo</w:t>
+      </w:r>
+      <w:bookmarkStart w:id="0" w:name="_GoBack"/>
+      <w:bookmarkEnd w:id="0"/>
+      <w:r>
+        <w:rPr>
+          <w:sz w:val="24"/>
+          <w:szCs w:val="24"/>
+        </w:rPr>
+        <w:t>w’ MLH1.group is significant for L cells, but not Z</w:t>
       </w:r>
     </w:p>
     <w:p>
@@ -1675,24 +1924,17 @@
     </w:p>
     <w:p>
       <w:pPr>
-        <w:pStyle w:val="ListParagraph"/>
+        <w:pStyle w:val="Heading2"/>
         <w:numPr>
           <w:ilvl w:val="0"/>
           <w:numId w:val="1"/>
         </w:numPr>
-        <w:rPr>
-          <w:b/>
-          <w:sz w:val="24"/>
-          <w:szCs w:val="24"/>
-        </w:rPr>
-      </w:pPr>
-      <w:r>
-        <w:rPr>
-          <w:b/>
-          <w:sz w:val="24"/>
-          <w:szCs w:val="24"/>
-        </w:rPr>
+      </w:pPr>
+      <w:r>
         <w:t>Nuanced female pattern</w:t>
+      </w:r>
+      <w:r>
+        <w:t xml:space="preserve"> (Fig3)</w:t>
       </w:r>
     </w:p>
     <w:p>
@@ -1734,16 +1976,12 @@
     </w:p>
     <w:p>
       <w:pPr>
-        <w:contextualSpacing/>
-        <w:rPr>
-          <w:sz w:val="24"/>
-          <w:szCs w:val="24"/>
-        </w:rPr>
-      </w:pPr>
-    </w:p>
-    <w:p>
-      <w:pPr>
-        <w:contextualSpacing/>
+        <w:pStyle w:val="Heading2"/>
+      </w:pPr>
+    </w:p>
+    <w:p>
+      <w:pPr>
+        <w:pStyle w:val="Heading2"/>
         <w:rPr>
           <w:b/>
           <w:sz w:val="24"/>
@@ -1751,79 +1989,41 @@
         </w:rPr>
       </w:pPr>
       <w:r>
-        <w:rPr>
-          <w:b/>
-          <w:sz w:val="24"/>
-          <w:szCs w:val="24"/>
-        </w:rPr>
         <w:t>D</w:t>
       </w:r>
       <w:r>
-        <w:rPr>
-          <w:b/>
-          <w:sz w:val="24"/>
-          <w:szCs w:val="24"/>
-        </w:rPr>
         <w:t xml:space="preserve">. </w:t>
       </w:r>
       <w:r>
-        <w:rPr>
-          <w:b/>
-          <w:sz w:val="24"/>
-          <w:szCs w:val="24"/>
-        </w:rPr>
         <w:t>Heter</w:t>
       </w:r>
       <w:r>
-        <w:rPr>
-          <w:b/>
-          <w:sz w:val="24"/>
-          <w:szCs w:val="24"/>
-        </w:rPr>
         <w:t>ochiasmy patterns incorporating</w:t>
       </w:r>
       <w:r>
-        <w:rPr>
-          <w:b/>
-          <w:sz w:val="24"/>
-          <w:szCs w:val="24"/>
-        </w:rPr>
         <w:t xml:space="preserve"> total SC,</w:t>
       </w:r>
       <w:r>
-        <w:rPr>
-          <w:b/>
-          <w:sz w:val="24"/>
-          <w:szCs w:val="24"/>
-        </w:rPr>
         <w:t xml:space="preserve"> IFD,</w:t>
       </w:r>
       <w:r>
-        <w:rPr>
-          <w:b/>
-          <w:sz w:val="24"/>
-          <w:szCs w:val="24"/>
-        </w:rPr>
         <w:t xml:space="preserve"> and relative CO placement</w:t>
       </w:r>
-    </w:p>
-    <w:p>
-      <w:pPr>
-        <w:ind w:firstLine="720"/>
-        <w:contextualSpacing/>
-        <w:rPr>
-          <w:b/>
-          <w:sz w:val="24"/>
-          <w:szCs w:val="24"/>
-        </w:rPr>
-      </w:pPr>
-      <w:r>
-        <w:rPr>
-          <w:b/>
-          <w:sz w:val="24"/>
-          <w:szCs w:val="24"/>
-        </w:rPr>
+      <w:r>
+        <w:t xml:space="preserve"> (fig4)</w:t>
+      </w:r>
+    </w:p>
+    <w:p>
+      <w:r>
         <w:t>Conserved and evolving patterns of sexual dimorphism in meiotic traits</w:t>
+      </w:r>
+      <w:r>
+        <w:t>. Longer total SC length and telomere position are conserved sexually dimorphic meiotic features.</w:t>
+      </w:r>
+    </w:p>
+    <w:p>
+      <w:r>
+        <w:t>Difference in Proportions of 1CO: 2CO evolves?</w:t>
       </w:r>
     </w:p>
     <w:p>
@@ -2530,8 +2730,6 @@
         </w:rPr>
         <w:t xml:space="preserve"> models are good framework</w:t>
       </w:r>
-      <w:bookmarkStart w:id="0" w:name="_GoBack"/>
-      <w:bookmarkEnd w:id="0"/>
     </w:p>
     <w:p>
       <w:pPr>
@@ -2754,6 +2952,7 @@
           <w:sz w:val="24"/>
           <w:szCs w:val="24"/>
         </w:rPr>
+        <w:lastRenderedPageBreak/>
         <w:t>Review main patterns</w:t>
       </w:r>
     </w:p>
@@ -3924,6 +4123,28 @@
       <w:szCs w:val="26"/>
     </w:rPr>
   </w:style>
+  <w:style w:type="paragraph" w:styleId="Heading3">
+    <w:name w:val="heading 3"/>
+    <w:basedOn w:val="Normal"/>
+    <w:next w:val="Normal"/>
+    <w:link w:val="Heading3Char"/>
+    <w:uiPriority w:val="9"/>
+    <w:unhideWhenUsed/>
+    <w:qFormat/>
+    <w:rsid w:val="00593415"/>
+    <w:pPr>
+      <w:keepNext/>
+      <w:keepLines/>
+      <w:spacing w:before="40" w:after="0"/>
+      <w:outlineLvl w:val="2"/>
+    </w:pPr>
+    <w:rPr>
+      <w:rFonts w:asciiTheme="majorHAnsi" w:eastAsiaTheme="majorEastAsia" w:hAnsiTheme="majorHAnsi" w:cstheme="majorBidi"/>
+      <w:color w:val="1F4D78" w:themeColor="accent1" w:themeShade="7F"/>
+      <w:sz w:val="24"/>
+      <w:szCs w:val="24"/>
+    </w:rPr>
+  </w:style>
   <w:style w:type="character" w:default="1" w:styleId="DefaultParagraphFont">
     <w:name w:val="Default Paragraph Font"/>
     <w:uiPriority w:val="1"/>
@@ -4003,6 +4224,19 @@
       <w:rFonts w:ascii="Segoe UI" w:hAnsi="Segoe UI" w:cs="Segoe UI"/>
       <w:sz w:val="18"/>
       <w:szCs w:val="18"/>
+    </w:rPr>
+  </w:style>
+  <w:style w:type="character" w:customStyle="1" w:styleId="Heading3Char">
+    <w:name w:val="Heading 3 Char"/>
+    <w:basedOn w:val="DefaultParagraphFont"/>
+    <w:link w:val="Heading3"/>
+    <w:uiPriority w:val="9"/>
+    <w:rsid w:val="00593415"/>
+    <w:rPr>
+      <w:rFonts w:asciiTheme="majorHAnsi" w:eastAsiaTheme="majorEastAsia" w:hAnsiTheme="majorHAnsi" w:cstheme="majorBidi"/>
+      <w:color w:val="1F4D78" w:themeColor="accent1" w:themeShade="7F"/>
+      <w:sz w:val="24"/>
+      <w:szCs w:val="24"/>
     </w:rPr>
   </w:style>
 </w:styles>
@@ -4274,7 +4508,7 @@
 </file>
 
 <file path=customXml/itemProps1.xml><?xml version="1.0" encoding="utf-8"?>
-<ds:datastoreItem xmlns:ds="http://schemas.openxmlformats.org/officeDocument/2006/customXml" ds:itemID="{7C1E8E1D-596A-4D3D-8080-DD2A06942FDF}">
+<ds:datastoreItem xmlns:ds="http://schemas.openxmlformats.org/officeDocument/2006/customXml" ds:itemID="{73C892AF-83C5-4B69-97F7-A9D620AE5668}">
   <ds:schemaRefs>
     <ds:schemaRef ds:uri="http://schemas.openxmlformats.org/officeDocument/2006/bibliography"/>
   </ds:schemaRefs>

</xml_diff>

<commit_message>
working on the chrm class proportions sections, other small edits
</commit_message>
<xml_diff>
--- a/APeterson_Chap2_outline_v1.2.docx
+++ b/APeterson_Chap2_outline_v1.2.docx
@@ -24,6 +24,31 @@
         </w:rPr>
         <w:t>s</w:t>
       </w:r>
+    </w:p>
+    <w:p>
+      <w:pPr>
+        <w:contextualSpacing/>
+        <w:rPr>
+          <w:sz w:val="24"/>
+          <w:szCs w:val="24"/>
+        </w:rPr>
+      </w:pPr>
+      <w:r>
+        <w:rPr>
+          <w:sz w:val="24"/>
+          <w:szCs w:val="24"/>
+        </w:rPr>
+        <w:t>For distinguishing results and method</w:t>
+      </w:r>
+    </w:p>
+    <w:p>
+      <w:pPr>
+        <w:contextualSpacing/>
+        <w:rPr>
+          <w:sz w:val="24"/>
+          <w:szCs w:val="24"/>
+        </w:rPr>
+      </w:pPr>
     </w:p>
     <w:p>
       <w:pPr>
@@ -1784,6 +1809,27 @@
       <w:pPr>
         <w:pStyle w:val="ListParagraph"/>
         <w:numPr>
+          <w:ilvl w:val="2"/>
+          <w:numId w:val="1"/>
+        </w:numPr>
+        <w:rPr>
+          <w:b/>
+          <w:sz w:val="24"/>
+          <w:szCs w:val="24"/>
+        </w:rPr>
+      </w:pPr>
+      <w:r>
+        <w:rPr>
+          <w:sz w:val="24"/>
+          <w:szCs w:val="24"/>
+        </w:rPr>
+        <w:t xml:space="preserve">High rec males have more total </w:t>
+      </w:r>
+    </w:p>
+    <w:p>
+      <w:pPr>
+        <w:pStyle w:val="ListParagraph"/>
+        <w:numPr>
           <w:ilvl w:val="1"/>
           <w:numId w:val="1"/>
         </w:numPr>
@@ -1795,6 +1841,76 @@
       </w:pPr>
       <w:r>
         <w:rPr>
+          <w:b/>
+          <w:sz w:val="24"/>
+          <w:szCs w:val="24"/>
+        </w:rPr>
+        <w:t>Relative positions (pool all cells for a group)</w:t>
+      </w:r>
+    </w:p>
+    <w:p>
+      <w:pPr>
+        <w:pStyle w:val="ListParagraph"/>
+        <w:numPr>
+          <w:ilvl w:val="2"/>
+          <w:numId w:val="1"/>
+        </w:numPr>
+        <w:rPr>
+          <w:b/>
+          <w:sz w:val="24"/>
+          <w:szCs w:val="24"/>
+        </w:rPr>
+      </w:pPr>
+      <w:r>
+        <w:rPr>
+          <w:sz w:val="24"/>
+          <w:szCs w:val="24"/>
+        </w:rPr>
+        <w:t>(can’t detect differences in relative position</w:t>
+      </w:r>
+    </w:p>
+    <w:p>
+      <w:pPr>
+        <w:pStyle w:val="ListParagraph"/>
+        <w:numPr>
+          <w:ilvl w:val="2"/>
+          <w:numId w:val="1"/>
+        </w:numPr>
+        <w:rPr>
+          <w:sz w:val="24"/>
+          <w:szCs w:val="24"/>
+        </w:rPr>
+      </w:pPr>
+      <w:r>
+        <w:rPr>
+          <w:sz w:val="24"/>
+          <w:szCs w:val="24"/>
+        </w:rPr>
+        <w:t xml:space="preserve">THERE is a difference in </w:t>
+      </w:r>
+      <w:r>
+        <w:rPr>
+          <w:sz w:val="24"/>
+          <w:szCs w:val="24"/>
+        </w:rPr>
+        <w:t>interfocal distance</w:t>
+      </w:r>
+    </w:p>
+    <w:p>
+      <w:pPr>
+        <w:pStyle w:val="ListParagraph"/>
+        <w:numPr>
+          <w:ilvl w:val="1"/>
+          <w:numId w:val="1"/>
+        </w:numPr>
+        <w:rPr>
+          <w:b/>
+          <w:sz w:val="24"/>
+          <w:szCs w:val="24"/>
+        </w:rPr>
+      </w:pPr>
+      <w:r>
+        <w:rPr>
           <w:sz w:val="24"/>
           <w:szCs w:val="24"/>
         </w:rPr>
@@ -1899,16 +2015,7 @@
           <w:sz w:val="24"/>
           <w:szCs w:val="24"/>
         </w:rPr>
-        <w:t xml:space="preserve"> between the ‘High’ and ‘Lo</w:t>
-      </w:r>
-      <w:bookmarkStart w:id="0" w:name="_GoBack"/>
-      <w:bookmarkEnd w:id="0"/>
-      <w:r>
-        <w:rPr>
-          <w:sz w:val="24"/>
-          <w:szCs w:val="24"/>
-        </w:rPr>
-        <w:t>w’ MLH1.group is significant for L cells, but not Z</w:t>
+        <w:t xml:space="preserve"> between the ‘High’ and ‘Low’ MLH1.group is significant for L cells, but not Z</w:t>
       </w:r>
     </w:p>
     <w:p>
@@ -1936,6 +2043,13 @@
       <w:r>
         <w:t xml:space="preserve"> (Fig3)</w:t>
       </w:r>
+      <w:r>
+        <w:rPr>
+          <w:sz w:val="24"/>
+          <w:szCs w:val="24"/>
+        </w:rPr>
+        <w:t xml:space="preserve"> </w:t>
+      </w:r>
     </w:p>
     <w:p>
       <w:pPr>
@@ -1955,7 +2069,225 @@
           <w:sz w:val="24"/>
           <w:szCs w:val="24"/>
         </w:rPr>
-        <w:t>More variance</w:t>
+        <w:t>More 0CO / errors –</w:t>
+      </w:r>
+    </w:p>
+    <w:p>
+      <w:pPr>
+        <w:pStyle w:val="ListParagraph"/>
+        <w:numPr>
+          <w:ilvl w:val="1"/>
+          <w:numId w:val="1"/>
+        </w:numPr>
+        <w:rPr>
+          <w:b/>
+          <w:sz w:val="24"/>
+          <w:szCs w:val="24"/>
+        </w:rPr>
+      </w:pPr>
+      <w:r>
+        <w:rPr>
+          <w:sz w:val="24"/>
+          <w:szCs w:val="24"/>
+        </w:rPr>
+        <w:t xml:space="preserve">More variance at multiple levels </w:t>
+      </w:r>
+    </w:p>
+    <w:p>
+      <w:pPr>
+        <w:pStyle w:val="ListParagraph"/>
+        <w:numPr>
+          <w:ilvl w:val="1"/>
+          <w:numId w:val="1"/>
+        </w:numPr>
+        <w:rPr>
+          <w:b/>
+          <w:sz w:val="24"/>
+          <w:szCs w:val="24"/>
+        </w:rPr>
+      </w:pPr>
+      <w:r>
+        <w:rPr>
+          <w:sz w:val="24"/>
+          <w:szCs w:val="24"/>
+        </w:rPr>
+        <w:t xml:space="preserve">Fewer COs than expected given the </w:t>
+      </w:r>
+      <w:proofErr w:type="spellStart"/>
+      <w:r>
+        <w:rPr>
+          <w:sz w:val="24"/>
+          <w:szCs w:val="24"/>
+        </w:rPr>
+        <w:t>sc</w:t>
+      </w:r>
+      <w:proofErr w:type="spellEnd"/>
+      <w:r>
+        <w:rPr>
+          <w:sz w:val="24"/>
+          <w:szCs w:val="24"/>
+        </w:rPr>
+        <w:t xml:space="preserve"> length</w:t>
+      </w:r>
+    </w:p>
+    <w:p>
+      <w:pPr>
+        <w:pStyle w:val="ListParagraph"/>
+        <w:numPr>
+          <w:ilvl w:val="1"/>
+          <w:numId w:val="1"/>
+        </w:numPr>
+        <w:rPr>
+          <w:b/>
+          <w:sz w:val="24"/>
+          <w:szCs w:val="24"/>
+        </w:rPr>
+      </w:pPr>
+      <w:r>
+        <w:rPr>
+          <w:sz w:val="24"/>
+          <w:szCs w:val="24"/>
+        </w:rPr>
+        <w:t xml:space="preserve">Less dense CO land </w:t>
+      </w:r>
+      <w:proofErr w:type="spellStart"/>
+      <w:r>
+        <w:rPr>
+          <w:sz w:val="24"/>
+          <w:szCs w:val="24"/>
+        </w:rPr>
+        <w:t>scapes</w:t>
+      </w:r>
+      <w:proofErr w:type="spellEnd"/>
+    </w:p>
+    <w:p>
+      <w:pPr>
+        <w:pStyle w:val="ListParagraph"/>
+        <w:numPr>
+          <w:ilvl w:val="1"/>
+          <w:numId w:val="1"/>
+        </w:numPr>
+        <w:rPr>
+          <w:b/>
+          <w:sz w:val="24"/>
+          <w:szCs w:val="24"/>
+        </w:rPr>
+      </w:pPr>
+      <w:r>
+        <w:rPr>
+          <w:sz w:val="24"/>
+          <w:szCs w:val="24"/>
+        </w:rPr>
+        <w:t>Uniform placement</w:t>
+      </w:r>
+    </w:p>
+    <w:p>
+      <w:pPr>
+        <w:pStyle w:val="ListParagraph"/>
+        <w:numPr>
+          <w:ilvl w:val="1"/>
+          <w:numId w:val="1"/>
+        </w:numPr>
+        <w:rPr>
+          <w:b/>
+          <w:sz w:val="24"/>
+          <w:szCs w:val="24"/>
+        </w:rPr>
+      </w:pPr>
+      <w:r>
+        <w:rPr>
+          <w:sz w:val="24"/>
+          <w:szCs w:val="24"/>
+        </w:rPr>
+        <w:t>More poly / morphism – mouse effects?</w:t>
+      </w:r>
+    </w:p>
+    <w:p>
+      <w:pPr>
+        <w:pStyle w:val="ListParagraph"/>
+        <w:numPr>
+          <w:ilvl w:val="1"/>
+          <w:numId w:val="1"/>
+        </w:numPr>
+        <w:rPr>
+          <w:b/>
+          <w:sz w:val="24"/>
+          <w:szCs w:val="24"/>
+        </w:rPr>
+      </w:pPr>
+      <w:r>
+        <w:rPr>
+          <w:sz w:val="24"/>
+          <w:szCs w:val="24"/>
+        </w:rPr>
+        <w:t>Subsampling?</w:t>
+      </w:r>
+    </w:p>
+    <w:p>
+      <w:pPr>
+        <w:rPr>
+          <w:sz w:val="24"/>
+          <w:szCs w:val="24"/>
+        </w:rPr>
+      </w:pPr>
+    </w:p>
+    <w:p>
+      <w:pPr>
+        <w:pStyle w:val="Heading2"/>
+        <w:rPr>
+          <w:b/>
+          <w:sz w:val="24"/>
+          <w:szCs w:val="24"/>
+        </w:rPr>
+      </w:pPr>
+      <w:r>
+        <w:t>D</w:t>
+      </w:r>
+      <w:r>
+        <w:t xml:space="preserve">. </w:t>
+      </w:r>
+      <w:r>
+        <w:t>Heter</w:t>
+      </w:r>
+      <w:r>
+        <w:t>ochiasmy patterns incorporating</w:t>
+      </w:r>
+      <w:r>
+        <w:t xml:space="preserve"> total SC,</w:t>
+      </w:r>
+      <w:r>
+        <w:t xml:space="preserve"> IFD,</w:t>
+      </w:r>
+      <w:r>
+        <w:t xml:space="preserve"> and relative CO placement</w:t>
+      </w:r>
+      <w:r>
+        <w:t xml:space="preserve"> (fig4)</w:t>
+      </w:r>
+    </w:p>
+    <w:p>
+      <w:r>
+        <w:t>Conserved and evolving patterns of sexual dimorphism in meiotic traits</w:t>
+      </w:r>
+      <w:r>
+        <w:t>. Longer total SC length and telomere position are conserved sexually dimorphic meiotic features.</w:t>
+      </w:r>
+    </w:p>
+    <w:p>
+      <w:pPr>
+        <w:rPr>
+          <w:b/>
+          <w:sz w:val="24"/>
+          <w:szCs w:val="24"/>
+        </w:rPr>
+      </w:pPr>
+      <w:r>
+        <w:rPr>
+          <w:sz w:val="24"/>
+          <w:szCs w:val="24"/>
+        </w:rPr>
+        <w:lastRenderedPageBreak/>
+        <w:t xml:space="preserve">Definition of </w:t>
       </w:r>
       <w:proofErr w:type="gramStart"/>
       <w:r>
@@ -1963,62 +2295,31 @@
           <w:sz w:val="24"/>
           <w:szCs w:val="24"/>
         </w:rPr>
-        <w:t>… ?</w:t>
-      </w:r>
+        <w:t>heterochiasmy</w:t>
+      </w:r>
+      <w:r>
+        <w:rPr>
+          <w:sz w:val="24"/>
+          <w:szCs w:val="24"/>
+        </w:rPr>
+        <w:t xml:space="preserve">  (</w:t>
+      </w:r>
+      <w:proofErr w:type="spellStart"/>
       <w:proofErr w:type="gramEnd"/>
       <w:r>
         <w:rPr>
           <w:sz w:val="24"/>
           <w:szCs w:val="24"/>
         </w:rPr>
-        <w:t xml:space="preserve"> </w:t>
-      </w:r>
-    </w:p>
-    <w:p>
-      <w:pPr>
-        <w:pStyle w:val="Heading2"/>
-      </w:pPr>
-    </w:p>
-    <w:p>
-      <w:pPr>
-        <w:pStyle w:val="Heading2"/>
-        <w:rPr>
-          <w:b/>
-          <w:sz w:val="24"/>
-          <w:szCs w:val="24"/>
-        </w:rPr>
-      </w:pPr>
-      <w:r>
-        <w:t>D</w:t>
-      </w:r>
-      <w:r>
-        <w:t xml:space="preserve">. </w:t>
-      </w:r>
-      <w:r>
-        <w:t>Heter</w:t>
-      </w:r>
-      <w:r>
-        <w:t>ochiasmy patterns incorporating</w:t>
-      </w:r>
-      <w:r>
-        <w:t xml:space="preserve"> total SC,</w:t>
-      </w:r>
-      <w:r>
-        <w:t xml:space="preserve"> IFD,</w:t>
-      </w:r>
-      <w:r>
-        <w:t xml:space="preserve"> and relative CO placement</w:t>
-      </w:r>
-      <w:r>
-        <w:t xml:space="preserve"> (fig4)</w:t>
-      </w:r>
-    </w:p>
-    <w:p>
-      <w:r>
-        <w:t>Conserved and evolving patterns of sexual dimorphism in meiotic traits</w:t>
-      </w:r>
-      <w:r>
-        <w:t>. Longer total SC length and telomere position are conserved sexually dimorphic meiotic features.</w:t>
+        <w:t>HetC</w:t>
+      </w:r>
+      <w:proofErr w:type="spellEnd"/>
+      <w:r>
+        <w:rPr>
+          <w:sz w:val="24"/>
+          <w:szCs w:val="24"/>
+        </w:rPr>
+        <w:t xml:space="preserve"> plot with female CO rates X adjusted)</w:t>
       </w:r>
     </w:p>
     <w:p>
@@ -2701,34 +3002,17 @@
     </w:p>
     <w:p>
       <w:pPr>
-        <w:contextualSpacing/>
-        <w:rPr>
-          <w:sz w:val="24"/>
-          <w:szCs w:val="24"/>
-        </w:rPr>
-      </w:pPr>
-      <w:r>
-        <w:rPr>
-          <w:sz w:val="24"/>
-          <w:szCs w:val="24"/>
-        </w:rPr>
-        <w:t xml:space="preserve">Why </w:t>
-      </w:r>
-      <w:proofErr w:type="gramStart"/>
-      <w:r>
-        <w:rPr>
-          <w:sz w:val="24"/>
-          <w:szCs w:val="24"/>
-        </w:rPr>
-        <w:t>Mixed</w:t>
-      </w:r>
-      <w:proofErr w:type="gramEnd"/>
-      <w:r>
-        <w:rPr>
-          <w:sz w:val="24"/>
-          <w:szCs w:val="24"/>
-        </w:rPr>
-        <w:t xml:space="preserve"> models are good framework</w:t>
+        <w:pStyle w:val="Heading3"/>
+      </w:pPr>
+      <w:r>
+        <w:lastRenderedPageBreak/>
+        <w:t xml:space="preserve"> </w:t>
+      </w:r>
+      <w:r>
+        <w:t xml:space="preserve">Mixed model </w:t>
+      </w:r>
+      <w:r>
+        <w:t>framework</w:t>
       </w:r>
     </w:p>
     <w:p>
@@ -2852,6 +3136,408 @@
     </w:p>
     <w:p>
       <w:pPr>
+        <w:pStyle w:val="Heading3"/>
+      </w:pPr>
+      <w:r>
+        <w:t>Error rate estimates</w:t>
+      </w:r>
+    </w:p>
+    <w:p>
+      <w:r>
+        <w:t>Human (repeatability was calculated X)</w:t>
+      </w:r>
+    </w:p>
+    <w:p>
+      <w:bookmarkStart w:id="0" w:name="_GoBack"/>
+      <w:bookmarkEnd w:id="0"/>
+    </w:p>
+    <w:p>
+      <w:pPr>
+        <w:pStyle w:val="Heading3"/>
+      </w:pPr>
+      <w:r>
+        <w:t>Total SC</w:t>
+      </w:r>
+    </w:p>
+    <w:p>
+      <w:r>
+        <w:t>Used RW’s python script – (outliers removes – segmentation visually confirmed for subset)</w:t>
+      </w:r>
+    </w:p>
+    <w:p>
+      <w:r>
+        <w:t xml:space="preserve">AP – analysis script, </w:t>
+      </w:r>
+      <w:proofErr w:type="spellStart"/>
+      <w:r>
+        <w:t>src</w:t>
+      </w:r>
+      <w:proofErr w:type="spellEnd"/>
+      <w:r>
+        <w:t>/</w:t>
+      </w:r>
+      <w:proofErr w:type="spellStart"/>
+      <w:r>
+        <w:t>totalSC.R</w:t>
+      </w:r>
+      <w:proofErr w:type="spellEnd"/>
+      <w:r>
+        <w:t xml:space="preserve"> </w:t>
+      </w:r>
+    </w:p>
+    <w:p/>
+    <w:p>
+      <w:pPr>
+        <w:pStyle w:val="Heading3"/>
+      </w:pPr>
+      <w:proofErr w:type="spellStart"/>
+      <w:r>
+        <w:t>Biv</w:t>
+      </w:r>
+      <w:proofErr w:type="spellEnd"/>
+      <w:r>
+        <w:t xml:space="preserve"> features</w:t>
+      </w:r>
+    </w:p>
+    <w:p>
+      <w:pPr>
+        <w:contextualSpacing/>
+        <w:rPr>
+          <w:sz w:val="24"/>
+          <w:szCs w:val="24"/>
+        </w:rPr>
+      </w:pPr>
+      <w:r>
+        <w:rPr>
+          <w:sz w:val="24"/>
+          <w:szCs w:val="24"/>
+        </w:rPr>
+        <w:tab/>
+      </w:r>
+      <w:r>
+        <w:rPr>
+          <w:sz w:val="24"/>
+          <w:szCs w:val="24"/>
+        </w:rPr>
+        <w:t xml:space="preserve">Used </w:t>
+      </w:r>
+      <w:proofErr w:type="spellStart"/>
+      <w:r>
+        <w:rPr>
+          <w:sz w:val="24"/>
+          <w:szCs w:val="24"/>
+        </w:rPr>
+        <w:t>DNACrossover</w:t>
+      </w:r>
+      <w:proofErr w:type="spellEnd"/>
+      <w:r>
+        <w:rPr>
+          <w:sz w:val="24"/>
+          <w:szCs w:val="24"/>
+        </w:rPr>
+        <w:t xml:space="preserve"> (ref)</w:t>
+      </w:r>
+    </w:p>
+    <w:p>
+      <w:pPr>
+        <w:contextualSpacing/>
+        <w:rPr>
+          <w:sz w:val="24"/>
+          <w:szCs w:val="24"/>
+        </w:rPr>
+      </w:pPr>
+      <w:r>
+        <w:rPr>
+          <w:sz w:val="24"/>
+          <w:szCs w:val="24"/>
+        </w:rPr>
+        <w:tab/>
+        <w:t xml:space="preserve">Mixed hand measures and </w:t>
+      </w:r>
+      <w:proofErr w:type="spellStart"/>
+      <w:r>
+        <w:rPr>
+          <w:sz w:val="24"/>
+          <w:szCs w:val="24"/>
+        </w:rPr>
+        <w:t>bivmeasures</w:t>
+      </w:r>
+      <w:proofErr w:type="spellEnd"/>
+      <w:r>
+        <w:rPr>
+          <w:sz w:val="24"/>
+          <w:szCs w:val="24"/>
+        </w:rPr>
+        <w:t xml:space="preserve"> when needed.</w:t>
+      </w:r>
+    </w:p>
+    <w:p>
+      <w:pPr>
+        <w:ind w:firstLine="720"/>
+        <w:contextualSpacing/>
+        <w:rPr>
+          <w:sz w:val="24"/>
+          <w:szCs w:val="24"/>
+        </w:rPr>
+      </w:pPr>
+      <w:r>
+        <w:rPr>
+          <w:sz w:val="24"/>
+          <w:szCs w:val="24"/>
+        </w:rPr>
+        <w:t xml:space="preserve">-how some mice and cells were </w:t>
+      </w:r>
+      <w:proofErr w:type="spellStart"/>
+      <w:r>
+        <w:rPr>
+          <w:sz w:val="24"/>
+          <w:szCs w:val="24"/>
+        </w:rPr>
+        <w:t>choosen</w:t>
+      </w:r>
+      <w:proofErr w:type="spellEnd"/>
+      <w:r>
+        <w:rPr>
+          <w:sz w:val="24"/>
+          <w:szCs w:val="24"/>
+        </w:rPr>
+        <w:t xml:space="preserve"> or excluded</w:t>
+      </w:r>
+    </w:p>
+    <w:p>
+      <w:pPr>
+        <w:ind w:firstLine="720"/>
+        <w:contextualSpacing/>
+        <w:rPr>
+          <w:sz w:val="24"/>
+          <w:szCs w:val="24"/>
+        </w:rPr>
+      </w:pPr>
+      <w:proofErr w:type="spellStart"/>
+      <w:r>
+        <w:rPr>
+          <w:sz w:val="24"/>
+          <w:szCs w:val="24"/>
+        </w:rPr>
+        <w:t>Interfoci</w:t>
+      </w:r>
+      <w:proofErr w:type="spellEnd"/>
+      <w:r>
+        <w:rPr>
+          <w:sz w:val="24"/>
+          <w:szCs w:val="24"/>
+        </w:rPr>
+        <w:t xml:space="preserve"> distance (IFD) / interference (raw and normalized)</w:t>
+      </w:r>
+    </w:p>
+    <w:p>
+      <w:pPr>
+        <w:ind w:firstLine="720"/>
+        <w:contextualSpacing/>
+        <w:rPr>
+          <w:sz w:val="24"/>
+          <w:szCs w:val="24"/>
+        </w:rPr>
+      </w:pPr>
+      <w:r>
+        <w:rPr>
+          <w:sz w:val="24"/>
+          <w:szCs w:val="24"/>
+        </w:rPr>
+        <w:tab/>
+        <w:t>-</w:t>
+      </w:r>
+      <w:proofErr w:type="spellStart"/>
+      <w:r>
+        <w:rPr>
+          <w:sz w:val="24"/>
+          <w:szCs w:val="24"/>
+        </w:rPr>
+        <w:t>t.tests</w:t>
+      </w:r>
+      <w:proofErr w:type="spellEnd"/>
+      <w:r>
+        <w:rPr>
+          <w:sz w:val="24"/>
+          <w:szCs w:val="24"/>
+        </w:rPr>
+        <w:t xml:space="preserve"> </w:t>
+      </w:r>
+    </w:p>
+    <w:p>
+      <w:pPr>
+        <w:ind w:left="720" w:firstLine="720"/>
+        <w:contextualSpacing/>
+        <w:rPr>
+          <w:sz w:val="24"/>
+          <w:szCs w:val="24"/>
+        </w:rPr>
+      </w:pPr>
+      <w:r>
+        <w:rPr>
+          <w:sz w:val="24"/>
+          <w:szCs w:val="24"/>
+        </w:rPr>
+        <w:t>(</w:t>
+      </w:r>
+      <w:proofErr w:type="spellStart"/>
+      <w:proofErr w:type="gramStart"/>
+      <w:r>
+        <w:rPr>
+          <w:sz w:val="24"/>
+          <w:szCs w:val="24"/>
+        </w:rPr>
+        <w:t>glms</w:t>
+      </w:r>
+      <w:proofErr w:type="spellEnd"/>
+      <w:proofErr w:type="gramEnd"/>
+      <w:r>
+        <w:rPr>
+          <w:sz w:val="24"/>
+          <w:szCs w:val="24"/>
+        </w:rPr>
+        <w:t xml:space="preserve"> for accounting for SC length and effects…</w:t>
+      </w:r>
+    </w:p>
+    <w:p>
+      <w:pPr>
+        <w:contextualSpacing/>
+        <w:rPr>
+          <w:sz w:val="24"/>
+          <w:szCs w:val="24"/>
+        </w:rPr>
+      </w:pPr>
+      <w:r>
+        <w:rPr>
+          <w:sz w:val="24"/>
+          <w:szCs w:val="24"/>
+        </w:rPr>
+        <w:t>-within cell</w:t>
+      </w:r>
+      <w:r>
+        <w:rPr>
+          <w:sz w:val="24"/>
+          <w:szCs w:val="24"/>
+        </w:rPr>
+        <w:t xml:space="preserve"> SC</w:t>
+      </w:r>
+      <w:r>
+        <w:rPr>
+          <w:sz w:val="24"/>
+          <w:szCs w:val="24"/>
+        </w:rPr>
+        <w:t xml:space="preserve"> ranking …</w:t>
+      </w:r>
+      <w:proofErr w:type="gramStart"/>
+      <w:r>
+        <w:rPr>
+          <w:sz w:val="24"/>
+          <w:szCs w:val="24"/>
+        </w:rPr>
+        <w:t>.</w:t>
+      </w:r>
+      <w:r>
+        <w:rPr>
+          <w:sz w:val="24"/>
+          <w:szCs w:val="24"/>
+        </w:rPr>
+        <w:t>(</w:t>
+      </w:r>
+      <w:proofErr w:type="gramEnd"/>
+      <w:r>
+        <w:rPr>
+          <w:sz w:val="24"/>
+          <w:szCs w:val="24"/>
+        </w:rPr>
+        <w:t>only a subset)</w:t>
+      </w:r>
+    </w:p>
+    <w:p>
+      <w:pPr>
+        <w:contextualSpacing/>
+        <w:rPr>
+          <w:sz w:val="24"/>
+          <w:szCs w:val="24"/>
+        </w:rPr>
+      </w:pPr>
+      <w:r>
+        <w:rPr>
+          <w:sz w:val="24"/>
+          <w:szCs w:val="24"/>
+        </w:rPr>
+        <w:tab/>
+        <w:t>-XX adjustment for females</w:t>
+      </w:r>
+    </w:p>
+    <w:p>
+      <w:pPr>
+        <w:contextualSpacing/>
+        <w:rPr>
+          <w:sz w:val="24"/>
+          <w:szCs w:val="24"/>
+        </w:rPr>
+      </w:pPr>
+      <w:r>
+        <w:rPr>
+          <w:sz w:val="24"/>
+          <w:szCs w:val="24"/>
+        </w:rPr>
+        <w:tab/>
+        <w:t xml:space="preserve">-characterize how reliable </w:t>
+      </w:r>
+      <w:proofErr w:type="spellStart"/>
+      <w:r>
+        <w:rPr>
+          <w:sz w:val="24"/>
+          <w:szCs w:val="24"/>
+        </w:rPr>
+        <w:t>chrm</w:t>
+      </w:r>
+      <w:proofErr w:type="spellEnd"/>
+      <w:r>
+        <w:rPr>
+          <w:sz w:val="24"/>
+          <w:szCs w:val="24"/>
+        </w:rPr>
+        <w:t xml:space="preserve"> </w:t>
+      </w:r>
+      <w:proofErr w:type="gramStart"/>
+      <w:r>
+        <w:rPr>
+          <w:sz w:val="24"/>
+          <w:szCs w:val="24"/>
+        </w:rPr>
+        <w:t>compaction(</w:t>
+      </w:r>
+      <w:proofErr w:type="gramEnd"/>
+      <w:r>
+        <w:rPr>
+          <w:sz w:val="24"/>
+          <w:szCs w:val="24"/>
+        </w:rPr>
+        <w:t>ranking) is from human data?</w:t>
+      </w:r>
+    </w:p>
+    <w:p>
+      <w:pPr>
+        <w:contextualSpacing/>
+        <w:rPr>
+          <w:sz w:val="24"/>
+          <w:szCs w:val="24"/>
+        </w:rPr>
+      </w:pPr>
+    </w:p>
+    <w:p>
+      <w:pPr>
+        <w:contextualSpacing/>
+        <w:rPr>
+          <w:sz w:val="24"/>
+          <w:szCs w:val="24"/>
+        </w:rPr>
+      </w:pPr>
+    </w:p>
+    <w:p>
+      <w:pPr>
         <w:pStyle w:val="Heading2"/>
         <w:rPr>
           <w:sz w:val="24"/>
@@ -2952,7 +3638,6 @@
           <w:sz w:val="24"/>
           <w:szCs w:val="24"/>
         </w:rPr>
-        <w:lastRenderedPageBreak/>
         <w:t>Review main patterns</w:t>
       </w:r>
     </w:p>
@@ -3128,6 +3813,7 @@
           <w:sz w:val="24"/>
           <w:szCs w:val="24"/>
         </w:rPr>
+        <w:lastRenderedPageBreak/>
         <w:t>(</w:t>
       </w:r>
       <w:proofErr w:type="gramStart"/>
@@ -3399,6 +4085,92 @@
     </w:lvl>
   </w:abstractNum>
   <w:abstractNum w:abstractNumId="1" w15:restartNumberingAfterBreak="0">
+    <w:nsid w:val="1DFC1007"/>
+    <w:multiLevelType w:val="hybridMultilevel"/>
+    <w:tmpl w:val="05C21DB0"/>
+    <w:lvl w:ilvl="0" w:tplc="04090019">
+      <w:start w:val="1"/>
+      <w:numFmt w:val="lowerLetter"/>
+      <w:lvlText w:val="%1."/>
+      <w:lvlJc w:val="left"/>
+      <w:pPr>
+        <w:ind w:left="1440" w:hanging="360"/>
+      </w:pPr>
+    </w:lvl>
+    <w:lvl w:ilvl="1" w:tplc="04090019" w:tentative="1">
+      <w:start w:val="1"/>
+      <w:numFmt w:val="lowerLetter"/>
+      <w:lvlText w:val="%2."/>
+      <w:lvlJc w:val="left"/>
+      <w:pPr>
+        <w:ind w:left="2160" w:hanging="360"/>
+      </w:pPr>
+    </w:lvl>
+    <w:lvl w:ilvl="2" w:tplc="0409001B" w:tentative="1">
+      <w:start w:val="1"/>
+      <w:numFmt w:val="lowerRoman"/>
+      <w:lvlText w:val="%3."/>
+      <w:lvlJc w:val="right"/>
+      <w:pPr>
+        <w:ind w:left="2880" w:hanging="180"/>
+      </w:pPr>
+    </w:lvl>
+    <w:lvl w:ilvl="3" w:tplc="0409000F" w:tentative="1">
+      <w:start w:val="1"/>
+      <w:numFmt w:val="decimal"/>
+      <w:lvlText w:val="%4."/>
+      <w:lvlJc w:val="left"/>
+      <w:pPr>
+        <w:ind w:left="3600" w:hanging="360"/>
+      </w:pPr>
+    </w:lvl>
+    <w:lvl w:ilvl="4" w:tplc="04090019" w:tentative="1">
+      <w:start w:val="1"/>
+      <w:numFmt w:val="lowerLetter"/>
+      <w:lvlText w:val="%5."/>
+      <w:lvlJc w:val="left"/>
+      <w:pPr>
+        <w:ind w:left="4320" w:hanging="360"/>
+      </w:pPr>
+    </w:lvl>
+    <w:lvl w:ilvl="5" w:tplc="0409001B" w:tentative="1">
+      <w:start w:val="1"/>
+      <w:numFmt w:val="lowerRoman"/>
+      <w:lvlText w:val="%6."/>
+      <w:lvlJc w:val="right"/>
+      <w:pPr>
+        <w:ind w:left="5040" w:hanging="180"/>
+      </w:pPr>
+    </w:lvl>
+    <w:lvl w:ilvl="6" w:tplc="0409000F" w:tentative="1">
+      <w:start w:val="1"/>
+      <w:numFmt w:val="decimal"/>
+      <w:lvlText w:val="%7."/>
+      <w:lvlJc w:val="left"/>
+      <w:pPr>
+        <w:ind w:left="5760" w:hanging="360"/>
+      </w:pPr>
+    </w:lvl>
+    <w:lvl w:ilvl="7" w:tplc="04090019" w:tentative="1">
+      <w:start w:val="1"/>
+      <w:numFmt w:val="lowerLetter"/>
+      <w:lvlText w:val="%8."/>
+      <w:lvlJc w:val="left"/>
+      <w:pPr>
+        <w:ind w:left="6480" w:hanging="360"/>
+      </w:pPr>
+    </w:lvl>
+    <w:lvl w:ilvl="8" w:tplc="0409001B" w:tentative="1">
+      <w:start w:val="1"/>
+      <w:numFmt w:val="lowerRoman"/>
+      <w:lvlText w:val="%9."/>
+      <w:lvlJc w:val="right"/>
+      <w:pPr>
+        <w:ind w:left="7200" w:hanging="180"/>
+      </w:pPr>
+    </w:lvl>
+  </w:abstractNum>
+  <w:abstractNum w:abstractNumId="2" w15:restartNumberingAfterBreak="0">
     <w:nsid w:val="26570BAC"/>
     <w:multiLevelType w:val="hybridMultilevel"/>
     <w:tmpl w:val="EFB21EB8"/>
@@ -3487,7 +4259,7 @@
       </w:pPr>
     </w:lvl>
   </w:abstractNum>
-  <w:abstractNum w:abstractNumId="2" w15:restartNumberingAfterBreak="0">
+  <w:abstractNum w:abstractNumId="3" w15:restartNumberingAfterBreak="0">
     <w:nsid w:val="26B34DC0"/>
     <w:multiLevelType w:val="hybridMultilevel"/>
     <w:tmpl w:val="032C0922"/>
@@ -3576,7 +4348,7 @@
       </w:pPr>
     </w:lvl>
   </w:abstractNum>
-  <w:abstractNum w:abstractNumId="3" w15:restartNumberingAfterBreak="0">
+  <w:abstractNum w:abstractNumId="4" w15:restartNumberingAfterBreak="0">
     <w:nsid w:val="3FD33727"/>
     <w:multiLevelType w:val="hybridMultilevel"/>
     <w:tmpl w:val="8F961986"/>
@@ -3666,13 +4438,13 @@
     </w:lvl>
   </w:abstractNum>
   <w:num w:numId="1">
-    <w:abstractNumId w:val="2"/>
+    <w:abstractNumId w:val="3"/>
   </w:num>
   <w:num w:numId="2">
-    <w:abstractNumId w:val="3"/>
+    <w:abstractNumId w:val="4"/>
   </w:num>
   <w:num w:numId="3">
-    <w:abstractNumId w:val="1"/>
+    <w:abstractNumId w:val="2"/>
   </w:num>
   <w:num w:numId="4">
     <w:abstractNumId w:val="0"/>
@@ -3703,6 +4475,12 @@
     <w:lvlOverride w:ilvl="8">
       <w:startOverride w:val="1"/>
     </w:lvlOverride>
+  </w:num>
+  <w:num w:numId="5">
+    <w:abstractNumId w:val="0"/>
+  </w:num>
+  <w:num w:numId="6">
+    <w:abstractNumId w:val="1"/>
   </w:num>
 </w:numbering>
 </file>
@@ -4508,7 +5286,7 @@
 </file>
 
 <file path=customXml/itemProps1.xml><?xml version="1.0" encoding="utf-8"?>
-<ds:datastoreItem xmlns:ds="http://schemas.openxmlformats.org/officeDocument/2006/customXml" ds:itemID="{73C892AF-83C5-4B69-97F7-A9D620AE5668}">
+<ds:datastoreItem xmlns:ds="http://schemas.openxmlformats.org/officeDocument/2006/customXml" ds:itemID="{8A7DAFF6-1D3F-4866-828B-64CE3094893F}">
   <ds:schemaRefs>
     <ds:schemaRef ds:uri="http://schemas.openxmlformats.org/officeDocument/2006/bibliography"/>
   </ds:schemaRefs>

</xml_diff>

<commit_message>
re-starting effect quan measurements
</commit_message>
<xml_diff>
--- a/APeterson_Chap2_outline_v1.2.docx
+++ b/APeterson_Chap2_outline_v1.2.docx
@@ -1016,37 +1016,103 @@
     </w:p>
     <w:p>
       <w:pPr>
+        <w:contextualSpacing/>
+      </w:pPr>
+      <w:bookmarkStart w:id="0" w:name="_GoBack"/>
+      <w:bookmarkEnd w:id="0"/>
+    </w:p>
+    <w:p>
+      <w:pPr>
+        <w:contextualSpacing/>
+      </w:pPr>
+      <w:r>
+        <w:t>Should the next two sections be focused on the female-male comparison?</w:t>
+      </w:r>
+    </w:p>
+    <w:p>
+      <w:pPr>
+        <w:pStyle w:val="Heading3"/>
+      </w:pPr>
+      <w:r>
+        <w:t xml:space="preserve">A.1 </w:t>
+      </w:r>
+      <w:r>
+        <w:rPr>
+          <w:b/>
+        </w:rPr>
+        <w:t>M</w:t>
+      </w:r>
+      <w:r>
+        <w:rPr>
+          <w:b/>
+        </w:rPr>
+        <w:t>ean</w:t>
+      </w:r>
+      <w:r>
+        <w:t xml:space="preserve"> MLH1 per cell</w:t>
+      </w:r>
+    </w:p>
+    <w:p>
+      <w:pPr>
         <w:ind w:firstLine="720"/>
         <w:contextualSpacing/>
-      </w:pPr>
-    </w:p>
-    <w:p>
-      <w:pPr>
-        <w:pStyle w:val="Heading3"/>
-      </w:pPr>
-      <w:r>
-        <w:t xml:space="preserve">A.1 </w:t>
-      </w:r>
+        <w:rPr>
+          <w:sz w:val="24"/>
+          <w:szCs w:val="24"/>
+        </w:rPr>
+      </w:pPr>
       <w:proofErr w:type="gramStart"/>
       <w:r>
-        <w:t>Modeling</w:t>
+        <w:rPr>
+          <w:sz w:val="24"/>
+          <w:szCs w:val="24"/>
+        </w:rPr>
+        <w:t>1.figure</w:t>
       </w:r>
       <w:proofErr w:type="gramEnd"/>
       <w:r>
-        <w:t xml:space="preserve"> </w:t>
-      </w:r>
-      <w:r>
-        <w:t xml:space="preserve">the </w:t>
-      </w:r>
-      <w:r>
-        <w:t>mouse M</w:t>
-      </w:r>
-      <w:r>
-        <w:t>ean</w:t>
-      </w:r>
-      <w:r>
-        <w:t xml:space="preserve"> MLH1 per cell</w:t>
-      </w:r>
+        <w:rPr>
+          <w:sz w:val="24"/>
+          <w:szCs w:val="24"/>
+        </w:rPr>
+        <w:t xml:space="preserve"> of means … histograms</w:t>
+      </w:r>
+    </w:p>
+    <w:p>
+      <w:pPr>
+        <w:ind w:firstLine="720"/>
+        <w:contextualSpacing/>
+        <w:rPr>
+          <w:sz w:val="24"/>
+          <w:szCs w:val="24"/>
+        </w:rPr>
+      </w:pPr>
+      <w:proofErr w:type="gramStart"/>
+      <w:r>
+        <w:rPr>
+          <w:sz w:val="24"/>
+          <w:szCs w:val="24"/>
+        </w:rPr>
+        <w:t>2.Mixed</w:t>
+      </w:r>
+      <w:proofErr w:type="gramEnd"/>
+      <w:r>
+        <w:rPr>
+          <w:sz w:val="24"/>
+          <w:szCs w:val="24"/>
+        </w:rPr>
+        <w:t xml:space="preserve"> models and testing coefficients / hypotheses</w:t>
+      </w:r>
+    </w:p>
+    <w:p>
+      <w:pPr>
+        <w:ind w:firstLine="720"/>
+        <w:contextualSpacing/>
+        <w:rPr>
+          <w:sz w:val="24"/>
+          <w:szCs w:val="24"/>
+        </w:rPr>
+      </w:pPr>
     </w:p>
     <w:p>
       <w:pPr>
@@ -1403,10 +1469,19 @@
         <w:t xml:space="preserve">A.2 </w:t>
       </w:r>
       <w:r>
-        <w:t>Modeling mouse V</w:t>
-      </w:r>
-      <w:r>
-        <w:t xml:space="preserve">ariance </w:t>
+        <w:rPr>
+          <w:b/>
+        </w:rPr>
+        <w:t>V</w:t>
+      </w:r>
+      <w:r>
+        <w:rPr>
+          <w:b/>
+        </w:rPr>
+        <w:t>ariance</w:t>
+      </w:r>
+      <w:r>
+        <w:t xml:space="preserve"> </w:t>
       </w:r>
       <w:r>
         <w:t>in MLH1 per cell</w:t>
@@ -1421,6 +1496,89 @@
           <w:szCs w:val="24"/>
         </w:rPr>
       </w:pPr>
+      <w:r>
+        <w:rPr>
+          <w:sz w:val="24"/>
+          <w:szCs w:val="24"/>
+        </w:rPr>
+        <w:t xml:space="preserve">1. </w:t>
+      </w:r>
+      <w:proofErr w:type="gramStart"/>
+      <w:r>
+        <w:rPr>
+          <w:sz w:val="24"/>
+          <w:szCs w:val="24"/>
+        </w:rPr>
+        <w:t>histograms</w:t>
+      </w:r>
+      <w:proofErr w:type="gramEnd"/>
+      <w:r>
+        <w:rPr>
+          <w:sz w:val="24"/>
+          <w:szCs w:val="24"/>
+        </w:rPr>
+        <w:t xml:space="preserve"> of within mouse variance</w:t>
+      </w:r>
+    </w:p>
+    <w:p>
+      <w:pPr>
+        <w:ind w:firstLine="720"/>
+        <w:contextualSpacing/>
+        <w:rPr>
+          <w:sz w:val="24"/>
+          <w:szCs w:val="24"/>
+        </w:rPr>
+      </w:pPr>
+    </w:p>
+    <w:p>
+      <w:pPr>
+        <w:ind w:firstLine="720"/>
+        <w:contextualSpacing/>
+        <w:rPr>
+          <w:sz w:val="24"/>
+          <w:szCs w:val="24"/>
+        </w:rPr>
+      </w:pPr>
+      <w:proofErr w:type="gramStart"/>
+      <w:r>
+        <w:rPr>
+          <w:sz w:val="24"/>
+          <w:szCs w:val="24"/>
+        </w:rPr>
+        <w:t>2.</w:t>
+      </w:r>
+      <w:r>
+        <w:rPr>
+          <w:sz w:val="24"/>
+          <w:szCs w:val="24"/>
+        </w:rPr>
+        <w:t>Mixed</w:t>
+      </w:r>
+      <w:proofErr w:type="gramEnd"/>
+      <w:r>
+        <w:rPr>
+          <w:sz w:val="24"/>
+          <w:szCs w:val="24"/>
+        </w:rPr>
+        <w:t xml:space="preserve"> models and testing coefficients / hypotheses</w:t>
+      </w:r>
+    </w:p>
+    <w:p>
+      <w:pPr>
+        <w:ind w:firstLine="720"/>
+        <w:contextualSpacing/>
+        <w:rPr>
+          <w:sz w:val="24"/>
+          <w:szCs w:val="24"/>
+        </w:rPr>
+      </w:pPr>
+      <w:r>
+        <w:rPr>
+          <w:sz w:val="24"/>
+          <w:szCs w:val="24"/>
+        </w:rPr>
+        <w:t xml:space="preserve"> </w:t>
+      </w:r>
       <w:r>
         <w:rPr>
           <w:sz w:val="24"/>
@@ -1567,6 +1725,7 @@
           <w:sz w:val="24"/>
           <w:szCs w:val="24"/>
         </w:rPr>
+        <w:lastRenderedPageBreak/>
         <w:tab/>
         <w:t xml:space="preserve">Some sig (for </w:t>
       </w:r>
@@ -2286,7 +2445,6 @@
           <w:sz w:val="24"/>
           <w:szCs w:val="24"/>
         </w:rPr>
-        <w:lastRenderedPageBreak/>
         <w:t xml:space="preserve">Definition of </w:t>
       </w:r>
       <w:proofErr w:type="gramStart"/>
@@ -2561,6 +2719,7 @@
           <w:sz w:val="24"/>
           <w:szCs w:val="24"/>
         </w:rPr>
+        <w:lastRenderedPageBreak/>
         <w:t xml:space="preserve">Figure X total SC scatter plot, relative CO position plot, and IFD scatter plot </w:t>
       </w:r>
     </w:p>
@@ -3005,7 +3164,6 @@
         <w:pStyle w:val="Heading3"/>
       </w:pPr>
       <w:r>
-        <w:lastRenderedPageBreak/>
         <w:t xml:space="preserve"> </w:t>
       </w:r>
       <w:r>
@@ -3139,6 +3297,7 @@
         <w:pStyle w:val="Heading3"/>
       </w:pPr>
       <w:r>
+        <w:lastRenderedPageBreak/>
         <w:t>Error rate estimates</w:t>
       </w:r>
     </w:p>
@@ -3147,10 +3306,7 @@
         <w:t>Human (repeatability was calculated X)</w:t>
       </w:r>
     </w:p>
-    <w:p>
-      <w:bookmarkStart w:id="0" w:name="_GoBack"/>
-      <w:bookmarkEnd w:id="0"/>
-    </w:p>
+    <w:p/>
     <w:p>
       <w:pPr>
         <w:pStyle w:val="Heading3"/>
@@ -3213,12 +3369,6 @@
           <w:szCs w:val="24"/>
         </w:rPr>
         <w:tab/>
-      </w:r>
-      <w:r>
-        <w:rPr>
-          <w:sz w:val="24"/>
-          <w:szCs w:val="24"/>
-        </w:rPr>
         <w:t xml:space="preserve">Used </w:t>
       </w:r>
       <w:proofErr w:type="spellStart"/>
@@ -3813,7 +3963,6 @@
           <w:sz w:val="24"/>
           <w:szCs w:val="24"/>
         </w:rPr>
-        <w:lastRenderedPageBreak/>
         <w:t>(</w:t>
       </w:r>
       <w:proofErr w:type="gramStart"/>
@@ -5286,7 +5435,7 @@
 </file>
 
 <file path=customXml/itemProps1.xml><?xml version="1.0" encoding="utf-8"?>
-<ds:datastoreItem xmlns:ds="http://schemas.openxmlformats.org/officeDocument/2006/customXml" ds:itemID="{8A7DAFF6-1D3F-4866-828B-64CE3094893F}">
+<ds:datastoreItem xmlns:ds="http://schemas.openxmlformats.org/officeDocument/2006/customXml" ds:itemID="{41C8C40B-6AEF-4E25-9D09-116FD2ED4D96}">
   <ds:schemaRefs>
     <ds:schemaRef ds:uri="http://schemas.openxmlformats.org/officeDocument/2006/bibliography"/>
   </ds:schemaRefs>

</xml_diff>

<commit_message>
updating the MLH1 Mixed model results
</commit_message>
<xml_diff>
--- a/APeterson_Chap2_outline_v1.2.docx
+++ b/APeterson_Chap2_outline_v1.2.docx
@@ -6,12 +6,14 @@
       <w:pPr>
         <w:contextualSpacing/>
         <w:rPr>
-          <w:sz w:val="24"/>
-          <w:szCs w:val="24"/>
-        </w:rPr>
-      </w:pPr>
-      <w:r>
-        <w:rPr>
+          <w:b/>
+          <w:sz w:val="24"/>
+          <w:szCs w:val="24"/>
+        </w:rPr>
+      </w:pPr>
+      <w:r>
+        <w:rPr>
+          <w:b/>
           <w:sz w:val="24"/>
           <w:szCs w:val="24"/>
         </w:rPr>
@@ -19,26 +21,11 @@
       </w:r>
       <w:r>
         <w:rPr>
+          <w:b/>
           <w:sz w:val="24"/>
           <w:szCs w:val="24"/>
         </w:rPr>
         <w:t>s</w:t>
-      </w:r>
-    </w:p>
-    <w:p>
-      <w:pPr>
-        <w:contextualSpacing/>
-        <w:rPr>
-          <w:sz w:val="24"/>
-          <w:szCs w:val="24"/>
-        </w:rPr>
-      </w:pPr>
-      <w:r>
-        <w:rPr>
-          <w:sz w:val="24"/>
-          <w:szCs w:val="24"/>
-        </w:rPr>
-        <w:t>For distinguishing results and method</w:t>
       </w:r>
     </w:p>
     <w:p>
@@ -86,23 +73,7 @@
           <w:sz w:val="24"/>
           <w:szCs w:val="24"/>
         </w:rPr>
-        <w:t xml:space="preserve">definition of </w:t>
-      </w:r>
-      <w:proofErr w:type="spellStart"/>
-      <w:r>
-        <w:rPr>
-          <w:sz w:val="24"/>
-          <w:szCs w:val="24"/>
-        </w:rPr>
-        <w:t>HetC</w:t>
-      </w:r>
-      <w:proofErr w:type="spellEnd"/>
-      <w:r>
-        <w:rPr>
-          <w:sz w:val="24"/>
-          <w:szCs w:val="24"/>
-        </w:rPr>
-        <w:t xml:space="preserve"> </w:t>
+        <w:t xml:space="preserve">definition of HetC </w:t>
       </w:r>
     </w:p>
     <w:p>
@@ -136,23 +107,7 @@
           <w:szCs w:val="24"/>
         </w:rPr>
         <w:tab/>
-        <w:t xml:space="preserve">- </w:t>
-      </w:r>
-      <w:proofErr w:type="spellStart"/>
-      <w:r>
-        <w:rPr>
-          <w:sz w:val="24"/>
-          <w:szCs w:val="24"/>
-        </w:rPr>
-        <w:t>HetC</w:t>
-      </w:r>
-      <w:proofErr w:type="spellEnd"/>
-      <w:r>
-        <w:rPr>
-          <w:sz w:val="24"/>
-          <w:szCs w:val="24"/>
-        </w:rPr>
-        <w:t xml:space="preserve"> is a ‘made-up’ metric from sex specific measures. Here we define it as the ratio of average female to male mean genome-wide rec rate. </w:t>
+        <w:t xml:space="preserve">- HetC is a ‘made-up’ metric from sex specific measures. Here we define it as the ratio of average female to male mean genome-wide rec rate. </w:t>
       </w:r>
     </w:p>
     <w:p>
@@ -192,17 +147,8 @@
           <w:sz w:val="24"/>
           <w:szCs w:val="24"/>
         </w:rPr>
-        <w:t xml:space="preserve">definition should </w:t>
-      </w:r>
-      <w:proofErr w:type="spellStart"/>
-      <w:r>
-        <w:rPr>
-          <w:sz w:val="24"/>
-          <w:szCs w:val="24"/>
-        </w:rPr>
-        <w:t>encompase</w:t>
-      </w:r>
-      <w:proofErr w:type="spellEnd"/>
+        <w:t>definition should encompase</w:t>
+      </w:r>
       <w:r>
         <w:rPr>
           <w:sz w:val="24"/>
@@ -215,39 +161,7 @@
           <w:sz w:val="24"/>
           <w:szCs w:val="24"/>
         </w:rPr>
-        <w:t xml:space="preserve">to </w:t>
-      </w:r>
-      <w:proofErr w:type="spellStart"/>
-      <w:r>
-        <w:rPr>
-          <w:sz w:val="24"/>
-          <w:szCs w:val="24"/>
-        </w:rPr>
-        <w:t>gwRR</w:t>
-      </w:r>
-      <w:proofErr w:type="spellEnd"/>
-      <w:r>
-        <w:rPr>
-          <w:sz w:val="24"/>
-          <w:szCs w:val="24"/>
-        </w:rPr>
-        <w:t xml:space="preserve"> (SC axis length, NCO</w:t>
-      </w:r>
-      <w:proofErr w:type="gramStart"/>
-      <w:r>
-        <w:rPr>
-          <w:sz w:val="24"/>
-          <w:szCs w:val="24"/>
-        </w:rPr>
-        <w:t>:CO</w:t>
-      </w:r>
-      <w:proofErr w:type="gramEnd"/>
-      <w:r>
-        <w:rPr>
-          <w:sz w:val="24"/>
-          <w:szCs w:val="24"/>
-        </w:rPr>
-        <w:t xml:space="preserve">, DSB </w:t>
+        <w:t xml:space="preserve">to gwRR (SC axis length, NCO:CO, DSB </w:t>
       </w:r>
       <w:r>
         <w:rPr>
@@ -287,23 +201,7 @@
           <w:szCs w:val="24"/>
         </w:rPr>
         <w:tab/>
-        <w:t xml:space="preserve">1. </w:t>
-      </w:r>
-      <w:proofErr w:type="gramStart"/>
-      <w:r>
-        <w:rPr>
-          <w:sz w:val="24"/>
-          <w:szCs w:val="24"/>
-        </w:rPr>
-        <w:t>female</w:t>
-      </w:r>
-      <w:proofErr w:type="gramEnd"/>
-      <w:r>
-        <w:rPr>
-          <w:sz w:val="24"/>
-          <w:szCs w:val="24"/>
-        </w:rPr>
-        <w:t xml:space="preserve"> higher rec levels compared to male (female-biased)</w:t>
+        <w:t>1. female higher rec levels compared to male (female-biased)</w:t>
       </w:r>
     </w:p>
     <w:p>
@@ -320,23 +218,7 @@
           <w:szCs w:val="24"/>
         </w:rPr>
         <w:tab/>
-        <w:t xml:space="preserve">2. </w:t>
-      </w:r>
-      <w:proofErr w:type="gramStart"/>
-      <w:r>
-        <w:rPr>
-          <w:sz w:val="24"/>
-          <w:szCs w:val="24"/>
-        </w:rPr>
-        <w:t>females</w:t>
-      </w:r>
-      <w:proofErr w:type="gramEnd"/>
-      <w:r>
-        <w:rPr>
-          <w:sz w:val="24"/>
-          <w:szCs w:val="24"/>
-        </w:rPr>
-        <w:t xml:space="preserve"> more uniform </w:t>
+        <w:t xml:space="preserve">2. females more uniform </w:t>
       </w:r>
       <w:r>
         <w:rPr>
@@ -367,64 +249,32 @@
           <w:sz w:val="24"/>
           <w:szCs w:val="24"/>
         </w:rPr>
-        <w:t xml:space="preserve">(3. </w:t>
-      </w:r>
-      <w:proofErr w:type="gramStart"/>
-      <w:r>
-        <w:rPr>
-          <w:sz w:val="24"/>
-          <w:szCs w:val="24"/>
-        </w:rPr>
-        <w:t>females</w:t>
-      </w:r>
-      <w:proofErr w:type="gramEnd"/>
-      <w:r>
-        <w:rPr>
-          <w:sz w:val="24"/>
-          <w:szCs w:val="24"/>
-        </w:rPr>
-        <w:t xml:space="preserve"> have longer SC/Axis, (exceptions in some fish and bird species)</w:t>
-      </w:r>
-    </w:p>
-    <w:p>
-      <w:pPr>
-        <w:contextualSpacing/>
-        <w:rPr>
-          <w:sz w:val="24"/>
-          <w:szCs w:val="24"/>
-        </w:rPr>
-      </w:pPr>
-    </w:p>
-    <w:p>
-      <w:pPr>
-        <w:contextualSpacing/>
-        <w:rPr>
-          <w:sz w:val="24"/>
-          <w:szCs w:val="24"/>
-        </w:rPr>
-      </w:pPr>
-      <w:r>
-        <w:rPr>
-          <w:sz w:val="24"/>
-          <w:szCs w:val="24"/>
-        </w:rPr>
-        <w:t xml:space="preserve">-Theories for </w:t>
-      </w:r>
-      <w:proofErr w:type="spellStart"/>
-      <w:r>
-        <w:rPr>
-          <w:sz w:val="24"/>
-          <w:szCs w:val="24"/>
-        </w:rPr>
-        <w:t>evol</w:t>
-      </w:r>
-      <w:proofErr w:type="spellEnd"/>
-      <w:r>
-        <w:rPr>
-          <w:sz w:val="24"/>
-          <w:szCs w:val="24"/>
-        </w:rPr>
-        <w:t xml:space="preserve"> of heterochiasmy have focused on indirect selection</w:t>
+        <w:t>(3. females have longer SC/Axis, (exceptions in some fish and bird species)</w:t>
+      </w:r>
+    </w:p>
+    <w:p>
+      <w:pPr>
+        <w:contextualSpacing/>
+        <w:rPr>
+          <w:sz w:val="24"/>
+          <w:szCs w:val="24"/>
+        </w:rPr>
+      </w:pPr>
+    </w:p>
+    <w:p>
+      <w:pPr>
+        <w:contextualSpacing/>
+        <w:rPr>
+          <w:sz w:val="24"/>
+          <w:szCs w:val="24"/>
+        </w:rPr>
+      </w:pPr>
+      <w:r>
+        <w:rPr>
+          <w:sz w:val="24"/>
+          <w:szCs w:val="24"/>
+        </w:rPr>
+        <w:t>-Theories for evol of heterochiasmy have focused on indirect selection</w:t>
       </w:r>
     </w:p>
     <w:p>
@@ -441,65 +291,8 @@
           <w:szCs w:val="24"/>
         </w:rPr>
         <w:tab/>
-        <w:t xml:space="preserve">Summarize </w:t>
-      </w:r>
-      <w:proofErr w:type="spellStart"/>
-      <w:r>
-        <w:rPr>
-          <w:sz w:val="24"/>
-          <w:szCs w:val="24"/>
-        </w:rPr>
-        <w:t>Trivers</w:t>
-      </w:r>
-      <w:proofErr w:type="spellEnd"/>
-      <w:r>
-        <w:rPr>
-          <w:sz w:val="24"/>
-          <w:szCs w:val="24"/>
-        </w:rPr>
-        <w:t xml:space="preserve">, </w:t>
-      </w:r>
-      <w:proofErr w:type="spellStart"/>
-      <w:r>
-        <w:rPr>
-          <w:sz w:val="24"/>
-          <w:szCs w:val="24"/>
-        </w:rPr>
-        <w:t>Lenormand</w:t>
-      </w:r>
-      <w:proofErr w:type="spellEnd"/>
-      <w:r>
-        <w:rPr>
-          <w:sz w:val="24"/>
-          <w:szCs w:val="24"/>
-        </w:rPr>
-        <w:t xml:space="preserve">, </w:t>
-      </w:r>
-      <w:proofErr w:type="spellStart"/>
-      <w:r>
-        <w:rPr>
-          <w:sz w:val="24"/>
-          <w:szCs w:val="24"/>
-        </w:rPr>
-        <w:t>BrandvainCoop</w:t>
-      </w:r>
-      <w:proofErr w:type="spellEnd"/>
-      <w:r>
-        <w:rPr>
-          <w:sz w:val="24"/>
-          <w:szCs w:val="24"/>
-        </w:rPr>
-        <w:t xml:space="preserve">, </w:t>
-      </w:r>
-      <w:proofErr w:type="spellStart"/>
-      <w:r>
-        <w:rPr>
-          <w:sz w:val="24"/>
-          <w:szCs w:val="24"/>
-        </w:rPr>
-        <w:t>SardellKirkpatrick</w:t>
-      </w:r>
-      <w:proofErr w:type="spellEnd"/>
+        <w:t>Summarize Trivers, Lenormand, BrandvainCoop, SardellKirkpatrick</w:t>
+      </w:r>
     </w:p>
     <w:p>
       <w:pPr>
@@ -551,71 +344,23 @@
           <w:sz w:val="24"/>
           <w:szCs w:val="24"/>
         </w:rPr>
-        <w:t xml:space="preserve"> evolution of heterochiasmy. (</w:t>
-      </w:r>
-      <w:proofErr w:type="gramStart"/>
-      <w:r>
-        <w:rPr>
-          <w:sz w:val="24"/>
-          <w:szCs w:val="24"/>
-        </w:rPr>
-        <w:t>segregation</w:t>
-      </w:r>
-      <w:proofErr w:type="gramEnd"/>
-      <w:r>
-        <w:rPr>
-          <w:sz w:val="24"/>
-          <w:szCs w:val="24"/>
-        </w:rPr>
-        <w:t xml:space="preserve"> of chromosomes; </w:t>
-      </w:r>
-      <w:proofErr w:type="spellStart"/>
-      <w:r>
-        <w:rPr>
-          <w:sz w:val="24"/>
-          <w:szCs w:val="24"/>
-        </w:rPr>
-        <w:t>euploidy</w:t>
-      </w:r>
-      <w:proofErr w:type="spellEnd"/>
-      <w:r>
-        <w:rPr>
-          <w:sz w:val="24"/>
-          <w:szCs w:val="24"/>
-        </w:rPr>
-        <w:t xml:space="preserve"> or efficient homolog pairing)   </w:t>
-      </w:r>
-    </w:p>
-    <w:p>
-      <w:pPr>
-        <w:contextualSpacing/>
-        <w:rPr>
-          <w:sz w:val="24"/>
-          <w:szCs w:val="24"/>
-        </w:rPr>
-      </w:pPr>
-      <w:r>
-        <w:rPr>
-          <w:sz w:val="24"/>
-          <w:szCs w:val="24"/>
-        </w:rPr>
-        <w:t xml:space="preserve">- </w:t>
-      </w:r>
-      <w:proofErr w:type="gramStart"/>
-      <w:r>
-        <w:rPr>
-          <w:sz w:val="24"/>
-          <w:szCs w:val="24"/>
-        </w:rPr>
-        <w:t>some</w:t>
-      </w:r>
-      <w:proofErr w:type="gramEnd"/>
-      <w:r>
-        <w:rPr>
-          <w:sz w:val="24"/>
-          <w:szCs w:val="24"/>
-        </w:rPr>
-        <w:t xml:space="preserve"> gametogenesis patterns that are universal</w:t>
+        <w:t xml:space="preserve"> evolution of heterochiasmy. (segregation of chromosomes; euploidy or efficient homolog pairing)   </w:t>
+      </w:r>
+    </w:p>
+    <w:p>
+      <w:pPr>
+        <w:contextualSpacing/>
+        <w:rPr>
+          <w:sz w:val="24"/>
+          <w:szCs w:val="24"/>
+        </w:rPr>
+      </w:pPr>
+      <w:r>
+        <w:rPr>
+          <w:sz w:val="24"/>
+          <w:szCs w:val="24"/>
+        </w:rPr>
+        <w:t>- some gametogenesis patterns that are universal</w:t>
       </w:r>
       <w:r>
         <w:rPr>
@@ -639,23 +384,7 @@
           <w:szCs w:val="24"/>
         </w:rPr>
         <w:tab/>
-        <w:t>-</w:t>
-      </w:r>
-      <w:proofErr w:type="spellStart"/>
-      <w:r>
-        <w:rPr>
-          <w:sz w:val="24"/>
-          <w:szCs w:val="24"/>
-        </w:rPr>
-        <w:t>asymetrical</w:t>
-      </w:r>
-      <w:proofErr w:type="spellEnd"/>
-      <w:r>
-        <w:rPr>
-          <w:sz w:val="24"/>
-          <w:szCs w:val="24"/>
-        </w:rPr>
-        <w:t xml:space="preserve"> vs symmetrical </w:t>
+        <w:t xml:space="preserve">-asymetrical vs symmetrical </w:t>
       </w:r>
       <w:r>
         <w:rPr>
@@ -707,39 +436,14 @@
           <w:szCs w:val="24"/>
         </w:rPr>
         <w:tab/>
-        <w:t xml:space="preserve">- </w:t>
-      </w:r>
-      <w:proofErr w:type="spellStart"/>
-      <w:proofErr w:type="gramStart"/>
-      <w:r>
-        <w:rPr>
-          <w:sz w:val="24"/>
-          <w:szCs w:val="24"/>
-        </w:rPr>
-        <w:t>an</w:t>
-      </w:r>
-      <w:r>
-        <w:rPr>
-          <w:sz w:val="24"/>
-          <w:szCs w:val="24"/>
-        </w:rPr>
-        <w:t>astral</w:t>
-      </w:r>
-      <w:proofErr w:type="spellEnd"/>
-      <w:r>
-        <w:rPr>
-          <w:sz w:val="24"/>
-          <w:szCs w:val="24"/>
-        </w:rPr>
-        <w:t xml:space="preserve">  vs</w:t>
-      </w:r>
-      <w:proofErr w:type="gramEnd"/>
-      <w:r>
-        <w:rPr>
-          <w:sz w:val="24"/>
-          <w:szCs w:val="24"/>
-        </w:rPr>
-        <w:t xml:space="preserve">  astral </w:t>
+        <w:t>- an</w:t>
+      </w:r>
+      <w:r>
+        <w:rPr>
+          <w:sz w:val="24"/>
+          <w:szCs w:val="24"/>
+        </w:rPr>
+        <w:t xml:space="preserve">astral  vs  astral </w:t>
       </w:r>
       <w:r>
         <w:rPr>
@@ -760,39 +464,7 @@
           <w:sz w:val="24"/>
           <w:szCs w:val="24"/>
         </w:rPr>
-        <w:t xml:space="preserve"> / </w:t>
-      </w:r>
-      <w:proofErr w:type="spellStart"/>
-      <w:r>
-        <w:rPr>
-          <w:sz w:val="24"/>
-          <w:szCs w:val="24"/>
-        </w:rPr>
-        <w:t>acentrosomic</w:t>
-      </w:r>
-      <w:proofErr w:type="spellEnd"/>
-      <w:r>
-        <w:rPr>
-          <w:sz w:val="24"/>
-          <w:szCs w:val="24"/>
-        </w:rPr>
-        <w:t xml:space="preserve"> vs </w:t>
-      </w:r>
-      <w:proofErr w:type="spellStart"/>
-      <w:r>
-        <w:rPr>
-          <w:sz w:val="24"/>
-          <w:szCs w:val="24"/>
-        </w:rPr>
-        <w:t>centrosomic</w:t>
-      </w:r>
-      <w:proofErr w:type="spellEnd"/>
-      <w:r>
-        <w:rPr>
-          <w:sz w:val="24"/>
-          <w:szCs w:val="24"/>
-        </w:rPr>
-        <w:t xml:space="preserve"> </w:t>
+        <w:t xml:space="preserve"> / acentrosomic vs centrosomic </w:t>
       </w:r>
     </w:p>
     <w:p>
@@ -884,14 +556,12 @@
         </w:rPr>
         <w:t xml:space="preserve">  (</w:t>
       </w:r>
-      <w:proofErr w:type="spellStart"/>
       <w:r>
         <w:rPr>
           <w:b/>
         </w:rPr>
         <w:t>Main_Report_Results.rmd</w:t>
       </w:r>
-      <w:proofErr w:type="spellEnd"/>
       <w:r>
         <w:rPr>
           <w:b/>
@@ -930,221 +600,156 @@
         <w:contextualSpacing/>
       </w:pPr>
       <w:r>
-        <w:t xml:space="preserve">-Distribution of </w:t>
-      </w:r>
-      <w:proofErr w:type="spellStart"/>
-      <w:r>
-        <w:t>gwRR</w:t>
-      </w:r>
-      <w:proofErr w:type="spellEnd"/>
-      <w:r>
-        <w:t xml:space="preserve"> across mouse subspecies and outgroups,</w:t>
-      </w:r>
-    </w:p>
-    <w:p>
-      <w:pPr>
-        <w:ind w:firstLine="720"/>
-        <w:contextualSpacing/>
-      </w:pPr>
-      <w:r>
-        <w:t xml:space="preserve">-female very constant across strains, large error (se), strain specific </w:t>
-      </w:r>
-      <w:proofErr w:type="spellStart"/>
-      <w:r>
-        <w:t>evo</w:t>
-      </w:r>
-      <w:proofErr w:type="spellEnd"/>
-    </w:p>
-    <w:p>
-      <w:pPr>
-        <w:ind w:firstLine="720"/>
-        <w:contextualSpacing/>
-      </w:pPr>
-      <w:r>
-        <w:t xml:space="preserve">-male </w:t>
-      </w:r>
-      <w:proofErr w:type="spellStart"/>
-      <w:proofErr w:type="gramStart"/>
-      <w:r>
-        <w:t>dom</w:t>
-      </w:r>
-      <w:proofErr w:type="spellEnd"/>
-      <w:proofErr w:type="gramEnd"/>
-      <w:r>
-        <w:t xml:space="preserve">, very similar, male </w:t>
-      </w:r>
-      <w:proofErr w:type="spellStart"/>
-      <w:r>
-        <w:t>musc</w:t>
-      </w:r>
-      <w:proofErr w:type="spellEnd"/>
-      <w:r>
-        <w:t xml:space="preserve"> and </w:t>
-      </w:r>
-      <w:proofErr w:type="spellStart"/>
-      <w:r>
-        <w:t>molf</w:t>
-      </w:r>
-      <w:proofErr w:type="spellEnd"/>
-      <w:r>
-        <w:t xml:space="preserve"> rapid evolution in two strains</w:t>
-      </w:r>
-    </w:p>
-    <w:p>
-      <w:pPr>
-        <w:ind w:firstLine="720"/>
-        <w:contextualSpacing/>
-      </w:pPr>
-      <w:r>
-        <w:t xml:space="preserve">- POLYMORPHISM in </w:t>
-      </w:r>
-      <w:proofErr w:type="spellStart"/>
-      <w:r>
-        <w:t>musc</w:t>
-      </w:r>
-      <w:proofErr w:type="spellEnd"/>
-      <w:r>
-        <w:t xml:space="preserve">, not in </w:t>
-      </w:r>
-      <w:proofErr w:type="spellStart"/>
-      <w:proofErr w:type="gramStart"/>
-      <w:r>
-        <w:t>dom</w:t>
-      </w:r>
-      <w:proofErr w:type="spellEnd"/>
-      <w:proofErr w:type="gramEnd"/>
-    </w:p>
-    <w:p>
-      <w:pPr>
-        <w:contextualSpacing/>
-      </w:pPr>
+        <w:t>-Distribution of gwRR across mouse subspecies and outgroups,</w:t>
+      </w:r>
+    </w:p>
+    <w:p>
+      <w:pPr>
+        <w:ind w:firstLine="720"/>
+        <w:contextualSpacing/>
+      </w:pPr>
+      <w:r>
+        <w:t>-female very constant across strains, large error (se), strain specific evo</w:t>
+      </w:r>
+    </w:p>
+    <w:p>
+      <w:pPr>
+        <w:ind w:firstLine="720"/>
+        <w:contextualSpacing/>
+      </w:pPr>
+      <w:r>
+        <w:t>-male dom, very similar, male musc and molf rapid evolution in two strains</w:t>
+      </w:r>
+    </w:p>
+    <w:p>
+      <w:pPr>
+        <w:ind w:firstLine="720"/>
+        <w:contextualSpacing/>
+      </w:pPr>
+      <w:r>
+        <w:t>- POLYMORPHISM in musc, not in dom</w:t>
+      </w:r>
+    </w:p>
+    <w:p>
+      <w:pPr>
+        <w:contextualSpacing/>
+      </w:pPr>
+    </w:p>
+    <w:p>
+      <w:pPr>
+        <w:contextualSpacing/>
+      </w:pPr>
+      <w:r>
+        <w:t>Should the next two sections be focused on the female-male comparison?</w:t>
+      </w:r>
+    </w:p>
+    <w:p>
+      <w:pPr>
+        <w:pStyle w:val="Heading3"/>
+      </w:pPr>
+      <w:r>
+        <w:t xml:space="preserve">A.1 </w:t>
+      </w:r>
+      <w:r>
+        <w:rPr>
+          <w:b/>
+        </w:rPr>
+        <w:t>M</w:t>
+      </w:r>
+      <w:r>
+        <w:rPr>
+          <w:b/>
+        </w:rPr>
+        <w:t>ean</w:t>
+      </w:r>
+      <w:r>
+        <w:t xml:space="preserve"> MLH1 per cell</w:t>
+      </w:r>
+    </w:p>
+    <w:p>
+      <w:pPr>
+        <w:ind w:firstLine="720"/>
+        <w:contextualSpacing/>
+        <w:rPr>
+          <w:sz w:val="24"/>
+          <w:szCs w:val="24"/>
+        </w:rPr>
+      </w:pPr>
+      <w:r>
+        <w:rPr>
+          <w:sz w:val="24"/>
+          <w:szCs w:val="24"/>
+        </w:rPr>
+        <w:t>1.</w:t>
+      </w:r>
+      <w:r>
+        <w:rPr>
+          <w:sz w:val="24"/>
+          <w:szCs w:val="24"/>
+        </w:rPr>
+        <w:t xml:space="preserve"> </w:t>
+      </w:r>
+      <w:r>
+        <w:rPr>
+          <w:sz w:val="24"/>
+          <w:szCs w:val="24"/>
+        </w:rPr>
+        <w:t>Mixed models and testing coefficients / hypotheses</w:t>
+      </w:r>
+    </w:p>
+    <w:p>
+      <w:pPr>
+        <w:ind w:firstLine="720"/>
+        <w:contextualSpacing/>
+        <w:rPr>
+          <w:sz w:val="24"/>
+          <w:szCs w:val="24"/>
+        </w:rPr>
+      </w:pPr>
+      <w:r>
+        <w:rPr>
+          <w:sz w:val="24"/>
+          <w:szCs w:val="24"/>
+        </w:rPr>
+        <w:t>(notes for finalizing MM: molossinus should be unique subsp, strain nested within subsp?</w:t>
+      </w:r>
       <w:bookmarkStart w:id="0" w:name="_GoBack"/>
       <w:bookmarkEnd w:id="0"/>
     </w:p>
     <w:p>
       <w:pPr>
-        <w:contextualSpacing/>
-      </w:pPr>
-      <w:r>
-        <w:t>Should the next two sections be focused on the female-male comparison?</w:t>
-      </w:r>
-    </w:p>
-    <w:p>
-      <w:pPr>
-        <w:pStyle w:val="Heading3"/>
-      </w:pPr>
-      <w:r>
-        <w:t xml:space="preserve">A.1 </w:t>
-      </w:r>
-      <w:r>
-        <w:rPr>
-          <w:b/>
-        </w:rPr>
-        <w:t>M</w:t>
-      </w:r>
-      <w:r>
-        <w:rPr>
-          <w:b/>
-        </w:rPr>
-        <w:t>ean</w:t>
-      </w:r>
-      <w:r>
-        <w:t xml:space="preserve"> MLH1 per cell</w:t>
-      </w:r>
-    </w:p>
-    <w:p>
-      <w:pPr>
-        <w:ind w:firstLine="720"/>
-        <w:contextualSpacing/>
-        <w:rPr>
-          <w:sz w:val="24"/>
-          <w:szCs w:val="24"/>
-        </w:rPr>
-      </w:pPr>
-      <w:proofErr w:type="gramStart"/>
-      <w:r>
-        <w:rPr>
-          <w:sz w:val="24"/>
-          <w:szCs w:val="24"/>
-        </w:rPr>
-        <w:t>1.figure</w:t>
-      </w:r>
-      <w:proofErr w:type="gramEnd"/>
-      <w:r>
-        <w:rPr>
-          <w:sz w:val="24"/>
-          <w:szCs w:val="24"/>
-        </w:rPr>
-        <w:t xml:space="preserve"> of means … histograms</w:t>
-      </w:r>
-    </w:p>
-    <w:p>
-      <w:pPr>
-        <w:ind w:firstLine="720"/>
-        <w:contextualSpacing/>
-        <w:rPr>
-          <w:sz w:val="24"/>
-          <w:szCs w:val="24"/>
-        </w:rPr>
-      </w:pPr>
-      <w:proofErr w:type="gramStart"/>
-      <w:r>
-        <w:rPr>
-          <w:sz w:val="24"/>
-          <w:szCs w:val="24"/>
-        </w:rPr>
-        <w:t>2.Mixed</w:t>
-      </w:r>
-      <w:proofErr w:type="gramEnd"/>
-      <w:r>
-        <w:rPr>
-          <w:sz w:val="24"/>
-          <w:szCs w:val="24"/>
-        </w:rPr>
-        <w:t xml:space="preserve"> models and testing coefficients / hypotheses</w:t>
-      </w:r>
-    </w:p>
-    <w:p>
-      <w:pPr>
-        <w:ind w:firstLine="720"/>
-        <w:contextualSpacing/>
-        <w:rPr>
-          <w:sz w:val="24"/>
-          <w:szCs w:val="24"/>
-        </w:rPr>
-      </w:pPr>
-    </w:p>
-    <w:p>
-      <w:pPr>
-        <w:ind w:firstLine="720"/>
-        <w:contextualSpacing/>
-        <w:rPr>
-          <w:sz w:val="24"/>
-          <w:szCs w:val="24"/>
-        </w:rPr>
-      </w:pPr>
-      <w:r>
-        <w:rPr>
-          <w:sz w:val="24"/>
-          <w:szCs w:val="24"/>
-        </w:rPr>
-        <w:t xml:space="preserve">Test of </w:t>
-      </w:r>
-      <w:proofErr w:type="spellStart"/>
-      <w:r>
-        <w:rPr>
-          <w:sz w:val="24"/>
-          <w:szCs w:val="24"/>
-        </w:rPr>
-        <w:t>Subsps</w:t>
-      </w:r>
-      <w:proofErr w:type="spellEnd"/>
-      <w:r>
-        <w:rPr>
-          <w:sz w:val="24"/>
-          <w:szCs w:val="24"/>
-        </w:rPr>
-        <w:t xml:space="preserve"> coefficient</w:t>
+        <w:ind w:firstLine="720"/>
+        <w:contextualSpacing/>
+        <w:rPr>
+          <w:i/>
+          <w:sz w:val="24"/>
+          <w:szCs w:val="24"/>
+        </w:rPr>
+      </w:pPr>
+      <w:r>
+        <w:rPr>
+          <w:i/>
+          <w:sz w:val="24"/>
+          <w:szCs w:val="24"/>
+        </w:rPr>
+        <w:t>Significant effec</w:t>
+      </w:r>
+    </w:p>
+    <w:p>
+      <w:pPr>
+        <w:ind w:firstLine="720"/>
+        <w:contextualSpacing/>
+        <w:rPr>
+          <w:sz w:val="24"/>
+          <w:szCs w:val="24"/>
+        </w:rPr>
+      </w:pPr>
+      <w:r>
+        <w:rPr>
+          <w:sz w:val="24"/>
+          <w:szCs w:val="24"/>
+        </w:rPr>
+        <w:t>Test of Subsps coefficient</w:t>
       </w:r>
     </w:p>
     <w:p>
@@ -1259,190 +864,342 @@
           <w:szCs w:val="24"/>
         </w:rPr>
         <w:tab/>
+        <w:t>(which tests are used?)</w:t>
+      </w:r>
+    </w:p>
+    <w:p>
+      <w:pPr>
+        <w:ind w:firstLine="720"/>
+        <w:contextualSpacing/>
+        <w:rPr>
+          <w:sz w:val="24"/>
+          <w:szCs w:val="24"/>
+        </w:rPr>
+      </w:pPr>
+    </w:p>
+    <w:p>
+      <w:pPr>
+        <w:ind w:firstLine="720"/>
+        <w:contextualSpacing/>
+        <w:rPr>
+          <w:sz w:val="24"/>
+          <w:szCs w:val="24"/>
+        </w:rPr>
+      </w:pPr>
+      <w:r>
+        <w:rPr>
+          <w:sz w:val="24"/>
+          <w:szCs w:val="24"/>
+        </w:rPr>
+        <w:t>Mixed model (Sup Table 1)</w:t>
+      </w:r>
+    </w:p>
+    <w:p>
+      <w:pPr>
+        <w:contextualSpacing/>
+        <w:rPr>
+          <w:sz w:val="24"/>
+          <w:szCs w:val="24"/>
+        </w:rPr>
+      </w:pPr>
+      <w:r>
+        <w:rPr>
+          <w:sz w:val="24"/>
+          <w:szCs w:val="24"/>
+        </w:rPr>
+        <w:tab/>
+      </w:r>
+      <w:r>
+        <w:rPr>
+          <w:sz w:val="24"/>
+          <w:szCs w:val="24"/>
+        </w:rPr>
+        <w:tab/>
+        <w:t>-No significant (and consistent) effects of subspecies or sex</w:t>
+      </w:r>
+      <w:r>
+        <w:rPr>
+          <w:sz w:val="24"/>
+          <w:szCs w:val="24"/>
+        </w:rPr>
+        <w:t xml:space="preserve"> for mean CO </w:t>
+      </w:r>
+    </w:p>
+    <w:p>
+      <w:pPr>
+        <w:ind w:firstLine="720"/>
+        <w:contextualSpacing/>
+        <w:rPr>
+          <w:sz w:val="24"/>
+          <w:szCs w:val="24"/>
+        </w:rPr>
+      </w:pPr>
+    </w:p>
+    <w:p>
+      <w:pPr>
+        <w:ind w:firstLine="720"/>
+        <w:contextualSpacing/>
+        <w:rPr>
+          <w:sz w:val="24"/>
+          <w:szCs w:val="24"/>
+        </w:rPr>
+      </w:pPr>
+      <w:r>
+        <w:rPr>
+          <w:sz w:val="24"/>
+          <w:szCs w:val="24"/>
+        </w:rPr>
+        <w:t xml:space="preserve"> </w:t>
+      </w:r>
+      <w:r>
+        <w:rPr>
+          <w:sz w:val="24"/>
+          <w:szCs w:val="24"/>
+        </w:rPr>
+        <w:t>figure of means … histograms</w:t>
+      </w:r>
+    </w:p>
+    <w:p>
+      <w:pPr>
+        <w:ind w:firstLine="720"/>
+        <w:contextualSpacing/>
+        <w:rPr>
+          <w:sz w:val="24"/>
+          <w:szCs w:val="24"/>
+        </w:rPr>
+      </w:pPr>
+      <w:r>
+        <w:rPr>
+          <w:sz w:val="24"/>
+          <w:szCs w:val="24"/>
+        </w:rPr>
+        <w:t>2.</w:t>
+      </w:r>
+      <w:r>
+        <w:rPr>
+          <w:sz w:val="24"/>
+          <w:szCs w:val="24"/>
+        </w:rPr>
+        <w:t xml:space="preserve"> </w:t>
+      </w:r>
+    </w:p>
+    <w:p>
+      <w:pPr>
+        <w:contextualSpacing/>
+        <w:rPr>
+          <w:sz w:val="24"/>
+          <w:szCs w:val="24"/>
+        </w:rPr>
+      </w:pPr>
+      <w:r>
+        <w:rPr>
+          <w:sz w:val="24"/>
+          <w:szCs w:val="24"/>
+        </w:rPr>
+        <w:tab/>
+      </w:r>
+      <w:r>
+        <w:rPr>
+          <w:sz w:val="24"/>
+          <w:szCs w:val="24"/>
+        </w:rPr>
+        <w:tab/>
+      </w:r>
+    </w:p>
+    <w:p>
+      <w:pPr>
+        <w:ind w:firstLine="720"/>
+        <w:contextualSpacing/>
+        <w:rPr>
+          <w:sz w:val="24"/>
+          <w:szCs w:val="24"/>
+        </w:rPr>
+      </w:pPr>
+      <w:r>
+        <w:rPr>
+          <w:sz w:val="24"/>
+          <w:szCs w:val="24"/>
+        </w:rPr>
+        <w:t>Post hoc investigation for strain effects (PWD and MSM)</w:t>
+      </w:r>
+    </w:p>
+    <w:p>
+      <w:pPr>
+        <w:ind w:left="720" w:firstLine="720"/>
+        <w:contextualSpacing/>
+        <w:rPr>
+          <w:sz w:val="24"/>
+          <w:szCs w:val="24"/>
+        </w:rPr>
+      </w:pPr>
+      <w:r>
+        <w:rPr>
+          <w:sz w:val="24"/>
+          <w:szCs w:val="24"/>
+        </w:rPr>
+        <w:t xml:space="preserve">GLM (all fixed effects) for strains </w:t>
+      </w:r>
+      <w:r>
+        <w:rPr>
+          <w:sz w:val="24"/>
+          <w:szCs w:val="24"/>
+        </w:rPr>
+        <w:t>… G, PWD and MSM have strain effects</w:t>
+      </w:r>
+    </w:p>
+    <w:p>
+      <w:pPr>
+        <w:ind w:left="720" w:firstLine="720"/>
+        <w:contextualSpacing/>
+        <w:rPr>
+          <w:sz w:val="24"/>
+          <w:szCs w:val="24"/>
+        </w:rPr>
+      </w:pPr>
+      <w:r>
+        <w:rPr>
+          <w:sz w:val="24"/>
+          <w:szCs w:val="24"/>
+        </w:rPr>
+        <w:t>Sex-specific evolution (nuanced female patterns</w:t>
+      </w:r>
+      <w:r>
+        <w:rPr>
+          <w:sz w:val="24"/>
+          <w:szCs w:val="24"/>
+        </w:rPr>
+        <w:t>…</w:t>
+      </w:r>
+      <w:r>
+        <w:rPr>
+          <w:sz w:val="24"/>
+          <w:szCs w:val="24"/>
+        </w:rPr>
+        <w:t>)</w:t>
+      </w:r>
+    </w:p>
+    <w:p>
+      <w:pPr>
+        <w:contextualSpacing/>
+        <w:rPr>
+          <w:sz w:val="24"/>
+          <w:szCs w:val="24"/>
+        </w:rPr>
+      </w:pPr>
+    </w:p>
+    <w:p>
+      <w:pPr>
+        <w:pStyle w:val="Heading3"/>
+      </w:pPr>
+      <w:r>
+        <w:t xml:space="preserve">A.2 </w:t>
+      </w:r>
+      <w:r>
+        <w:rPr>
+          <w:b/>
+        </w:rPr>
+        <w:t>V</w:t>
+      </w:r>
+      <w:r>
+        <w:rPr>
+          <w:b/>
+        </w:rPr>
+        <w:t>ariance</w:t>
+      </w:r>
+      <w:r>
+        <w:t xml:space="preserve"> </w:t>
+      </w:r>
+      <w:r>
+        <w:t>in MLH1 per cell</w:t>
+      </w:r>
+    </w:p>
+    <w:p>
+      <w:pPr>
+        <w:ind w:firstLine="720"/>
+        <w:contextualSpacing/>
+        <w:rPr>
+          <w:sz w:val="24"/>
+          <w:szCs w:val="24"/>
+        </w:rPr>
+      </w:pPr>
+      <w:r>
+        <w:rPr>
+          <w:sz w:val="24"/>
+          <w:szCs w:val="24"/>
+        </w:rPr>
+        <w:t>1. histograms of within mouse variance</w:t>
+      </w:r>
+    </w:p>
+    <w:p>
+      <w:pPr>
+        <w:ind w:firstLine="720"/>
+        <w:contextualSpacing/>
+        <w:rPr>
+          <w:sz w:val="24"/>
+          <w:szCs w:val="24"/>
+        </w:rPr>
+      </w:pPr>
+    </w:p>
+    <w:p>
+      <w:pPr>
+        <w:ind w:firstLine="720"/>
+        <w:contextualSpacing/>
+        <w:rPr>
+          <w:sz w:val="24"/>
+          <w:szCs w:val="24"/>
+        </w:rPr>
+      </w:pPr>
+      <w:r>
+        <w:rPr>
+          <w:sz w:val="24"/>
+          <w:szCs w:val="24"/>
+        </w:rPr>
+        <w:t>2.Mixed models and testing coefficients / hypotheses</w:t>
+      </w:r>
+    </w:p>
+    <w:p>
+      <w:pPr>
+        <w:ind w:firstLine="720"/>
+        <w:contextualSpacing/>
+        <w:rPr>
+          <w:sz w:val="24"/>
+          <w:szCs w:val="24"/>
+        </w:rPr>
+      </w:pPr>
+      <w:r>
+        <w:rPr>
+          <w:sz w:val="24"/>
+          <w:szCs w:val="24"/>
+        </w:rPr>
+        <w:t xml:space="preserve"> </w:t>
+      </w:r>
+      <w:r>
+        <w:rPr>
+          <w:sz w:val="24"/>
+          <w:szCs w:val="24"/>
+        </w:rPr>
         <w:t>(</w:t>
       </w:r>
-      <w:proofErr w:type="gramStart"/>
-      <w:r>
-        <w:rPr>
-          <w:sz w:val="24"/>
-          <w:szCs w:val="24"/>
-        </w:rPr>
-        <w:t>which</w:t>
-      </w:r>
-      <w:proofErr w:type="gramEnd"/>
-      <w:r>
-        <w:rPr>
-          <w:sz w:val="24"/>
-          <w:szCs w:val="24"/>
-        </w:rPr>
-        <w:t xml:space="preserve"> tests are used?)</w:t>
-      </w:r>
-    </w:p>
-    <w:p>
-      <w:pPr>
-        <w:ind w:firstLine="720"/>
-        <w:contextualSpacing/>
-        <w:rPr>
-          <w:sz w:val="24"/>
-          <w:szCs w:val="24"/>
-        </w:rPr>
-      </w:pPr>
-    </w:p>
-    <w:p>
-      <w:pPr>
-        <w:ind w:firstLine="720"/>
-        <w:contextualSpacing/>
-        <w:rPr>
-          <w:sz w:val="24"/>
-          <w:szCs w:val="24"/>
-        </w:rPr>
-      </w:pPr>
-      <w:r>
-        <w:rPr>
-          <w:sz w:val="24"/>
-          <w:szCs w:val="24"/>
-        </w:rPr>
-        <w:t xml:space="preserve">Mixed model </w:t>
-      </w:r>
-      <w:r>
-        <w:rPr>
-          <w:sz w:val="24"/>
-          <w:szCs w:val="24"/>
-        </w:rPr>
-        <w:t>(Sup Table 1)</w:t>
-      </w:r>
-    </w:p>
-    <w:p>
-      <w:pPr>
-        <w:contextualSpacing/>
-        <w:rPr>
-          <w:sz w:val="24"/>
-          <w:szCs w:val="24"/>
-        </w:rPr>
-      </w:pPr>
-      <w:r>
-        <w:rPr>
-          <w:sz w:val="24"/>
-          <w:szCs w:val="24"/>
-        </w:rPr>
-        <w:tab/>
-      </w:r>
-      <w:r>
-        <w:rPr>
-          <w:sz w:val="24"/>
-          <w:szCs w:val="24"/>
-        </w:rPr>
-        <w:tab/>
-        <w:t xml:space="preserve">-No significant (and </w:t>
-      </w:r>
-      <w:r>
-        <w:rPr>
-          <w:sz w:val="24"/>
-          <w:szCs w:val="24"/>
-        </w:rPr>
-        <w:t>consistent</w:t>
-      </w:r>
-      <w:r>
-        <w:rPr>
-          <w:sz w:val="24"/>
-          <w:szCs w:val="24"/>
-        </w:rPr>
-        <w:t>) effects of subspecies or sex</w:t>
-      </w:r>
-      <w:r>
-        <w:rPr>
-          <w:sz w:val="24"/>
-          <w:szCs w:val="24"/>
-        </w:rPr>
-        <w:t xml:space="preserve"> for mean CO </w:t>
-      </w:r>
-    </w:p>
-    <w:p>
-      <w:pPr>
-        <w:contextualSpacing/>
-        <w:rPr>
-          <w:sz w:val="24"/>
-          <w:szCs w:val="24"/>
-        </w:rPr>
-      </w:pPr>
-      <w:r>
-        <w:rPr>
-          <w:sz w:val="24"/>
-          <w:szCs w:val="24"/>
-        </w:rPr>
-        <w:tab/>
-      </w:r>
-      <w:r>
-        <w:rPr>
-          <w:sz w:val="24"/>
-          <w:szCs w:val="24"/>
-        </w:rPr>
-        <w:tab/>
-      </w:r>
-    </w:p>
-    <w:p>
-      <w:pPr>
-        <w:ind w:firstLine="720"/>
-        <w:contextualSpacing/>
-        <w:rPr>
-          <w:sz w:val="24"/>
-          <w:szCs w:val="24"/>
-        </w:rPr>
-      </w:pPr>
-      <w:r>
-        <w:rPr>
-          <w:sz w:val="24"/>
-          <w:szCs w:val="24"/>
-        </w:rPr>
-        <w:t>Post hoc investigation for strain effects (PWD and MSM)</w:t>
-      </w:r>
-    </w:p>
-    <w:p>
-      <w:pPr>
-        <w:ind w:left="720" w:firstLine="720"/>
-        <w:contextualSpacing/>
-        <w:rPr>
-          <w:sz w:val="24"/>
-          <w:szCs w:val="24"/>
-        </w:rPr>
-      </w:pPr>
-      <w:r>
-        <w:rPr>
-          <w:sz w:val="24"/>
-          <w:szCs w:val="24"/>
-        </w:rPr>
-        <w:t xml:space="preserve">GLM (all fixed effects) for strains </w:t>
-      </w:r>
-      <w:r>
-        <w:rPr>
-          <w:sz w:val="24"/>
-          <w:szCs w:val="24"/>
-        </w:rPr>
-        <w:t>… G, PWD and MSM have strain effects</w:t>
-      </w:r>
-    </w:p>
-    <w:p>
-      <w:pPr>
-        <w:ind w:left="720" w:firstLine="720"/>
-        <w:contextualSpacing/>
-        <w:rPr>
-          <w:sz w:val="24"/>
-          <w:szCs w:val="24"/>
-        </w:rPr>
-      </w:pPr>
-      <w:r>
-        <w:rPr>
-          <w:sz w:val="24"/>
-          <w:szCs w:val="24"/>
-        </w:rPr>
-        <w:t>Sex-specific evolution (nuanced female patterns</w:t>
-      </w:r>
-      <w:r>
-        <w:rPr>
-          <w:sz w:val="24"/>
-          <w:szCs w:val="24"/>
-        </w:rPr>
-        <w:t>…</w:t>
+      <w:r>
+        <w:rPr>
+          <w:sz w:val="24"/>
+          <w:szCs w:val="24"/>
+        </w:rPr>
+        <w:t xml:space="preserve">Figure X of </w:t>
+      </w:r>
+      <w:r>
+        <w:rPr>
+          <w:sz w:val="24"/>
+          <w:szCs w:val="24"/>
+        </w:rPr>
+        <w:t xml:space="preserve">mouse level </w:t>
+      </w:r>
+      <w:r>
+        <w:rPr>
+          <w:sz w:val="24"/>
+          <w:szCs w:val="24"/>
+        </w:rPr>
+        <w:t>variance</w:t>
       </w:r>
       <w:r>
         <w:rPr>
@@ -1454,192 +1211,20 @@
     </w:p>
     <w:p>
       <w:pPr>
-        <w:contextualSpacing/>
-        <w:rPr>
-          <w:sz w:val="24"/>
-          <w:szCs w:val="24"/>
-        </w:rPr>
-      </w:pPr>
-    </w:p>
-    <w:p>
-      <w:pPr>
-        <w:pStyle w:val="Heading3"/>
-      </w:pPr>
-      <w:r>
-        <w:t xml:space="preserve">A.2 </w:t>
-      </w:r>
-      <w:r>
-        <w:rPr>
-          <w:b/>
-        </w:rPr>
-        <w:t>V</w:t>
-      </w:r>
-      <w:r>
-        <w:rPr>
-          <w:b/>
-        </w:rPr>
-        <w:t>ariance</w:t>
-      </w:r>
-      <w:r>
-        <w:t xml:space="preserve"> </w:t>
-      </w:r>
-      <w:r>
-        <w:t>in MLH1 per cell</w:t>
-      </w:r>
-    </w:p>
-    <w:p>
-      <w:pPr>
-        <w:ind w:firstLine="720"/>
-        <w:contextualSpacing/>
-        <w:rPr>
-          <w:sz w:val="24"/>
-          <w:szCs w:val="24"/>
-        </w:rPr>
-      </w:pPr>
-      <w:r>
-        <w:rPr>
-          <w:sz w:val="24"/>
-          <w:szCs w:val="24"/>
-        </w:rPr>
-        <w:t xml:space="preserve">1. </w:t>
-      </w:r>
-      <w:proofErr w:type="gramStart"/>
-      <w:r>
-        <w:rPr>
-          <w:sz w:val="24"/>
-          <w:szCs w:val="24"/>
-        </w:rPr>
-        <w:t>histograms</w:t>
-      </w:r>
-      <w:proofErr w:type="gramEnd"/>
-      <w:r>
-        <w:rPr>
-          <w:sz w:val="24"/>
-          <w:szCs w:val="24"/>
-        </w:rPr>
-        <w:t xml:space="preserve"> of within mouse variance</w:t>
-      </w:r>
-    </w:p>
-    <w:p>
-      <w:pPr>
-        <w:ind w:firstLine="720"/>
-        <w:contextualSpacing/>
-        <w:rPr>
-          <w:sz w:val="24"/>
-          <w:szCs w:val="24"/>
-        </w:rPr>
-      </w:pPr>
-    </w:p>
-    <w:p>
-      <w:pPr>
-        <w:ind w:firstLine="720"/>
-        <w:contextualSpacing/>
-        <w:rPr>
-          <w:sz w:val="24"/>
-          <w:szCs w:val="24"/>
-        </w:rPr>
-      </w:pPr>
-      <w:proofErr w:type="gramStart"/>
-      <w:r>
-        <w:rPr>
-          <w:sz w:val="24"/>
-          <w:szCs w:val="24"/>
-        </w:rPr>
-        <w:t>2.</w:t>
-      </w:r>
-      <w:r>
-        <w:rPr>
-          <w:sz w:val="24"/>
-          <w:szCs w:val="24"/>
-        </w:rPr>
-        <w:t>Mixed</w:t>
-      </w:r>
-      <w:proofErr w:type="gramEnd"/>
-      <w:r>
-        <w:rPr>
-          <w:sz w:val="24"/>
-          <w:szCs w:val="24"/>
-        </w:rPr>
-        <w:t xml:space="preserve"> models and testing coefficients / hypotheses</w:t>
-      </w:r>
-    </w:p>
-    <w:p>
-      <w:pPr>
-        <w:ind w:firstLine="720"/>
-        <w:contextualSpacing/>
-        <w:rPr>
-          <w:sz w:val="24"/>
-          <w:szCs w:val="24"/>
-        </w:rPr>
-      </w:pPr>
-      <w:r>
-        <w:rPr>
-          <w:sz w:val="24"/>
-          <w:szCs w:val="24"/>
-        </w:rPr>
-        <w:t xml:space="preserve"> </w:t>
-      </w:r>
-      <w:r>
-        <w:rPr>
-          <w:sz w:val="24"/>
-          <w:szCs w:val="24"/>
-        </w:rPr>
-        <w:t>(</w:t>
-      </w:r>
-      <w:r>
-        <w:rPr>
-          <w:sz w:val="24"/>
-          <w:szCs w:val="24"/>
-        </w:rPr>
-        <w:t xml:space="preserve">Figure X of </w:t>
-      </w:r>
-      <w:r>
-        <w:rPr>
-          <w:sz w:val="24"/>
-          <w:szCs w:val="24"/>
-        </w:rPr>
-        <w:t xml:space="preserve">mouse level </w:t>
-      </w:r>
-      <w:r>
-        <w:rPr>
-          <w:sz w:val="24"/>
-          <w:szCs w:val="24"/>
-        </w:rPr>
-        <w:t>variance</w:t>
-      </w:r>
-      <w:r>
-        <w:rPr>
-          <w:sz w:val="24"/>
-          <w:szCs w:val="24"/>
-        </w:rPr>
-        <w:t>)</w:t>
-      </w:r>
-    </w:p>
-    <w:p>
-      <w:pPr>
-        <w:ind w:firstLine="720"/>
-        <w:contextualSpacing/>
-        <w:rPr>
-          <w:sz w:val="24"/>
-          <w:szCs w:val="24"/>
-        </w:rPr>
-      </w:pPr>
-      <w:r>
-        <w:rPr>
-          <w:sz w:val="24"/>
-          <w:szCs w:val="24"/>
-        </w:rPr>
-        <w:t xml:space="preserve">Test of </w:t>
-      </w:r>
-      <w:proofErr w:type="spellStart"/>
-      <w:r>
-        <w:rPr>
-          <w:sz w:val="24"/>
-          <w:szCs w:val="24"/>
-        </w:rPr>
-        <w:t>subsp</w:t>
-      </w:r>
-      <w:proofErr w:type="spellEnd"/>
+        <w:ind w:firstLine="720"/>
+        <w:contextualSpacing/>
+        <w:rPr>
+          <w:sz w:val="24"/>
+          <w:szCs w:val="24"/>
+        </w:rPr>
+      </w:pPr>
+      <w:r>
+        <w:rPr>
+          <w:sz w:val="24"/>
+          <w:szCs w:val="24"/>
+        </w:rPr>
+        <w:t>Test of subsp</w:t>
+      </w:r>
     </w:p>
     <w:p>
       <w:pPr>
@@ -1690,6 +1275,7 @@
           <w:sz w:val="24"/>
           <w:szCs w:val="24"/>
         </w:rPr>
+        <w:lastRenderedPageBreak/>
         <w:tab/>
         <w:t>Most sig</w:t>
       </w:r>
@@ -1725,41 +1311,8 @@
           <w:sz w:val="24"/>
           <w:szCs w:val="24"/>
         </w:rPr>
-        <w:lastRenderedPageBreak/>
         <w:tab/>
-        <w:t xml:space="preserve">Some sig (for </w:t>
-      </w:r>
-      <w:proofErr w:type="gramStart"/>
-      <w:r>
-        <w:rPr>
-          <w:sz w:val="24"/>
-          <w:szCs w:val="24"/>
-        </w:rPr>
-        <w:t>cv</w:t>
-      </w:r>
-      <w:proofErr w:type="gramEnd"/>
-      <w:r>
-        <w:rPr>
-          <w:sz w:val="24"/>
-          <w:szCs w:val="24"/>
-        </w:rPr>
-        <w:t xml:space="preserve"> and </w:t>
-      </w:r>
-      <w:proofErr w:type="spellStart"/>
-      <w:r>
-        <w:rPr>
-          <w:sz w:val="24"/>
-          <w:szCs w:val="24"/>
-        </w:rPr>
-        <w:t>Var</w:t>
-      </w:r>
-      <w:proofErr w:type="spellEnd"/>
-      <w:r>
-        <w:rPr>
-          <w:sz w:val="24"/>
-          <w:szCs w:val="24"/>
-        </w:rPr>
-        <w:t>)</w:t>
+        <w:t>Some sig (for cv and Var)</w:t>
       </w:r>
     </w:p>
     <w:p>
@@ -1803,23 +1356,7 @@
           <w:sz w:val="24"/>
           <w:szCs w:val="24"/>
         </w:rPr>
-        <w:t>(</w:t>
-      </w:r>
-      <w:proofErr w:type="gramStart"/>
-      <w:r>
-        <w:rPr>
-          <w:sz w:val="24"/>
-          <w:szCs w:val="24"/>
-        </w:rPr>
-        <w:t>when</w:t>
-      </w:r>
-      <w:proofErr w:type="gramEnd"/>
-      <w:r>
-        <w:rPr>
-          <w:sz w:val="24"/>
-          <w:szCs w:val="24"/>
-        </w:rPr>
-        <w:t xml:space="preserve"> quality is accounted for…)?</w:t>
+        <w:t>(when quality is accounted for…)?</w:t>
       </w:r>
     </w:p>
     <w:p>
@@ -1845,9 +1382,6 @@
       <w:r>
         <w:t>apid male evolution</w:t>
       </w:r>
-      <w:r>
-        <w:t xml:space="preserve"> (Fig2)</w:t>
-      </w:r>
     </w:p>
     <w:p>
       <w:pPr>
@@ -1868,25 +1402,7 @@
           <w:sz w:val="24"/>
           <w:szCs w:val="24"/>
         </w:rPr>
-        <w:t>(</w:t>
-      </w:r>
-      <w:proofErr w:type="gramStart"/>
-      <w:r>
-        <w:rPr>
-          <w:b/>
-          <w:sz w:val="24"/>
-          <w:szCs w:val="24"/>
-        </w:rPr>
-        <w:t>post</w:t>
-      </w:r>
-      <w:proofErr w:type="gramEnd"/>
-      <w:r>
-        <w:rPr>
-          <w:b/>
-          <w:sz w:val="24"/>
-          <w:szCs w:val="24"/>
-        </w:rPr>
-        <w:t xml:space="preserve"> hoc tests (just males?)</w:t>
+        <w:t>(post hoc tests (just males?)</w:t>
       </w:r>
     </w:p>
     <w:p>
@@ -1902,23 +1418,13 @@
           <w:szCs w:val="24"/>
         </w:rPr>
       </w:pPr>
-      <w:proofErr w:type="spellStart"/>
-      <w:r>
-        <w:rPr>
-          <w:b/>
-          <w:sz w:val="24"/>
-          <w:szCs w:val="24"/>
-        </w:rPr>
-        <w:t>Chrm</w:t>
-      </w:r>
-      <w:proofErr w:type="spellEnd"/>
-      <w:r>
-        <w:rPr>
-          <w:b/>
-          <w:sz w:val="24"/>
-          <w:szCs w:val="24"/>
-        </w:rPr>
-        <w:t xml:space="preserve"> proportions</w:t>
+      <w:r>
+        <w:rPr>
+          <w:b/>
+          <w:sz w:val="24"/>
+          <w:szCs w:val="24"/>
+        </w:rPr>
+        <w:t>Chrm proportions</w:t>
       </w:r>
     </w:p>
     <w:p>
@@ -2160,21 +1666,12 @@
           <w:szCs w:val="24"/>
         </w:rPr>
       </w:pPr>
-      <w:proofErr w:type="gramStart"/>
-      <w:r>
-        <w:rPr>
-          <w:sz w:val="24"/>
-          <w:szCs w:val="24"/>
-        </w:rPr>
-        <w:t>t-test</w:t>
-      </w:r>
-      <w:proofErr w:type="gramEnd"/>
-      <w:r>
-        <w:rPr>
-          <w:sz w:val="24"/>
-          <w:szCs w:val="24"/>
-        </w:rPr>
-        <w:t xml:space="preserve"> between the ‘High’ and ‘Low’ MLH1.group is significant for L cells, but not Z</w:t>
+      <w:r>
+        <w:rPr>
+          <w:sz w:val="24"/>
+          <w:szCs w:val="24"/>
+        </w:rPr>
+        <w:t>t-test between the ‘High’ and ‘Low’ MLH1.group is significant for L cells, but not Z</w:t>
       </w:r>
     </w:p>
     <w:p>
@@ -2270,23 +1767,7 @@
           <w:sz w:val="24"/>
           <w:szCs w:val="24"/>
         </w:rPr>
-        <w:t xml:space="preserve">Fewer COs than expected given the </w:t>
-      </w:r>
-      <w:proofErr w:type="spellStart"/>
-      <w:r>
-        <w:rPr>
-          <w:sz w:val="24"/>
-          <w:szCs w:val="24"/>
-        </w:rPr>
-        <w:t>sc</w:t>
-      </w:r>
-      <w:proofErr w:type="spellEnd"/>
-      <w:r>
-        <w:rPr>
-          <w:sz w:val="24"/>
-          <w:szCs w:val="24"/>
-        </w:rPr>
-        <w:t xml:space="preserve"> length</w:t>
+        <w:t>Fewer COs than expected given the sc length</w:t>
       </w:r>
     </w:p>
     <w:p>
@@ -2307,17 +1788,8 @@
           <w:sz w:val="24"/>
           <w:szCs w:val="24"/>
         </w:rPr>
-        <w:t xml:space="preserve">Less dense CO land </w:t>
-      </w:r>
-      <w:proofErr w:type="spellStart"/>
-      <w:r>
-        <w:rPr>
-          <w:sz w:val="24"/>
-          <w:szCs w:val="24"/>
-        </w:rPr>
-        <w:t>scapes</w:t>
-      </w:r>
-      <w:proofErr w:type="spellEnd"/>
+        <w:t>Less dense CO land scapes</w:t>
+      </w:r>
     </w:p>
     <w:p>
       <w:pPr>
@@ -2406,13 +1878,10 @@
         <w:t xml:space="preserve">. </w:t>
       </w:r>
       <w:r>
-        <w:t>Heter</w:t>
-      </w:r>
-      <w:r>
-        <w:t>ochiasmy patterns incorporating</w:t>
-      </w:r>
-      <w:r>
-        <w:t xml:space="preserve"> total SC,</w:t>
+        <w:t>Single Bivalent Patterns (</w:t>
+      </w:r>
+      <w:r>
+        <w:t>SC,</w:t>
       </w:r>
       <w:r>
         <w:t xml:space="preserve"> IFD,</w:t>
@@ -2445,39 +1914,14 @@
           <w:sz w:val="24"/>
           <w:szCs w:val="24"/>
         </w:rPr>
-        <w:t xml:space="preserve">Definition of </w:t>
-      </w:r>
-      <w:proofErr w:type="gramStart"/>
-      <w:r>
-        <w:rPr>
-          <w:sz w:val="24"/>
-          <w:szCs w:val="24"/>
-        </w:rPr>
-        <w:t>heterochiasmy</w:t>
-      </w:r>
-      <w:r>
-        <w:rPr>
-          <w:sz w:val="24"/>
-          <w:szCs w:val="24"/>
-        </w:rPr>
-        <w:t xml:space="preserve">  (</w:t>
-      </w:r>
-      <w:proofErr w:type="spellStart"/>
-      <w:proofErr w:type="gramEnd"/>
-      <w:r>
-        <w:rPr>
-          <w:sz w:val="24"/>
-          <w:szCs w:val="24"/>
-        </w:rPr>
-        <w:t>HetC</w:t>
-      </w:r>
-      <w:proofErr w:type="spellEnd"/>
-      <w:r>
-        <w:rPr>
-          <w:sz w:val="24"/>
-          <w:szCs w:val="24"/>
-        </w:rPr>
-        <w:t xml:space="preserve"> plot with female CO rates X adjusted)</w:t>
+        <w:t>Definition of heterochiasmy</w:t>
+      </w:r>
+      <w:r>
+        <w:rPr>
+          <w:sz w:val="24"/>
+          <w:szCs w:val="24"/>
+        </w:rPr>
+        <w:t xml:space="preserve">  (HetC plot with female CO rates X adjusted)</w:t>
       </w:r>
     </w:p>
     <w:p>
@@ -2641,6 +2085,7 @@
           <w:sz w:val="24"/>
           <w:szCs w:val="24"/>
         </w:rPr>
+        <w:lastRenderedPageBreak/>
         <w:t>(</w:t>
       </w:r>
       <w:r>
@@ -2655,23 +2100,7 @@
           <w:sz w:val="24"/>
           <w:szCs w:val="24"/>
         </w:rPr>
-        <w:t xml:space="preserve"> (</w:t>
-      </w:r>
-      <w:proofErr w:type="spellStart"/>
-      <w:r>
-        <w:rPr>
-          <w:sz w:val="24"/>
-          <w:szCs w:val="24"/>
-        </w:rPr>
-        <w:t>HetC</w:t>
-      </w:r>
-      <w:proofErr w:type="spellEnd"/>
-      <w:r>
-        <w:rPr>
-          <w:sz w:val="24"/>
-          <w:szCs w:val="24"/>
-        </w:rPr>
-        <w:t xml:space="preserve"> plot)</w:t>
+        <w:t xml:space="preserve"> (HetC plot)</w:t>
       </w:r>
       <w:r>
         <w:rPr>
@@ -2719,7 +2148,6 @@
           <w:sz w:val="24"/>
           <w:szCs w:val="24"/>
         </w:rPr>
-        <w:lastRenderedPageBreak/>
         <w:t xml:space="preserve">Figure X total SC scatter plot, relative CO position plot, and IFD scatter plot </w:t>
       </w:r>
     </w:p>
@@ -2982,23 +2410,7 @@
           <w:sz w:val="24"/>
           <w:szCs w:val="24"/>
         </w:rPr>
-        <w:t xml:space="preserve">Given that high recombining strains have ~1:1 proportions of 1CO and 2CO bivalents, the relative position of 1CO foci will be less </w:t>
-      </w:r>
-      <w:proofErr w:type="spellStart"/>
-      <w:r>
-        <w:rPr>
-          <w:sz w:val="24"/>
-          <w:szCs w:val="24"/>
-        </w:rPr>
-        <w:t>telomeric</w:t>
-      </w:r>
-      <w:proofErr w:type="spellEnd"/>
-      <w:r>
-        <w:rPr>
-          <w:sz w:val="24"/>
-          <w:szCs w:val="24"/>
-        </w:rPr>
-        <w:t>.</w:t>
+        <w:t>Given that high recombining strains have ~1:1 proportions of 1CO and 2CO bivalents, the relative position of 1CO foci will be less telomeric.</w:t>
       </w:r>
       <w:r>
         <w:rPr>
@@ -3073,14 +2485,7 @@
       </w:pPr>
       <w:r>
         <w:tab/>
-      </w:r>
-      <w:proofErr w:type="gramStart"/>
-      <w:r>
-        <w:t>explain</w:t>
-      </w:r>
-      <w:proofErr w:type="gramEnd"/>
-      <w:r>
-        <w:t xml:space="preserve"> all the plots that are printed out</w:t>
+        <w:t>explain all the plots that are printed out</w:t>
       </w:r>
     </w:p>
     <w:p>
@@ -3110,31 +2515,15 @@
       </w:r>
       <w:r>
         <w:tab/>
-        <w:t>(</w:t>
-      </w:r>
-      <w:proofErr w:type="spellStart"/>
-      <w:r>
-        <w:t>add_age</w:t>
-      </w:r>
-      <w:proofErr w:type="spellEnd"/>
-      <w:r>
-        <w:t>)</w:t>
-      </w:r>
-    </w:p>
-    <w:p>
-      <w:pPr>
-        <w:contextualSpacing/>
-      </w:pPr>
-      <w:r>
-        <w:t>-save the final .</w:t>
-      </w:r>
-      <w:proofErr w:type="spellStart"/>
-      <w:r>
-        <w:t>RData</w:t>
-      </w:r>
-      <w:proofErr w:type="spellEnd"/>
-      <w:r>
-        <w:t xml:space="preserve"> file.</w:t>
+        <w:t>(add_age)</w:t>
+      </w:r>
+    </w:p>
+    <w:p>
+      <w:pPr>
+        <w:contextualSpacing/>
+      </w:pPr>
+      <w:r>
+        <w:t>-save the final .RData file.</w:t>
       </w:r>
     </w:p>
     <w:p>
@@ -3179,45 +2568,16 @@
           <w:b/>
         </w:rPr>
       </w:pPr>
-      <w:proofErr w:type="gramStart"/>
-      <w:r>
-        <w:rPr>
-          <w:b/>
-        </w:rPr>
-        <w:t>1.Mixed</w:t>
-      </w:r>
-      <w:proofErr w:type="gramEnd"/>
-      <w:r>
-        <w:rPr>
-          <w:b/>
-        </w:rPr>
-        <w:t xml:space="preserve"> Model  – the model was made which the following logic, </w:t>
-      </w:r>
-    </w:p>
-    <w:p>
-      <w:proofErr w:type="spellStart"/>
-      <w:r>
-        <w:t>Mean_co_mouse</w:t>
-      </w:r>
-      <w:proofErr w:type="spellEnd"/>
-      <w:r>
-        <w:t xml:space="preserve"> ~ </w:t>
-      </w:r>
-      <w:proofErr w:type="spellStart"/>
-      <w:r>
-        <w:t>subsp</w:t>
-      </w:r>
-      <w:proofErr w:type="spellEnd"/>
-      <w:r>
-        <w:t xml:space="preserve"> * sex + </w:t>
-      </w:r>
-      <w:proofErr w:type="gramStart"/>
-      <w:r>
-        <w:t>random(</w:t>
-      </w:r>
-      <w:proofErr w:type="gramEnd"/>
-      <w:r>
-        <w:t>strain * sex)</w:t>
+      <w:r>
+        <w:rPr>
+          <w:b/>
+        </w:rPr>
+        <w:t xml:space="preserve">1.Mixed Model  – the model was made which the following logic, </w:t>
+      </w:r>
+    </w:p>
+    <w:p>
+      <w:r>
+        <w:t>Mean_co_mouse ~ subsp * sex + random(strain * sex)</w:t>
       </w:r>
     </w:p>
     <w:p>
@@ -3297,7 +2657,6 @@
         <w:pStyle w:val="Heading3"/>
       </w:pPr>
       <w:r>
-        <w:lastRenderedPageBreak/>
         <w:t>Error rate estimates</w:t>
       </w:r>
     </w:p>
@@ -3322,23 +2681,7 @@
     </w:p>
     <w:p>
       <w:r>
-        <w:t xml:space="preserve">AP – analysis script, </w:t>
-      </w:r>
-      <w:proofErr w:type="spellStart"/>
-      <w:r>
-        <w:t>src</w:t>
-      </w:r>
-      <w:proofErr w:type="spellEnd"/>
-      <w:r>
-        <w:t>/</w:t>
-      </w:r>
-      <w:proofErr w:type="spellStart"/>
-      <w:r>
-        <w:t>totalSC.R</w:t>
-      </w:r>
-      <w:proofErr w:type="spellEnd"/>
-      <w:r>
-        <w:t xml:space="preserve"> </w:t>
+        <w:t xml:space="preserve">AP – analysis script, src/totalSC.R </w:t>
       </w:r>
     </w:p>
     <w:p/>
@@ -3346,13 +2689,8 @@
       <w:pPr>
         <w:pStyle w:val="Heading3"/>
       </w:pPr>
-      <w:proofErr w:type="spellStart"/>
-      <w:r>
-        <w:t>Biv</w:t>
-      </w:r>
-      <w:proofErr w:type="spellEnd"/>
-      <w:r>
-        <w:t xml:space="preserve"> features</w:t>
+      <w:r>
+        <w:t>Biv features</w:t>
       </w:r>
     </w:p>
     <w:p>
@@ -3369,23 +2707,7 @@
           <w:szCs w:val="24"/>
         </w:rPr>
         <w:tab/>
-        <w:t xml:space="preserve">Used </w:t>
-      </w:r>
-      <w:proofErr w:type="spellStart"/>
-      <w:r>
-        <w:rPr>
-          <w:sz w:val="24"/>
-          <w:szCs w:val="24"/>
-        </w:rPr>
-        <w:t>DNACrossover</w:t>
-      </w:r>
-      <w:proofErr w:type="spellEnd"/>
-      <w:r>
-        <w:rPr>
-          <w:sz w:val="24"/>
-          <w:szCs w:val="24"/>
-        </w:rPr>
-        <w:t xml:space="preserve"> (ref)</w:t>
+        <w:t>Used DNACrossover (ref)</w:t>
       </w:r>
     </w:p>
     <w:p>
@@ -3402,82 +2724,41 @@
           <w:szCs w:val="24"/>
         </w:rPr>
         <w:tab/>
-        <w:t xml:space="preserve">Mixed hand measures and </w:t>
-      </w:r>
-      <w:proofErr w:type="spellStart"/>
-      <w:r>
-        <w:rPr>
-          <w:sz w:val="24"/>
-          <w:szCs w:val="24"/>
-        </w:rPr>
-        <w:t>bivmeasures</w:t>
-      </w:r>
-      <w:proofErr w:type="spellEnd"/>
-      <w:r>
-        <w:rPr>
-          <w:sz w:val="24"/>
-          <w:szCs w:val="24"/>
-        </w:rPr>
-        <w:t xml:space="preserve"> when needed.</w:t>
-      </w:r>
-    </w:p>
-    <w:p>
-      <w:pPr>
-        <w:ind w:firstLine="720"/>
-        <w:contextualSpacing/>
-        <w:rPr>
-          <w:sz w:val="24"/>
-          <w:szCs w:val="24"/>
-        </w:rPr>
-      </w:pPr>
-      <w:r>
-        <w:rPr>
-          <w:sz w:val="24"/>
-          <w:szCs w:val="24"/>
-        </w:rPr>
-        <w:t xml:space="preserve">-how some mice and cells were </w:t>
-      </w:r>
-      <w:proofErr w:type="spellStart"/>
-      <w:r>
-        <w:rPr>
-          <w:sz w:val="24"/>
-          <w:szCs w:val="24"/>
-        </w:rPr>
-        <w:t>choosen</w:t>
-      </w:r>
-      <w:proofErr w:type="spellEnd"/>
-      <w:r>
-        <w:rPr>
-          <w:sz w:val="24"/>
-          <w:szCs w:val="24"/>
-        </w:rPr>
-        <w:t xml:space="preserve"> or excluded</w:t>
-      </w:r>
-    </w:p>
-    <w:p>
-      <w:pPr>
-        <w:ind w:firstLine="720"/>
-        <w:contextualSpacing/>
-        <w:rPr>
-          <w:sz w:val="24"/>
-          <w:szCs w:val="24"/>
-        </w:rPr>
-      </w:pPr>
-      <w:proofErr w:type="spellStart"/>
-      <w:r>
-        <w:rPr>
-          <w:sz w:val="24"/>
-          <w:szCs w:val="24"/>
-        </w:rPr>
-        <w:t>Interfoci</w:t>
-      </w:r>
-      <w:proofErr w:type="spellEnd"/>
-      <w:r>
-        <w:rPr>
-          <w:sz w:val="24"/>
-          <w:szCs w:val="24"/>
-        </w:rPr>
-        <w:t xml:space="preserve"> distance (IFD) / interference (raw and normalized)</w:t>
+        <w:t>Mixed hand measures and bivmeasures when needed.</w:t>
+      </w:r>
+    </w:p>
+    <w:p>
+      <w:pPr>
+        <w:ind w:firstLine="720"/>
+        <w:contextualSpacing/>
+        <w:rPr>
+          <w:sz w:val="24"/>
+          <w:szCs w:val="24"/>
+        </w:rPr>
+      </w:pPr>
+      <w:r>
+        <w:rPr>
+          <w:sz w:val="24"/>
+          <w:szCs w:val="24"/>
+        </w:rPr>
+        <w:t>-how some mice and cells were choosen or excluded</w:t>
+      </w:r>
+    </w:p>
+    <w:p>
+      <w:pPr>
+        <w:ind w:firstLine="720"/>
+        <w:contextualSpacing/>
+        <w:rPr>
+          <w:sz w:val="24"/>
+          <w:szCs w:val="24"/>
+        </w:rPr>
+      </w:pPr>
+      <w:r>
+        <w:rPr>
+          <w:sz w:val="24"/>
+          <w:szCs w:val="24"/>
+        </w:rPr>
+        <w:t>Interfoci distance (IFD) / interference (raw and normalized)</w:t>
       </w:r>
     </w:p>
     <w:p>
@@ -3495,23 +2776,7 @@
           <w:szCs w:val="24"/>
         </w:rPr>
         <w:tab/>
-        <w:t>-</w:t>
-      </w:r>
-      <w:proofErr w:type="spellStart"/>
-      <w:r>
-        <w:rPr>
-          <w:sz w:val="24"/>
-          <w:szCs w:val="24"/>
-        </w:rPr>
-        <w:t>t.tests</w:t>
-      </w:r>
-      <w:proofErr w:type="spellEnd"/>
-      <w:r>
-        <w:rPr>
-          <w:sz w:val="24"/>
-          <w:szCs w:val="24"/>
-        </w:rPr>
-        <w:t xml:space="preserve"> </w:t>
+        <w:t xml:space="preserve">-t.tests </w:t>
       </w:r>
     </w:p>
     <w:p>
@@ -3528,25 +2793,7 @@
           <w:sz w:val="24"/>
           <w:szCs w:val="24"/>
         </w:rPr>
-        <w:t>(</w:t>
-      </w:r>
-      <w:proofErr w:type="spellStart"/>
-      <w:proofErr w:type="gramStart"/>
-      <w:r>
-        <w:rPr>
-          <w:sz w:val="24"/>
-          <w:szCs w:val="24"/>
-        </w:rPr>
-        <w:t>glms</w:t>
-      </w:r>
-      <w:proofErr w:type="spellEnd"/>
-      <w:proofErr w:type="gramEnd"/>
-      <w:r>
-        <w:rPr>
-          <w:sz w:val="24"/>
-          <w:szCs w:val="24"/>
-        </w:rPr>
-        <w:t xml:space="preserve"> for accounting for SC length and effects…</w:t>
+        <w:t>(glms for accounting for SC length and effects…</w:t>
       </w:r>
     </w:p>
     <w:p>
@@ -3576,30 +2823,14 @@
           <w:sz w:val="24"/>
           <w:szCs w:val="24"/>
         </w:rPr>
-        <w:t xml:space="preserve"> ranking …</w:t>
-      </w:r>
-      <w:proofErr w:type="gramStart"/>
-      <w:r>
-        <w:rPr>
-          <w:sz w:val="24"/>
-          <w:szCs w:val="24"/>
-        </w:rPr>
-        <w:t>.</w:t>
-      </w:r>
-      <w:r>
-        <w:rPr>
-          <w:sz w:val="24"/>
-          <w:szCs w:val="24"/>
-        </w:rPr>
-        <w:t>(</w:t>
-      </w:r>
-      <w:proofErr w:type="gramEnd"/>
-      <w:r>
-        <w:rPr>
-          <w:sz w:val="24"/>
-          <w:szCs w:val="24"/>
-        </w:rPr>
-        <w:t>only a subset)</w:t>
+        <w:t xml:space="preserve"> ranking ….</w:t>
+      </w:r>
+      <w:r>
+        <w:rPr>
+          <w:sz w:val="24"/>
+          <w:szCs w:val="24"/>
+        </w:rPr>
+        <w:t>(only a subset)</w:t>
       </w:r>
     </w:p>
     <w:p>
@@ -3633,39 +2864,7 @@
           <w:szCs w:val="24"/>
         </w:rPr>
         <w:tab/>
-        <w:t xml:space="preserve">-characterize how reliable </w:t>
-      </w:r>
-      <w:proofErr w:type="spellStart"/>
-      <w:r>
-        <w:rPr>
-          <w:sz w:val="24"/>
-          <w:szCs w:val="24"/>
-        </w:rPr>
-        <w:t>chrm</w:t>
-      </w:r>
-      <w:proofErr w:type="spellEnd"/>
-      <w:r>
-        <w:rPr>
-          <w:sz w:val="24"/>
-          <w:szCs w:val="24"/>
-        </w:rPr>
-        <w:t xml:space="preserve"> </w:t>
-      </w:r>
-      <w:proofErr w:type="gramStart"/>
-      <w:r>
-        <w:rPr>
-          <w:sz w:val="24"/>
-          <w:szCs w:val="24"/>
-        </w:rPr>
-        <w:t>compaction(</w:t>
-      </w:r>
-      <w:proofErr w:type="gramEnd"/>
-      <w:r>
-        <w:rPr>
-          <w:sz w:val="24"/>
-          <w:szCs w:val="24"/>
-        </w:rPr>
-        <w:t>ranking) is from human data?</w:t>
+        <w:t>-characterize how reliable chrm compaction(ranking) is from human data?</w:t>
       </w:r>
     </w:p>
     <w:p>
@@ -3808,49 +3007,8 @@
           <w:sz w:val="24"/>
           <w:szCs w:val="24"/>
         </w:rPr>
-        <w:t xml:space="preserve">Male specific polymorphism for </w:t>
-      </w:r>
-      <w:proofErr w:type="spellStart"/>
-      <w:r>
-        <w:rPr>
-          <w:sz w:val="24"/>
-          <w:szCs w:val="24"/>
-        </w:rPr>
-        <w:t>gwRR</w:t>
-      </w:r>
-      <w:proofErr w:type="spellEnd"/>
-      <w:r>
-        <w:rPr>
-          <w:sz w:val="24"/>
-          <w:szCs w:val="24"/>
-        </w:rPr>
-        <w:t xml:space="preserve"> in musculus and </w:t>
-      </w:r>
-      <w:proofErr w:type="spellStart"/>
-      <w:r>
-        <w:rPr>
-          <w:sz w:val="24"/>
-          <w:szCs w:val="24"/>
-        </w:rPr>
-        <w:t>molossisnus</w:t>
-      </w:r>
-      <w:proofErr w:type="spellEnd"/>
-      <w:r>
-        <w:rPr>
-          <w:sz w:val="24"/>
-          <w:szCs w:val="24"/>
-        </w:rPr>
-        <w:t xml:space="preserve">, may not be a species wide optimum for </w:t>
-      </w:r>
-      <w:proofErr w:type="spellStart"/>
-      <w:r>
-        <w:rPr>
-          <w:sz w:val="24"/>
-          <w:szCs w:val="24"/>
-        </w:rPr>
-        <w:t>gwRR</w:t>
-      </w:r>
-      <w:proofErr w:type="spellEnd"/>
+        <w:t>Male specific polymorphism for gwRR in musculus and molossisnus, may not be a species wide optimum for gwRR</w:t>
+      </w:r>
     </w:p>
     <w:p>
       <w:pPr>
@@ -3869,17 +3027,8 @@
           <w:sz w:val="24"/>
           <w:szCs w:val="24"/>
         </w:rPr>
-        <w:t xml:space="preserve">More variance in females for meiotic features, resulting in greater variation in </w:t>
-      </w:r>
-      <w:proofErr w:type="spellStart"/>
-      <w:r>
-        <w:rPr>
-          <w:sz w:val="24"/>
-          <w:szCs w:val="24"/>
-        </w:rPr>
-        <w:t>gwRR</w:t>
-      </w:r>
-      <w:proofErr w:type="spellEnd"/>
+        <w:t>More variance in females for meiotic features, resulting in greater variation in gwRR</w:t>
+      </w:r>
     </w:p>
     <w:p>
       <w:pPr>
@@ -3963,150 +3112,22 @@
           <w:sz w:val="24"/>
           <w:szCs w:val="24"/>
         </w:rPr>
-        <w:t>(</w:t>
-      </w:r>
-      <w:proofErr w:type="gramStart"/>
-      <w:r>
-        <w:rPr>
-          <w:sz w:val="24"/>
-          <w:szCs w:val="24"/>
-        </w:rPr>
-        <w:t>centromere</w:t>
-      </w:r>
-      <w:proofErr w:type="gramEnd"/>
-      <w:r>
-        <w:rPr>
-          <w:sz w:val="24"/>
-          <w:szCs w:val="24"/>
-        </w:rPr>
-        <w:t xml:space="preserve"> effects for </w:t>
-      </w:r>
-      <w:proofErr w:type="spellStart"/>
-      <w:r>
-        <w:rPr>
-          <w:sz w:val="24"/>
-          <w:szCs w:val="24"/>
-        </w:rPr>
-        <w:t>mis</w:t>
-      </w:r>
-      <w:proofErr w:type="spellEnd"/>
-      <w:r>
-        <w:rPr>
-          <w:sz w:val="24"/>
-          <w:szCs w:val="24"/>
-        </w:rPr>
-        <w:t xml:space="preserve">-segregation rates) - (high rate of </w:t>
-      </w:r>
-      <w:proofErr w:type="spellStart"/>
-      <w:r>
-        <w:rPr>
-          <w:sz w:val="24"/>
-          <w:szCs w:val="24"/>
-        </w:rPr>
-        <w:t>robertsonian</w:t>
-      </w:r>
-      <w:proofErr w:type="spellEnd"/>
-      <w:r>
-        <w:rPr>
-          <w:sz w:val="24"/>
-          <w:szCs w:val="24"/>
-        </w:rPr>
-        <w:t xml:space="preserve"> translocation in Dom, and absent in </w:t>
-      </w:r>
-      <w:proofErr w:type="spellStart"/>
-      <w:r>
-        <w:rPr>
-          <w:sz w:val="24"/>
-          <w:szCs w:val="24"/>
-        </w:rPr>
-        <w:t>Musc</w:t>
-      </w:r>
-      <w:proofErr w:type="spellEnd"/>
-      <w:r>
-        <w:rPr>
-          <w:sz w:val="24"/>
-          <w:szCs w:val="24"/>
-        </w:rPr>
-        <w:t xml:space="preserve"> – maybe something about centromeres (encourages </w:t>
-      </w:r>
-      <w:proofErr w:type="spellStart"/>
-      <w:r>
-        <w:rPr>
-          <w:sz w:val="24"/>
-          <w:szCs w:val="24"/>
-        </w:rPr>
-        <w:t>transloactions</w:t>
-      </w:r>
-      <w:proofErr w:type="spellEnd"/>
-      <w:r>
-        <w:rPr>
-          <w:sz w:val="24"/>
-          <w:szCs w:val="24"/>
-        </w:rPr>
-        <w:t xml:space="preserve"> + suppresses 2CO (rec near centromere) in DOM</w:t>
-      </w:r>
-    </w:p>
-    <w:p>
-      <w:pPr>
-        <w:rPr>
-          <w:sz w:val="24"/>
-          <w:szCs w:val="24"/>
-        </w:rPr>
-      </w:pPr>
-      <w:r>
-        <w:rPr>
-          <w:sz w:val="24"/>
-          <w:szCs w:val="24"/>
-        </w:rPr>
-        <w:t>(</w:t>
-      </w:r>
-      <w:proofErr w:type="gramStart"/>
-      <w:r>
-        <w:rPr>
-          <w:sz w:val="24"/>
-          <w:szCs w:val="24"/>
-        </w:rPr>
-        <w:t>that</w:t>
-      </w:r>
-      <w:proofErr w:type="gramEnd"/>
-      <w:r>
-        <w:rPr>
-          <w:sz w:val="24"/>
-          <w:szCs w:val="24"/>
-        </w:rPr>
-        <w:t xml:space="preserve"> has changed in </w:t>
-      </w:r>
-      <w:proofErr w:type="spellStart"/>
-      <w:r>
-        <w:rPr>
-          <w:sz w:val="24"/>
-          <w:szCs w:val="24"/>
-        </w:rPr>
-        <w:t>Musc</w:t>
-      </w:r>
-      <w:proofErr w:type="spellEnd"/>
-      <w:r>
-        <w:rPr>
-          <w:sz w:val="24"/>
-          <w:szCs w:val="24"/>
-        </w:rPr>
-        <w:t xml:space="preserve">, REC near centromere suppresses rates of </w:t>
-      </w:r>
-      <w:proofErr w:type="spellStart"/>
-      <w:r>
-        <w:rPr>
-          <w:sz w:val="24"/>
-          <w:szCs w:val="24"/>
-        </w:rPr>
-        <w:t>robertsonian</w:t>
-      </w:r>
-      <w:proofErr w:type="spellEnd"/>
-      <w:r>
-        <w:rPr>
-          <w:sz w:val="24"/>
-          <w:szCs w:val="24"/>
-        </w:rPr>
-        <w:t xml:space="preserve"> translocation)</w:t>
+        <w:t>(centromere effects for mis-segregation rates) - (high rate of robertsonian translocation in Dom, and absent in Musc – maybe something about centromeres (encourages transloactions + suppresses 2CO (rec near centromere) in DOM</w:t>
+      </w:r>
+    </w:p>
+    <w:p>
+      <w:pPr>
+        <w:rPr>
+          <w:sz w:val="24"/>
+          <w:szCs w:val="24"/>
+        </w:rPr>
+      </w:pPr>
+      <w:r>
+        <w:rPr>
+          <w:sz w:val="24"/>
+          <w:szCs w:val="24"/>
+        </w:rPr>
+        <w:t>(that has changed in Musc, REC near centromere suppresses rates of robertsonian translocation)</w:t>
       </w:r>
     </w:p>
     <w:p>
@@ -5435,7 +4456,7 @@
 </file>
 
 <file path=customXml/itemProps1.xml><?xml version="1.0" encoding="utf-8"?>
-<ds:datastoreItem xmlns:ds="http://schemas.openxmlformats.org/officeDocument/2006/customXml" ds:itemID="{41C8C40B-6AEF-4E25-9D09-116FD2ED4D96}">
+<ds:datastoreItem xmlns:ds="http://schemas.openxmlformats.org/officeDocument/2006/customXml" ds:itemID="{65E91097-4590-4C7B-9F10-DDCAB18E1159}">
   <ds:schemaRefs>
     <ds:schemaRef ds:uri="http://schemas.openxmlformats.org/officeDocument/2006/bibliography"/>
   </ds:schemaRefs>

</xml_diff>

<commit_message>
organizing Mixed Model results
</commit_message>
<xml_diff>
--- a/APeterson_Chap2_outline_v1.2.docx
+++ b/APeterson_Chap2_outline_v1.2.docx
@@ -73,7 +73,23 @@
           <w:sz w:val="24"/>
           <w:szCs w:val="24"/>
         </w:rPr>
-        <w:t xml:space="preserve">definition of HetC </w:t>
+        <w:t xml:space="preserve">definition of </w:t>
+      </w:r>
+      <w:proofErr w:type="spellStart"/>
+      <w:r>
+        <w:rPr>
+          <w:sz w:val="24"/>
+          <w:szCs w:val="24"/>
+        </w:rPr>
+        <w:t>HetC</w:t>
+      </w:r>
+      <w:proofErr w:type="spellEnd"/>
+      <w:r>
+        <w:rPr>
+          <w:sz w:val="24"/>
+          <w:szCs w:val="24"/>
+        </w:rPr>
+        <w:t xml:space="preserve"> </w:t>
       </w:r>
     </w:p>
     <w:p>
@@ -107,7 +123,23 @@
           <w:szCs w:val="24"/>
         </w:rPr>
         <w:tab/>
-        <w:t xml:space="preserve">- HetC is a ‘made-up’ metric from sex specific measures. Here we define it as the ratio of average female to male mean genome-wide rec rate. </w:t>
+        <w:t xml:space="preserve">- </w:t>
+      </w:r>
+      <w:proofErr w:type="spellStart"/>
+      <w:r>
+        <w:rPr>
+          <w:sz w:val="24"/>
+          <w:szCs w:val="24"/>
+        </w:rPr>
+        <w:t>HetC</w:t>
+      </w:r>
+      <w:proofErr w:type="spellEnd"/>
+      <w:r>
+        <w:rPr>
+          <w:sz w:val="24"/>
+          <w:szCs w:val="24"/>
+        </w:rPr>
+        <w:t xml:space="preserve"> is a ‘made-up’ metric from sex specific measures. Here we define it as the ratio of average female to male mean genome-wide rec rate. </w:t>
       </w:r>
     </w:p>
     <w:p>
@@ -147,8 +179,17 @@
           <w:sz w:val="24"/>
           <w:szCs w:val="24"/>
         </w:rPr>
-        <w:t>definition should encompase</w:t>
-      </w:r>
+        <w:t xml:space="preserve">definition should </w:t>
+      </w:r>
+      <w:proofErr w:type="spellStart"/>
+      <w:r>
+        <w:rPr>
+          <w:sz w:val="24"/>
+          <w:szCs w:val="24"/>
+        </w:rPr>
+        <w:t>encompase</w:t>
+      </w:r>
+      <w:proofErr w:type="spellEnd"/>
       <w:r>
         <w:rPr>
           <w:sz w:val="24"/>
@@ -161,7 +202,39 @@
           <w:sz w:val="24"/>
           <w:szCs w:val="24"/>
         </w:rPr>
-        <w:t xml:space="preserve">to gwRR (SC axis length, NCO:CO, DSB </w:t>
+        <w:t xml:space="preserve">to </w:t>
+      </w:r>
+      <w:proofErr w:type="spellStart"/>
+      <w:r>
+        <w:rPr>
+          <w:sz w:val="24"/>
+          <w:szCs w:val="24"/>
+        </w:rPr>
+        <w:t>gwRR</w:t>
+      </w:r>
+      <w:proofErr w:type="spellEnd"/>
+      <w:r>
+        <w:rPr>
+          <w:sz w:val="24"/>
+          <w:szCs w:val="24"/>
+        </w:rPr>
+        <w:t xml:space="preserve"> (SC axis length, NCO</w:t>
+      </w:r>
+      <w:proofErr w:type="gramStart"/>
+      <w:r>
+        <w:rPr>
+          <w:sz w:val="24"/>
+          <w:szCs w:val="24"/>
+        </w:rPr>
+        <w:t>:CO</w:t>
+      </w:r>
+      <w:proofErr w:type="gramEnd"/>
+      <w:r>
+        <w:rPr>
+          <w:sz w:val="24"/>
+          <w:szCs w:val="24"/>
+        </w:rPr>
+        <w:t xml:space="preserve">, DSB </w:t>
       </w:r>
       <w:r>
         <w:rPr>
@@ -201,7 +274,23 @@
           <w:szCs w:val="24"/>
         </w:rPr>
         <w:tab/>
-        <w:t>1. female higher rec levels compared to male (female-biased)</w:t>
+        <w:t xml:space="preserve">1. </w:t>
+      </w:r>
+      <w:proofErr w:type="gramStart"/>
+      <w:r>
+        <w:rPr>
+          <w:sz w:val="24"/>
+          <w:szCs w:val="24"/>
+        </w:rPr>
+        <w:t>female</w:t>
+      </w:r>
+      <w:proofErr w:type="gramEnd"/>
+      <w:r>
+        <w:rPr>
+          <w:sz w:val="24"/>
+          <w:szCs w:val="24"/>
+        </w:rPr>
+        <w:t xml:space="preserve"> higher rec levels compared to male (female-biased)</w:t>
       </w:r>
     </w:p>
     <w:p>
@@ -218,7 +307,23 @@
           <w:szCs w:val="24"/>
         </w:rPr>
         <w:tab/>
-        <w:t xml:space="preserve">2. females more uniform </w:t>
+        <w:t xml:space="preserve">2. </w:t>
+      </w:r>
+      <w:proofErr w:type="gramStart"/>
+      <w:r>
+        <w:rPr>
+          <w:sz w:val="24"/>
+          <w:szCs w:val="24"/>
+        </w:rPr>
+        <w:t>females</w:t>
+      </w:r>
+      <w:proofErr w:type="gramEnd"/>
+      <w:r>
+        <w:rPr>
+          <w:sz w:val="24"/>
+          <w:szCs w:val="24"/>
+        </w:rPr>
+        <w:t xml:space="preserve"> more uniform </w:t>
       </w:r>
       <w:r>
         <w:rPr>
@@ -249,32 +354,64 @@
           <w:sz w:val="24"/>
           <w:szCs w:val="24"/>
         </w:rPr>
-        <w:t>(3. females have longer SC/Axis, (exceptions in some fish and bird species)</w:t>
-      </w:r>
-    </w:p>
-    <w:p>
-      <w:pPr>
-        <w:contextualSpacing/>
-        <w:rPr>
-          <w:sz w:val="24"/>
-          <w:szCs w:val="24"/>
-        </w:rPr>
-      </w:pPr>
-    </w:p>
-    <w:p>
-      <w:pPr>
-        <w:contextualSpacing/>
-        <w:rPr>
-          <w:sz w:val="24"/>
-          <w:szCs w:val="24"/>
-        </w:rPr>
-      </w:pPr>
-      <w:r>
-        <w:rPr>
-          <w:sz w:val="24"/>
-          <w:szCs w:val="24"/>
-        </w:rPr>
-        <w:t>-Theories for evol of heterochiasmy have focused on indirect selection</w:t>
+        <w:t xml:space="preserve">(3. </w:t>
+      </w:r>
+      <w:proofErr w:type="gramStart"/>
+      <w:r>
+        <w:rPr>
+          <w:sz w:val="24"/>
+          <w:szCs w:val="24"/>
+        </w:rPr>
+        <w:t>females</w:t>
+      </w:r>
+      <w:proofErr w:type="gramEnd"/>
+      <w:r>
+        <w:rPr>
+          <w:sz w:val="24"/>
+          <w:szCs w:val="24"/>
+        </w:rPr>
+        <w:t xml:space="preserve"> have longer SC/Axis, (exceptions in some fish and bird species)</w:t>
+      </w:r>
+    </w:p>
+    <w:p>
+      <w:pPr>
+        <w:contextualSpacing/>
+        <w:rPr>
+          <w:sz w:val="24"/>
+          <w:szCs w:val="24"/>
+        </w:rPr>
+      </w:pPr>
+    </w:p>
+    <w:p>
+      <w:pPr>
+        <w:contextualSpacing/>
+        <w:rPr>
+          <w:sz w:val="24"/>
+          <w:szCs w:val="24"/>
+        </w:rPr>
+      </w:pPr>
+      <w:r>
+        <w:rPr>
+          <w:sz w:val="24"/>
+          <w:szCs w:val="24"/>
+        </w:rPr>
+        <w:t xml:space="preserve">-Theories for </w:t>
+      </w:r>
+      <w:proofErr w:type="spellStart"/>
+      <w:r>
+        <w:rPr>
+          <w:sz w:val="24"/>
+          <w:szCs w:val="24"/>
+        </w:rPr>
+        <w:t>evol</w:t>
+      </w:r>
+      <w:proofErr w:type="spellEnd"/>
+      <w:r>
+        <w:rPr>
+          <w:sz w:val="24"/>
+          <w:szCs w:val="24"/>
+        </w:rPr>
+        <w:t xml:space="preserve"> of heterochiasmy have focused on indirect selection</w:t>
       </w:r>
     </w:p>
     <w:p>
@@ -291,8 +428,65 @@
           <w:szCs w:val="24"/>
         </w:rPr>
         <w:tab/>
-        <w:t>Summarize Trivers, Lenormand, BrandvainCoop, SardellKirkpatrick</w:t>
-      </w:r>
+        <w:t xml:space="preserve">Summarize </w:t>
+      </w:r>
+      <w:proofErr w:type="spellStart"/>
+      <w:r>
+        <w:rPr>
+          <w:sz w:val="24"/>
+          <w:szCs w:val="24"/>
+        </w:rPr>
+        <w:t>Trivers</w:t>
+      </w:r>
+      <w:proofErr w:type="spellEnd"/>
+      <w:r>
+        <w:rPr>
+          <w:sz w:val="24"/>
+          <w:szCs w:val="24"/>
+        </w:rPr>
+        <w:t xml:space="preserve">, </w:t>
+      </w:r>
+      <w:proofErr w:type="spellStart"/>
+      <w:r>
+        <w:rPr>
+          <w:sz w:val="24"/>
+          <w:szCs w:val="24"/>
+        </w:rPr>
+        <w:t>Lenormand</w:t>
+      </w:r>
+      <w:proofErr w:type="spellEnd"/>
+      <w:r>
+        <w:rPr>
+          <w:sz w:val="24"/>
+          <w:szCs w:val="24"/>
+        </w:rPr>
+        <w:t xml:space="preserve">, </w:t>
+      </w:r>
+      <w:proofErr w:type="spellStart"/>
+      <w:r>
+        <w:rPr>
+          <w:sz w:val="24"/>
+          <w:szCs w:val="24"/>
+        </w:rPr>
+        <w:t>BrandvainCoop</w:t>
+      </w:r>
+      <w:proofErr w:type="spellEnd"/>
+      <w:r>
+        <w:rPr>
+          <w:sz w:val="24"/>
+          <w:szCs w:val="24"/>
+        </w:rPr>
+        <w:t xml:space="preserve">, </w:t>
+      </w:r>
+      <w:proofErr w:type="spellStart"/>
+      <w:r>
+        <w:rPr>
+          <w:sz w:val="24"/>
+          <w:szCs w:val="24"/>
+        </w:rPr>
+        <w:t>SardellKirkpatrick</w:t>
+      </w:r>
+      <w:proofErr w:type="spellEnd"/>
     </w:p>
     <w:p>
       <w:pPr>
@@ -344,23 +538,71 @@
           <w:sz w:val="24"/>
           <w:szCs w:val="24"/>
         </w:rPr>
-        <w:t xml:space="preserve"> evolution of heterochiasmy. (segregation of chromosomes; euploidy or efficient homolog pairing)   </w:t>
-      </w:r>
-    </w:p>
-    <w:p>
-      <w:pPr>
-        <w:contextualSpacing/>
-        <w:rPr>
-          <w:sz w:val="24"/>
-          <w:szCs w:val="24"/>
-        </w:rPr>
-      </w:pPr>
-      <w:r>
-        <w:rPr>
-          <w:sz w:val="24"/>
-          <w:szCs w:val="24"/>
-        </w:rPr>
-        <w:t>- some gametogenesis patterns that are universal</w:t>
+        <w:t xml:space="preserve"> evolution of heterochiasmy. (</w:t>
+      </w:r>
+      <w:proofErr w:type="gramStart"/>
+      <w:r>
+        <w:rPr>
+          <w:sz w:val="24"/>
+          <w:szCs w:val="24"/>
+        </w:rPr>
+        <w:t>segregation</w:t>
+      </w:r>
+      <w:proofErr w:type="gramEnd"/>
+      <w:r>
+        <w:rPr>
+          <w:sz w:val="24"/>
+          <w:szCs w:val="24"/>
+        </w:rPr>
+        <w:t xml:space="preserve"> of chromosomes; </w:t>
+      </w:r>
+      <w:proofErr w:type="spellStart"/>
+      <w:r>
+        <w:rPr>
+          <w:sz w:val="24"/>
+          <w:szCs w:val="24"/>
+        </w:rPr>
+        <w:t>euploidy</w:t>
+      </w:r>
+      <w:proofErr w:type="spellEnd"/>
+      <w:r>
+        <w:rPr>
+          <w:sz w:val="24"/>
+          <w:szCs w:val="24"/>
+        </w:rPr>
+        <w:t xml:space="preserve"> or efficient homolog pairing)   </w:t>
+      </w:r>
+    </w:p>
+    <w:p>
+      <w:pPr>
+        <w:contextualSpacing/>
+        <w:rPr>
+          <w:sz w:val="24"/>
+          <w:szCs w:val="24"/>
+        </w:rPr>
+      </w:pPr>
+      <w:r>
+        <w:rPr>
+          <w:sz w:val="24"/>
+          <w:szCs w:val="24"/>
+        </w:rPr>
+        <w:t xml:space="preserve">- </w:t>
+      </w:r>
+      <w:proofErr w:type="gramStart"/>
+      <w:r>
+        <w:rPr>
+          <w:sz w:val="24"/>
+          <w:szCs w:val="24"/>
+        </w:rPr>
+        <w:t>some</w:t>
+      </w:r>
+      <w:proofErr w:type="gramEnd"/>
+      <w:r>
+        <w:rPr>
+          <w:sz w:val="24"/>
+          <w:szCs w:val="24"/>
+        </w:rPr>
+        <w:t xml:space="preserve"> gametogenesis patterns that are universal</w:t>
       </w:r>
       <w:r>
         <w:rPr>
@@ -384,7 +626,23 @@
           <w:szCs w:val="24"/>
         </w:rPr>
         <w:tab/>
-        <w:t xml:space="preserve">-asymetrical vs symmetrical </w:t>
+        <w:t>-</w:t>
+      </w:r>
+      <w:proofErr w:type="spellStart"/>
+      <w:r>
+        <w:rPr>
+          <w:sz w:val="24"/>
+          <w:szCs w:val="24"/>
+        </w:rPr>
+        <w:t>asymetrical</w:t>
+      </w:r>
+      <w:proofErr w:type="spellEnd"/>
+      <w:r>
+        <w:rPr>
+          <w:sz w:val="24"/>
+          <w:szCs w:val="24"/>
+        </w:rPr>
+        <w:t xml:space="preserve"> vs symmetrical </w:t>
       </w:r>
       <w:r>
         <w:rPr>
@@ -436,14 +694,39 @@
           <w:szCs w:val="24"/>
         </w:rPr>
         <w:tab/>
-        <w:t>- an</w:t>
-      </w:r>
-      <w:r>
-        <w:rPr>
-          <w:sz w:val="24"/>
-          <w:szCs w:val="24"/>
-        </w:rPr>
-        <w:t xml:space="preserve">astral  vs  astral </w:t>
+        <w:t xml:space="preserve">- </w:t>
+      </w:r>
+      <w:proofErr w:type="spellStart"/>
+      <w:proofErr w:type="gramStart"/>
+      <w:r>
+        <w:rPr>
+          <w:sz w:val="24"/>
+          <w:szCs w:val="24"/>
+        </w:rPr>
+        <w:t>an</w:t>
+      </w:r>
+      <w:r>
+        <w:rPr>
+          <w:sz w:val="24"/>
+          <w:szCs w:val="24"/>
+        </w:rPr>
+        <w:t>astral</w:t>
+      </w:r>
+      <w:proofErr w:type="spellEnd"/>
+      <w:r>
+        <w:rPr>
+          <w:sz w:val="24"/>
+          <w:szCs w:val="24"/>
+        </w:rPr>
+        <w:t xml:space="preserve">  vs</w:t>
+      </w:r>
+      <w:proofErr w:type="gramEnd"/>
+      <w:r>
+        <w:rPr>
+          <w:sz w:val="24"/>
+          <w:szCs w:val="24"/>
+        </w:rPr>
+        <w:t xml:space="preserve">  astral </w:t>
       </w:r>
       <w:r>
         <w:rPr>
@@ -464,7 +747,39 @@
           <w:sz w:val="24"/>
           <w:szCs w:val="24"/>
         </w:rPr>
-        <w:t xml:space="preserve"> / acentrosomic vs centrosomic </w:t>
+        <w:t xml:space="preserve"> / </w:t>
+      </w:r>
+      <w:proofErr w:type="spellStart"/>
+      <w:r>
+        <w:rPr>
+          <w:sz w:val="24"/>
+          <w:szCs w:val="24"/>
+        </w:rPr>
+        <w:t>acentrosomic</w:t>
+      </w:r>
+      <w:proofErr w:type="spellEnd"/>
+      <w:r>
+        <w:rPr>
+          <w:sz w:val="24"/>
+          <w:szCs w:val="24"/>
+        </w:rPr>
+        <w:t xml:space="preserve"> vs </w:t>
+      </w:r>
+      <w:proofErr w:type="spellStart"/>
+      <w:r>
+        <w:rPr>
+          <w:sz w:val="24"/>
+          <w:szCs w:val="24"/>
+        </w:rPr>
+        <w:t>centrosomic</w:t>
+      </w:r>
+      <w:proofErr w:type="spellEnd"/>
+      <w:r>
+        <w:rPr>
+          <w:sz w:val="24"/>
+          <w:szCs w:val="24"/>
+        </w:rPr>
+        <w:t xml:space="preserve"> </w:t>
       </w:r>
     </w:p>
     <w:p>
@@ -556,12 +871,14 @@
         </w:rPr>
         <w:t xml:space="preserve">  (</w:t>
       </w:r>
+      <w:proofErr w:type="spellStart"/>
       <w:r>
         <w:rPr>
           <w:b/>
         </w:rPr>
         <w:t>Main_Report_Results.rmd</w:t>
       </w:r>
+      <w:proofErr w:type="spellEnd"/>
       <w:r>
         <w:rPr>
           <w:b/>
@@ -600,7 +917,15 @@
         <w:contextualSpacing/>
       </w:pPr>
       <w:r>
-        <w:t>-Distribution of gwRR across mouse subspecies and outgroups,</w:t>
+        <w:t xml:space="preserve">-Distribution of </w:t>
+      </w:r>
+      <w:proofErr w:type="spellStart"/>
+      <w:r>
+        <w:t>gwRR</w:t>
+      </w:r>
+      <w:proofErr w:type="spellEnd"/>
+      <w:r>
+        <w:t xml:space="preserve"> across mouse subspecies and outgroups,</w:t>
       </w:r>
     </w:p>
     <w:p>
@@ -609,8 +934,13 @@
         <w:contextualSpacing/>
       </w:pPr>
       <w:r>
-        <w:t>-female very constant across strains, large error (se), strain specific evo</w:t>
-      </w:r>
+        <w:t xml:space="preserve">-female very constant across strains, large error (se), strain specific </w:t>
+      </w:r>
+      <w:proofErr w:type="spellStart"/>
+      <w:r>
+        <w:t>evo</w:t>
+      </w:r>
+      <w:proofErr w:type="spellEnd"/>
     </w:p>
     <w:p>
       <w:pPr>
@@ -618,7 +948,33 @@
         <w:contextualSpacing/>
       </w:pPr>
       <w:r>
-        <w:t>-male dom, very similar, male musc and molf rapid evolution in two strains</w:t>
+        <w:t xml:space="preserve">-male </w:t>
+      </w:r>
+      <w:proofErr w:type="spellStart"/>
+      <w:proofErr w:type="gramStart"/>
+      <w:r>
+        <w:t>dom</w:t>
+      </w:r>
+      <w:proofErr w:type="spellEnd"/>
+      <w:proofErr w:type="gramEnd"/>
+      <w:r>
+        <w:t xml:space="preserve">, very similar, male </w:t>
+      </w:r>
+      <w:proofErr w:type="spellStart"/>
+      <w:r>
+        <w:t>musc</w:t>
+      </w:r>
+      <w:proofErr w:type="spellEnd"/>
+      <w:r>
+        <w:t xml:space="preserve"> and </w:t>
+      </w:r>
+      <w:proofErr w:type="spellStart"/>
+      <w:r>
+        <w:t>molf</w:t>
+      </w:r>
+      <w:proofErr w:type="spellEnd"/>
+      <w:r>
+        <w:t xml:space="preserve"> rapid evolution in two strains</w:t>
       </w:r>
     </w:p>
     <w:p>
@@ -627,8 +983,23 @@
         <w:contextualSpacing/>
       </w:pPr>
       <w:r>
-        <w:t>- POLYMORPHISM in musc, not in dom</w:t>
-      </w:r>
+        <w:t xml:space="preserve">- POLYMORPHISM in </w:t>
+      </w:r>
+      <w:proofErr w:type="spellStart"/>
+      <w:r>
+        <w:t>musc</w:t>
+      </w:r>
+      <w:proofErr w:type="spellEnd"/>
+      <w:r>
+        <w:t xml:space="preserve">, not in </w:t>
+      </w:r>
+      <w:proofErr w:type="spellStart"/>
+      <w:proofErr w:type="gramStart"/>
+      <w:r>
+        <w:t>dom</w:t>
+      </w:r>
+      <w:proofErr w:type="spellEnd"/>
+      <w:proofErr w:type="gramEnd"/>
     </w:p>
     <w:p>
       <w:pPr>
@@ -641,86 +1012,157 @@
       </w:pPr>
       <w:r>
         <w:t>Should the next two sections be focused on the female-male comparison?</w:t>
-      </w:r>
-    </w:p>
-    <w:p>
-      <w:pPr>
-        <w:pStyle w:val="Heading3"/>
-      </w:pPr>
-      <w:r>
-        <w:t xml:space="preserve">A.1 </w:t>
-      </w:r>
-      <w:r>
-        <w:rPr>
-          <w:b/>
-        </w:rPr>
-        <w:t>M</w:t>
-      </w:r>
-      <w:r>
-        <w:rPr>
-          <w:b/>
-        </w:rPr>
-        <w:t>ean</w:t>
-      </w:r>
-      <w:r>
-        <w:t xml:space="preserve"> MLH1 per cell</w:t>
-      </w:r>
-    </w:p>
-    <w:p>
-      <w:pPr>
-        <w:ind w:firstLine="720"/>
-        <w:contextualSpacing/>
-        <w:rPr>
-          <w:sz w:val="24"/>
-          <w:szCs w:val="24"/>
-        </w:rPr>
-      </w:pPr>
-      <w:r>
-        <w:rPr>
-          <w:sz w:val="24"/>
-          <w:szCs w:val="24"/>
-        </w:rPr>
-        <w:t>1.</w:t>
-      </w:r>
-      <w:r>
-        <w:rPr>
-          <w:sz w:val="24"/>
-          <w:szCs w:val="24"/>
-        </w:rPr>
-        <w:t xml:space="preserve"> </w:t>
-      </w:r>
-      <w:r>
-        <w:rPr>
-          <w:sz w:val="24"/>
-          <w:szCs w:val="24"/>
-        </w:rPr>
-        <w:t>Mixed models and testing coefficients / hypotheses</w:t>
-      </w:r>
-    </w:p>
-    <w:p>
-      <w:pPr>
-        <w:ind w:firstLine="720"/>
-        <w:contextualSpacing/>
-        <w:rPr>
-          <w:sz w:val="24"/>
-          <w:szCs w:val="24"/>
-        </w:rPr>
-      </w:pPr>
-      <w:r>
-        <w:rPr>
-          <w:sz w:val="24"/>
-          <w:szCs w:val="24"/>
-        </w:rPr>
-        <w:t>(notes for finalizing MM: molossinus should be unique subsp, strain nested within subsp?</w:t>
       </w:r>
       <w:bookmarkStart w:id="0" w:name="_GoBack"/>
       <w:bookmarkEnd w:id="0"/>
     </w:p>
     <w:p>
       <w:pPr>
+        <w:pStyle w:val="Heading3"/>
+      </w:pPr>
+      <w:r>
+        <w:t xml:space="preserve">A.1 </w:t>
+      </w:r>
+      <w:r>
+        <w:rPr>
+          <w:b/>
+        </w:rPr>
+        <w:t>M</w:t>
+      </w:r>
+      <w:r>
+        <w:rPr>
+          <w:b/>
+        </w:rPr>
+        <w:t>ean</w:t>
+      </w:r>
+      <w:r>
+        <w:t xml:space="preserve"> MLH1 per cell</w:t>
+      </w:r>
+    </w:p>
+    <w:p>
+      <w:pPr>
         <w:ind w:firstLine="720"/>
         <w:contextualSpacing/>
         <w:rPr>
+          <w:sz w:val="24"/>
+          <w:szCs w:val="24"/>
+        </w:rPr>
+      </w:pPr>
+      <w:r>
+        <w:rPr>
+          <w:sz w:val="24"/>
+          <w:szCs w:val="24"/>
+        </w:rPr>
+        <w:t>1.</w:t>
+      </w:r>
+      <w:r>
+        <w:rPr>
+          <w:sz w:val="24"/>
+          <w:szCs w:val="24"/>
+        </w:rPr>
+        <w:t xml:space="preserve"> </w:t>
+      </w:r>
+      <w:r>
+        <w:rPr>
+          <w:sz w:val="24"/>
+          <w:szCs w:val="24"/>
+        </w:rPr>
+        <w:t>Mixed models and testing coefficients / hypotheses</w:t>
+      </w:r>
+    </w:p>
+    <w:p>
+      <w:pPr>
+        <w:ind w:firstLine="720"/>
+        <w:contextualSpacing/>
+        <w:rPr>
+          <w:sz w:val="24"/>
+          <w:szCs w:val="24"/>
+        </w:rPr>
+      </w:pPr>
+      <w:r>
+        <w:rPr>
+          <w:sz w:val="24"/>
+          <w:szCs w:val="24"/>
+        </w:rPr>
+        <w:t>(</w:t>
+      </w:r>
+      <w:proofErr w:type="gramStart"/>
+      <w:r>
+        <w:rPr>
+          <w:sz w:val="24"/>
+          <w:szCs w:val="24"/>
+        </w:rPr>
+        <w:t>notes</w:t>
+      </w:r>
+      <w:proofErr w:type="gramEnd"/>
+      <w:r>
+        <w:rPr>
+          <w:sz w:val="24"/>
+          <w:szCs w:val="24"/>
+        </w:rPr>
+        <w:t xml:space="preserve"> for finalizing MM: </w:t>
+      </w:r>
+      <w:proofErr w:type="spellStart"/>
+      <w:r>
+        <w:rPr>
+          <w:sz w:val="24"/>
+          <w:szCs w:val="24"/>
+        </w:rPr>
+        <w:t>molossinus</w:t>
+      </w:r>
+      <w:proofErr w:type="spellEnd"/>
+      <w:r>
+        <w:rPr>
+          <w:sz w:val="24"/>
+          <w:szCs w:val="24"/>
+        </w:rPr>
+        <w:t xml:space="preserve"> should be unique </w:t>
+      </w:r>
+      <w:proofErr w:type="spellStart"/>
+      <w:r>
+        <w:rPr>
+          <w:sz w:val="24"/>
+          <w:szCs w:val="24"/>
+        </w:rPr>
+        <w:t>subsp</w:t>
+      </w:r>
+      <w:proofErr w:type="spellEnd"/>
+      <w:r>
+        <w:rPr>
+          <w:sz w:val="24"/>
+          <w:szCs w:val="24"/>
+        </w:rPr>
+        <w:t xml:space="preserve">, strain nested within </w:t>
+      </w:r>
+      <w:proofErr w:type="spellStart"/>
+      <w:r>
+        <w:rPr>
+          <w:sz w:val="24"/>
+          <w:szCs w:val="24"/>
+        </w:rPr>
+        <w:t>subsp</w:t>
+      </w:r>
+      <w:proofErr w:type="spellEnd"/>
+      <w:r>
+        <w:rPr>
+          <w:sz w:val="24"/>
+          <w:szCs w:val="24"/>
+        </w:rPr>
+        <w:t>?</w:t>
+      </w:r>
+      <w:r>
+        <w:rPr>
+          <w:sz w:val="24"/>
+          <w:szCs w:val="24"/>
+        </w:rPr>
+        <w:t>)</w:t>
+      </w:r>
+    </w:p>
+    <w:p>
+      <w:pPr>
+        <w:ind w:firstLine="720"/>
+        <w:contextualSpacing/>
+        <w:rPr>
           <w:i/>
           <w:sz w:val="24"/>
           <w:szCs w:val="24"/>
@@ -734,6 +1176,14 @@
         </w:rPr>
         <w:t>Significant effec</w:t>
       </w:r>
+      <w:r>
+        <w:rPr>
+          <w:i/>
+          <w:sz w:val="24"/>
+          <w:szCs w:val="24"/>
+        </w:rPr>
+        <w:t>t</w:t>
+      </w:r>
     </w:p>
     <w:p>
       <w:pPr>
@@ -749,7 +1199,14 @@
           <w:sz w:val="24"/>
           <w:szCs w:val="24"/>
         </w:rPr>
-        <w:t>Test of Subsps coefficient</w:t>
+        <w:t xml:space="preserve">Test </w:t>
+      </w:r>
+      <w:r>
+        <w:rPr>
+          <w:sz w:val="24"/>
+          <w:szCs w:val="24"/>
+        </w:rPr>
+        <w:t>for polymorphism and divergence</w:t>
       </w:r>
     </w:p>
     <w:p>
@@ -772,6 +1229,57 @@
     </w:p>
     <w:p>
       <w:pPr>
+        <w:ind w:left="720" w:firstLine="720"/>
+        <w:contextualSpacing/>
+        <w:rPr>
+          <w:sz w:val="24"/>
+          <w:szCs w:val="24"/>
+        </w:rPr>
+      </w:pPr>
+      <w:r>
+        <w:rPr>
+          <w:sz w:val="24"/>
+          <w:szCs w:val="24"/>
+        </w:rPr>
+        <w:t>Test of sex</w:t>
+      </w:r>
+    </w:p>
+    <w:p>
+      <w:pPr>
+        <w:contextualSpacing/>
+      </w:pPr>
+      <w:r>
+        <w:t>2. Qualitative patterns</w:t>
+      </w:r>
+    </w:p>
+    <w:p>
+      <w:pPr>
+        <w:contextualSpacing/>
+      </w:pPr>
+      <w:r>
+        <w:t>Since non-of the co-efficients tested in the model were significant, (we examine the qualitative pattern)</w:t>
+      </w:r>
+    </w:p>
+    <w:p>
+      <w:pPr>
+        <w:contextualSpacing/>
+      </w:pPr>
+      <w:proofErr w:type="gramStart"/>
+      <w:r>
+        <w:t>there</w:t>
+      </w:r>
+      <w:proofErr w:type="gramEnd"/>
+      <w:r>
+        <w:t xml:space="preserve"> is NS effects of specific subspecies or sex – we investigate Polymorphism in Musculus and </w:t>
+      </w:r>
+      <w:proofErr w:type="spellStart"/>
+      <w:r>
+        <w:t>molossinus</w:t>
+      </w:r>
+      <w:proofErr w:type="spellEnd"/>
+    </w:p>
+    <w:p>
+      <w:pPr>
         <w:ind w:firstLine="720"/>
         <w:contextualSpacing/>
         <w:rPr>
@@ -779,13 +1287,6 @@
           <w:szCs w:val="24"/>
         </w:rPr>
       </w:pPr>
-      <w:r>
-        <w:rPr>
-          <w:sz w:val="24"/>
-          <w:szCs w:val="24"/>
-        </w:rPr>
-        <w:t>Test of sex</w:t>
-      </w:r>
     </w:p>
     <w:p>
       <w:pPr>
@@ -806,12 +1307,124 @@
           <w:szCs w:val="24"/>
         </w:rPr>
       </w:pPr>
-      <w:r>
-        <w:rPr>
-          <w:sz w:val="24"/>
-          <w:szCs w:val="24"/>
-        </w:rPr>
-        <w:t>Interaction coefficient</w:t>
+      <w:commentRangeStart w:id="1"/>
+      <w:r>
+        <w:rPr>
+          <w:sz w:val="24"/>
+          <w:szCs w:val="24"/>
+        </w:rPr>
+        <w:t>2.</w:t>
+      </w:r>
+      <w:r>
+        <w:rPr>
+          <w:sz w:val="24"/>
+          <w:szCs w:val="24"/>
+        </w:rPr>
+        <w:t xml:space="preserve"> </w:t>
+      </w:r>
+      <w:r>
+        <w:rPr>
+          <w:sz w:val="24"/>
+          <w:szCs w:val="24"/>
+        </w:rPr>
+        <w:t>Post hoc investigation for strain effects (PWD and MSM)</w:t>
+      </w:r>
+      <w:commentRangeEnd w:id="1"/>
+      <w:r>
+        <w:rPr>
+          <w:rStyle w:val="CommentReference"/>
+        </w:rPr>
+        <w:commentReference w:id="1"/>
+      </w:r>
+    </w:p>
+    <w:p>
+      <w:pPr>
+        <w:ind w:left="720" w:firstLine="720"/>
+        <w:contextualSpacing/>
+        <w:rPr>
+          <w:sz w:val="24"/>
+          <w:szCs w:val="24"/>
+        </w:rPr>
+      </w:pPr>
+      <w:r>
+        <w:rPr>
+          <w:sz w:val="24"/>
+          <w:szCs w:val="24"/>
+        </w:rPr>
+        <w:t xml:space="preserve">GLM (all fixed effects) for strains </w:t>
+      </w:r>
+      <w:r>
+        <w:rPr>
+          <w:sz w:val="24"/>
+          <w:szCs w:val="24"/>
+        </w:rPr>
+        <w:t>… G, PWD and MSM have strain effects</w:t>
+      </w:r>
+    </w:p>
+    <w:p>
+      <w:pPr>
+        <w:ind w:left="720" w:firstLine="720"/>
+        <w:contextualSpacing/>
+        <w:rPr>
+          <w:sz w:val="24"/>
+          <w:szCs w:val="24"/>
+        </w:rPr>
+      </w:pPr>
+      <w:r>
+        <w:rPr>
+          <w:sz w:val="24"/>
+          <w:szCs w:val="24"/>
+        </w:rPr>
+        <w:t>Sex-specific evolution (nuanced female patterns</w:t>
+      </w:r>
+      <w:r>
+        <w:rPr>
+          <w:sz w:val="24"/>
+          <w:szCs w:val="24"/>
+        </w:rPr>
+        <w:t>…</w:t>
+      </w:r>
+      <w:r>
+        <w:rPr>
+          <w:sz w:val="24"/>
+          <w:szCs w:val="24"/>
+        </w:rPr>
+        <w:t>)</w:t>
+      </w:r>
+    </w:p>
+    <w:p>
+      <w:pPr>
+        <w:contextualSpacing/>
+        <w:rPr>
+          <w:sz w:val="24"/>
+          <w:szCs w:val="24"/>
+        </w:rPr>
+      </w:pPr>
+    </w:p>
+    <w:p>
+      <w:pPr>
+        <w:pStyle w:val="Heading3"/>
+      </w:pPr>
+      <w:r>
+        <w:t xml:space="preserve">A.2 </w:t>
+      </w:r>
+      <w:r>
+        <w:rPr>
+          <w:b/>
+        </w:rPr>
+        <w:t>V</w:t>
+      </w:r>
+      <w:r>
+        <w:rPr>
+          <w:b/>
+        </w:rPr>
+        <w:t>ariance</w:t>
+      </w:r>
+      <w:r>
+        <w:t xml:space="preserve"> </w:t>
+      </w:r>
+      <w:r>
+        <w:t>in MLH1 per cell</w:t>
       </w:r>
     </w:p>
     <w:p>
@@ -828,8 +1441,23 @@
           <w:sz w:val="24"/>
           <w:szCs w:val="24"/>
         </w:rPr>
-        <w:tab/>
-        <w:t>More sig?</w:t>
+        <w:t xml:space="preserve">1. </w:t>
+      </w:r>
+      <w:proofErr w:type="gramStart"/>
+      <w:r>
+        <w:rPr>
+          <w:sz w:val="24"/>
+          <w:szCs w:val="24"/>
+        </w:rPr>
+        <w:t>histograms</w:t>
+      </w:r>
+      <w:proofErr w:type="gramEnd"/>
+      <w:r>
+        <w:rPr>
+          <w:sz w:val="24"/>
+          <w:szCs w:val="24"/>
+        </w:rPr>
+        <w:t xml:space="preserve"> of within mouse variance</w:t>
       </w:r>
     </w:p>
     <w:p>
@@ -841,13 +1469,6 @@
           <w:szCs w:val="24"/>
         </w:rPr>
       </w:pPr>
-      <w:r>
-        <w:rPr>
-          <w:sz w:val="24"/>
-          <w:szCs w:val="24"/>
-        </w:rPr>
-        <w:t>Test of random strain effects</w:t>
-      </w:r>
     </w:p>
     <w:p>
       <w:pPr>
@@ -858,13 +1479,21 @@
           <w:szCs w:val="24"/>
         </w:rPr>
       </w:pPr>
-      <w:r>
-        <w:rPr>
-          <w:sz w:val="24"/>
-          <w:szCs w:val="24"/>
-        </w:rPr>
-        <w:tab/>
-        <w:t>(which tests are used?)</w:t>
+      <w:proofErr w:type="gramStart"/>
+      <w:r>
+        <w:rPr>
+          <w:sz w:val="24"/>
+          <w:szCs w:val="24"/>
+        </w:rPr>
+        <w:t>2.Mixed</w:t>
+      </w:r>
+      <w:proofErr w:type="gramEnd"/>
+      <w:r>
+        <w:rPr>
+          <w:sz w:val="24"/>
+          <w:szCs w:val="24"/>
+        </w:rPr>
+        <w:t xml:space="preserve"> models and testing coefficients / hypotheses</w:t>
       </w:r>
     </w:p>
     <w:p>
@@ -876,6 +1505,48 @@
           <w:szCs w:val="24"/>
         </w:rPr>
       </w:pPr>
+      <w:r>
+        <w:rPr>
+          <w:sz w:val="24"/>
+          <w:szCs w:val="24"/>
+        </w:rPr>
+        <w:t xml:space="preserve"> </w:t>
+      </w:r>
+      <w:r>
+        <w:rPr>
+          <w:sz w:val="24"/>
+          <w:szCs w:val="24"/>
+        </w:rPr>
+        <w:t>(</w:t>
+      </w:r>
+      <w:r>
+        <w:rPr>
+          <w:sz w:val="24"/>
+          <w:szCs w:val="24"/>
+        </w:rPr>
+        <w:t xml:space="preserve">Figure X of </w:t>
+      </w:r>
+      <w:r>
+        <w:rPr>
+          <w:sz w:val="24"/>
+          <w:szCs w:val="24"/>
+        </w:rPr>
+        <w:t xml:space="preserve">mouse level </w:t>
+      </w:r>
+      <w:r>
+        <w:rPr>
+          <w:sz w:val="24"/>
+          <w:szCs w:val="24"/>
+        </w:rPr>
+        <w:t>variance</w:t>
+      </w:r>
+      <w:r>
+        <w:rPr>
+          <w:sz w:val="24"/>
+          <w:szCs w:val="24"/>
+        </w:rPr>
+        <w:t>)</w:t>
+      </w:r>
     </w:p>
     <w:p>
       <w:pPr>
@@ -891,340 +1562,17 @@
           <w:sz w:val="24"/>
           <w:szCs w:val="24"/>
         </w:rPr>
-        <w:t>Mixed model (Sup Table 1)</w:t>
-      </w:r>
-    </w:p>
-    <w:p>
-      <w:pPr>
-        <w:contextualSpacing/>
-        <w:rPr>
-          <w:sz w:val="24"/>
-          <w:szCs w:val="24"/>
-        </w:rPr>
-      </w:pPr>
-      <w:r>
-        <w:rPr>
-          <w:sz w:val="24"/>
-          <w:szCs w:val="24"/>
-        </w:rPr>
-        <w:tab/>
-      </w:r>
-      <w:r>
-        <w:rPr>
-          <w:sz w:val="24"/>
-          <w:szCs w:val="24"/>
-        </w:rPr>
-        <w:tab/>
-        <w:t>-No significant (and consistent) effects of subspecies or sex</w:t>
-      </w:r>
-      <w:r>
-        <w:rPr>
-          <w:sz w:val="24"/>
-          <w:szCs w:val="24"/>
-        </w:rPr>
-        <w:t xml:space="preserve"> for mean CO </w:t>
-      </w:r>
-    </w:p>
-    <w:p>
-      <w:pPr>
-        <w:ind w:firstLine="720"/>
-        <w:contextualSpacing/>
-        <w:rPr>
-          <w:sz w:val="24"/>
-          <w:szCs w:val="24"/>
-        </w:rPr>
-      </w:pPr>
-    </w:p>
-    <w:p>
-      <w:pPr>
-        <w:ind w:firstLine="720"/>
-        <w:contextualSpacing/>
-        <w:rPr>
-          <w:sz w:val="24"/>
-          <w:szCs w:val="24"/>
-        </w:rPr>
-      </w:pPr>
-      <w:r>
-        <w:rPr>
-          <w:sz w:val="24"/>
-          <w:szCs w:val="24"/>
-        </w:rPr>
-        <w:t xml:space="preserve"> </w:t>
-      </w:r>
-      <w:r>
-        <w:rPr>
-          <w:sz w:val="24"/>
-          <w:szCs w:val="24"/>
-        </w:rPr>
-        <w:t>figure of means … histograms</w:t>
-      </w:r>
-    </w:p>
-    <w:p>
-      <w:pPr>
-        <w:ind w:firstLine="720"/>
-        <w:contextualSpacing/>
-        <w:rPr>
-          <w:sz w:val="24"/>
-          <w:szCs w:val="24"/>
-        </w:rPr>
-      </w:pPr>
-      <w:r>
-        <w:rPr>
-          <w:sz w:val="24"/>
-          <w:szCs w:val="24"/>
-        </w:rPr>
-        <w:t>2.</w:t>
-      </w:r>
-      <w:r>
-        <w:rPr>
-          <w:sz w:val="24"/>
-          <w:szCs w:val="24"/>
-        </w:rPr>
-        <w:t xml:space="preserve"> </w:t>
-      </w:r>
-    </w:p>
-    <w:p>
-      <w:pPr>
-        <w:contextualSpacing/>
-        <w:rPr>
-          <w:sz w:val="24"/>
-          <w:szCs w:val="24"/>
-        </w:rPr>
-      </w:pPr>
-      <w:r>
-        <w:rPr>
-          <w:sz w:val="24"/>
-          <w:szCs w:val="24"/>
-        </w:rPr>
-        <w:tab/>
-      </w:r>
-      <w:r>
-        <w:rPr>
-          <w:sz w:val="24"/>
-          <w:szCs w:val="24"/>
-        </w:rPr>
-        <w:tab/>
-      </w:r>
-    </w:p>
-    <w:p>
-      <w:pPr>
-        <w:ind w:firstLine="720"/>
-        <w:contextualSpacing/>
-        <w:rPr>
-          <w:sz w:val="24"/>
-          <w:szCs w:val="24"/>
-        </w:rPr>
-      </w:pPr>
-      <w:r>
-        <w:rPr>
-          <w:sz w:val="24"/>
-          <w:szCs w:val="24"/>
-        </w:rPr>
-        <w:t>Post hoc investigation for strain effects (PWD and MSM)</w:t>
-      </w:r>
-    </w:p>
-    <w:p>
-      <w:pPr>
-        <w:ind w:left="720" w:firstLine="720"/>
-        <w:contextualSpacing/>
-        <w:rPr>
-          <w:sz w:val="24"/>
-          <w:szCs w:val="24"/>
-        </w:rPr>
-      </w:pPr>
-      <w:r>
-        <w:rPr>
-          <w:sz w:val="24"/>
-          <w:szCs w:val="24"/>
-        </w:rPr>
-        <w:t xml:space="preserve">GLM (all fixed effects) for strains </w:t>
-      </w:r>
-      <w:r>
-        <w:rPr>
-          <w:sz w:val="24"/>
-          <w:szCs w:val="24"/>
-        </w:rPr>
-        <w:t>… G, PWD and MSM have strain effects</w:t>
-      </w:r>
-    </w:p>
-    <w:p>
-      <w:pPr>
-        <w:ind w:left="720" w:firstLine="720"/>
-        <w:contextualSpacing/>
-        <w:rPr>
-          <w:sz w:val="24"/>
-          <w:szCs w:val="24"/>
-        </w:rPr>
-      </w:pPr>
-      <w:r>
-        <w:rPr>
-          <w:sz w:val="24"/>
-          <w:szCs w:val="24"/>
-        </w:rPr>
-        <w:t>Sex-specific evolution (nuanced female patterns</w:t>
-      </w:r>
-      <w:r>
-        <w:rPr>
-          <w:sz w:val="24"/>
-          <w:szCs w:val="24"/>
-        </w:rPr>
-        <w:t>…</w:t>
-      </w:r>
-      <w:r>
-        <w:rPr>
-          <w:sz w:val="24"/>
-          <w:szCs w:val="24"/>
-        </w:rPr>
-        <w:t>)</w:t>
-      </w:r>
-    </w:p>
-    <w:p>
-      <w:pPr>
-        <w:contextualSpacing/>
-        <w:rPr>
-          <w:sz w:val="24"/>
-          <w:szCs w:val="24"/>
-        </w:rPr>
-      </w:pPr>
-    </w:p>
-    <w:p>
-      <w:pPr>
-        <w:pStyle w:val="Heading3"/>
-      </w:pPr>
-      <w:r>
-        <w:t xml:space="preserve">A.2 </w:t>
-      </w:r>
-      <w:r>
-        <w:rPr>
-          <w:b/>
-        </w:rPr>
-        <w:t>V</w:t>
-      </w:r>
-      <w:r>
-        <w:rPr>
-          <w:b/>
-        </w:rPr>
-        <w:t>ariance</w:t>
-      </w:r>
-      <w:r>
-        <w:t xml:space="preserve"> </w:t>
-      </w:r>
-      <w:r>
-        <w:t>in MLH1 per cell</w:t>
-      </w:r>
-    </w:p>
-    <w:p>
-      <w:pPr>
-        <w:ind w:firstLine="720"/>
-        <w:contextualSpacing/>
-        <w:rPr>
-          <w:sz w:val="24"/>
-          <w:szCs w:val="24"/>
-        </w:rPr>
-      </w:pPr>
-      <w:r>
-        <w:rPr>
-          <w:sz w:val="24"/>
-          <w:szCs w:val="24"/>
-        </w:rPr>
-        <w:t>1. histograms of within mouse variance</w:t>
-      </w:r>
-    </w:p>
-    <w:p>
-      <w:pPr>
-        <w:ind w:firstLine="720"/>
-        <w:contextualSpacing/>
-        <w:rPr>
-          <w:sz w:val="24"/>
-          <w:szCs w:val="24"/>
-        </w:rPr>
-      </w:pPr>
-    </w:p>
-    <w:p>
-      <w:pPr>
-        <w:ind w:firstLine="720"/>
-        <w:contextualSpacing/>
-        <w:rPr>
-          <w:sz w:val="24"/>
-          <w:szCs w:val="24"/>
-        </w:rPr>
-      </w:pPr>
-      <w:r>
-        <w:rPr>
-          <w:sz w:val="24"/>
-          <w:szCs w:val="24"/>
-        </w:rPr>
-        <w:t>2.Mixed models and testing coefficients / hypotheses</w:t>
-      </w:r>
-    </w:p>
-    <w:p>
-      <w:pPr>
-        <w:ind w:firstLine="720"/>
-        <w:contextualSpacing/>
-        <w:rPr>
-          <w:sz w:val="24"/>
-          <w:szCs w:val="24"/>
-        </w:rPr>
-      </w:pPr>
-      <w:r>
-        <w:rPr>
-          <w:sz w:val="24"/>
-          <w:szCs w:val="24"/>
-        </w:rPr>
-        <w:t xml:space="preserve"> </w:t>
-      </w:r>
-      <w:r>
-        <w:rPr>
-          <w:sz w:val="24"/>
-          <w:szCs w:val="24"/>
-        </w:rPr>
-        <w:t>(</w:t>
-      </w:r>
-      <w:r>
-        <w:rPr>
-          <w:sz w:val="24"/>
-          <w:szCs w:val="24"/>
-        </w:rPr>
-        <w:t xml:space="preserve">Figure X of </w:t>
-      </w:r>
-      <w:r>
-        <w:rPr>
-          <w:sz w:val="24"/>
-          <w:szCs w:val="24"/>
-        </w:rPr>
-        <w:t xml:space="preserve">mouse level </w:t>
-      </w:r>
-      <w:r>
-        <w:rPr>
-          <w:sz w:val="24"/>
-          <w:szCs w:val="24"/>
-        </w:rPr>
-        <w:t>variance</w:t>
-      </w:r>
-      <w:r>
-        <w:rPr>
-          <w:sz w:val="24"/>
-          <w:szCs w:val="24"/>
-        </w:rPr>
-        <w:t>)</w:t>
-      </w:r>
-    </w:p>
-    <w:p>
-      <w:pPr>
-        <w:ind w:firstLine="720"/>
-        <w:contextualSpacing/>
-        <w:rPr>
-          <w:sz w:val="24"/>
-          <w:szCs w:val="24"/>
-        </w:rPr>
-      </w:pPr>
-      <w:r>
-        <w:rPr>
-          <w:sz w:val="24"/>
-          <w:szCs w:val="24"/>
-        </w:rPr>
-        <w:t>Test of subsp</w:t>
-      </w:r>
+        <w:t xml:space="preserve">Test of </w:t>
+      </w:r>
+      <w:proofErr w:type="spellStart"/>
+      <w:r>
+        <w:rPr>
+          <w:sz w:val="24"/>
+          <w:szCs w:val="24"/>
+        </w:rPr>
+        <w:t>subsp</w:t>
+      </w:r>
+      <w:proofErr w:type="spellEnd"/>
     </w:p>
     <w:p>
       <w:pPr>
@@ -1266,17 +1614,24 @@
         <w:ind w:firstLine="720"/>
         <w:contextualSpacing/>
         <w:rPr>
-          <w:sz w:val="24"/>
-          <w:szCs w:val="24"/>
-        </w:rPr>
-      </w:pPr>
-      <w:r>
-        <w:rPr>
-          <w:sz w:val="24"/>
-          <w:szCs w:val="24"/>
-        </w:rPr>
-        <w:lastRenderedPageBreak/>
+          <w:b/>
+          <w:sz w:val="24"/>
+          <w:szCs w:val="24"/>
+        </w:rPr>
+      </w:pPr>
+      <w:r>
+        <w:rPr>
+          <w:sz w:val="24"/>
+          <w:szCs w:val="24"/>
+        </w:rPr>
         <w:tab/>
+      </w:r>
+      <w:r>
+        <w:rPr>
+          <w:b/>
+          <w:sz w:val="24"/>
+          <w:szCs w:val="24"/>
+        </w:rPr>
         <w:t>Most sig</w:t>
       </w:r>
     </w:p>
@@ -1312,7 +1667,39 @@
           <w:szCs w:val="24"/>
         </w:rPr>
         <w:tab/>
-        <w:t>Some sig (for cv and Var)</w:t>
+        <w:t xml:space="preserve">Some sig (for </w:t>
+      </w:r>
+      <w:proofErr w:type="gramStart"/>
+      <w:r>
+        <w:rPr>
+          <w:sz w:val="24"/>
+          <w:szCs w:val="24"/>
+        </w:rPr>
+        <w:t>cv</w:t>
+      </w:r>
+      <w:proofErr w:type="gramEnd"/>
+      <w:r>
+        <w:rPr>
+          <w:sz w:val="24"/>
+          <w:szCs w:val="24"/>
+        </w:rPr>
+        <w:t xml:space="preserve"> and </w:t>
+      </w:r>
+      <w:proofErr w:type="spellStart"/>
+      <w:r>
+        <w:rPr>
+          <w:sz w:val="24"/>
+          <w:szCs w:val="24"/>
+        </w:rPr>
+        <w:t>Var</w:t>
+      </w:r>
+      <w:proofErr w:type="spellEnd"/>
+      <w:r>
+        <w:rPr>
+          <w:sz w:val="24"/>
+          <w:szCs w:val="24"/>
+        </w:rPr>
+        <w:t>)</w:t>
       </w:r>
     </w:p>
     <w:p>
@@ -1356,7 +1743,23 @@
           <w:sz w:val="24"/>
           <w:szCs w:val="24"/>
         </w:rPr>
-        <w:t>(when quality is accounted for…)?</w:t>
+        <w:t>(</w:t>
+      </w:r>
+      <w:proofErr w:type="gramStart"/>
+      <w:r>
+        <w:rPr>
+          <w:sz w:val="24"/>
+          <w:szCs w:val="24"/>
+        </w:rPr>
+        <w:t>when</w:t>
+      </w:r>
+      <w:proofErr w:type="gramEnd"/>
+      <w:r>
+        <w:rPr>
+          <w:sz w:val="24"/>
+          <w:szCs w:val="24"/>
+        </w:rPr>
+        <w:t xml:space="preserve"> quality is accounted for…)?</w:t>
       </w:r>
     </w:p>
     <w:p>
@@ -1377,6 +1780,7 @@
         </w:numPr>
       </w:pPr>
       <w:r>
+        <w:lastRenderedPageBreak/>
         <w:t>R</w:t>
       </w:r>
       <w:r>
@@ -1402,7 +1806,25 @@
           <w:sz w:val="24"/>
           <w:szCs w:val="24"/>
         </w:rPr>
-        <w:t>(post hoc tests (just males?)</w:t>
+        <w:t>(</w:t>
+      </w:r>
+      <w:proofErr w:type="gramStart"/>
+      <w:r>
+        <w:rPr>
+          <w:b/>
+          <w:sz w:val="24"/>
+          <w:szCs w:val="24"/>
+        </w:rPr>
+        <w:t>post</w:t>
+      </w:r>
+      <w:proofErr w:type="gramEnd"/>
+      <w:r>
+        <w:rPr>
+          <w:b/>
+          <w:sz w:val="24"/>
+          <w:szCs w:val="24"/>
+        </w:rPr>
+        <w:t xml:space="preserve"> hoc tests (just males?)</w:t>
       </w:r>
     </w:p>
     <w:p>
@@ -1418,13 +1840,23 @@
           <w:szCs w:val="24"/>
         </w:rPr>
       </w:pPr>
+      <w:proofErr w:type="spellStart"/>
       <w:r>
         <w:rPr>
           <w:b/>
           <w:sz w:val="24"/>
           <w:szCs w:val="24"/>
         </w:rPr>
-        <w:t>Chrm proportions</w:t>
+        <w:t>Chrm</w:t>
+      </w:r>
+      <w:proofErr w:type="spellEnd"/>
+      <w:r>
+        <w:rPr>
+          <w:b/>
+          <w:sz w:val="24"/>
+          <w:szCs w:val="24"/>
+        </w:rPr>
+        <w:t xml:space="preserve"> proportions</w:t>
       </w:r>
     </w:p>
     <w:p>
@@ -1666,12 +2098,21 @@
           <w:szCs w:val="24"/>
         </w:rPr>
       </w:pPr>
-      <w:r>
-        <w:rPr>
-          <w:sz w:val="24"/>
-          <w:szCs w:val="24"/>
-        </w:rPr>
-        <w:t>t-test between the ‘High’ and ‘Low’ MLH1.group is significant for L cells, but not Z</w:t>
+      <w:proofErr w:type="gramStart"/>
+      <w:r>
+        <w:rPr>
+          <w:sz w:val="24"/>
+          <w:szCs w:val="24"/>
+        </w:rPr>
+        <w:t>t-test</w:t>
+      </w:r>
+      <w:proofErr w:type="gramEnd"/>
+      <w:r>
+        <w:rPr>
+          <w:sz w:val="24"/>
+          <w:szCs w:val="24"/>
+        </w:rPr>
+        <w:t xml:space="preserve"> between the ‘High’ and ‘Low’ MLH1.group is significant for L cells, but not Z</w:t>
       </w:r>
     </w:p>
     <w:p>
@@ -1767,7 +2208,23 @@
           <w:sz w:val="24"/>
           <w:szCs w:val="24"/>
         </w:rPr>
-        <w:t>Fewer COs than expected given the sc length</w:t>
+        <w:t xml:space="preserve">Fewer COs than expected given the </w:t>
+      </w:r>
+      <w:proofErr w:type="spellStart"/>
+      <w:r>
+        <w:rPr>
+          <w:sz w:val="24"/>
+          <w:szCs w:val="24"/>
+        </w:rPr>
+        <w:t>sc</w:t>
+      </w:r>
+      <w:proofErr w:type="spellEnd"/>
+      <w:r>
+        <w:rPr>
+          <w:sz w:val="24"/>
+          <w:szCs w:val="24"/>
+        </w:rPr>
+        <w:t xml:space="preserve"> length</w:t>
       </w:r>
     </w:p>
     <w:p>
@@ -1788,8 +2245,17 @@
           <w:sz w:val="24"/>
           <w:szCs w:val="24"/>
         </w:rPr>
-        <w:t>Less dense CO land scapes</w:t>
-      </w:r>
+        <w:t xml:space="preserve">Less dense CO land </w:t>
+      </w:r>
+      <w:proofErr w:type="spellStart"/>
+      <w:r>
+        <w:rPr>
+          <w:sz w:val="24"/>
+          <w:szCs w:val="24"/>
+        </w:rPr>
+        <w:t>scapes</w:t>
+      </w:r>
+      <w:proofErr w:type="spellEnd"/>
     </w:p>
     <w:p>
       <w:pPr>
@@ -1914,14 +2380,39 @@
           <w:sz w:val="24"/>
           <w:szCs w:val="24"/>
         </w:rPr>
-        <w:t>Definition of heterochiasmy</w:t>
-      </w:r>
-      <w:r>
-        <w:rPr>
-          <w:sz w:val="24"/>
-          <w:szCs w:val="24"/>
-        </w:rPr>
-        <w:t xml:space="preserve">  (HetC plot with female CO rates X adjusted)</w:t>
+        <w:t xml:space="preserve">Definition of </w:t>
+      </w:r>
+      <w:proofErr w:type="gramStart"/>
+      <w:r>
+        <w:rPr>
+          <w:sz w:val="24"/>
+          <w:szCs w:val="24"/>
+        </w:rPr>
+        <w:t>heterochiasmy</w:t>
+      </w:r>
+      <w:r>
+        <w:rPr>
+          <w:sz w:val="24"/>
+          <w:szCs w:val="24"/>
+        </w:rPr>
+        <w:t xml:space="preserve">  (</w:t>
+      </w:r>
+      <w:proofErr w:type="spellStart"/>
+      <w:proofErr w:type="gramEnd"/>
+      <w:r>
+        <w:rPr>
+          <w:sz w:val="24"/>
+          <w:szCs w:val="24"/>
+        </w:rPr>
+        <w:t>HetC</w:t>
+      </w:r>
+      <w:proofErr w:type="spellEnd"/>
+      <w:r>
+        <w:rPr>
+          <w:sz w:val="24"/>
+          <w:szCs w:val="24"/>
+        </w:rPr>
+        <w:t xml:space="preserve"> plot with female CO rates X adjusted)</w:t>
       </w:r>
     </w:p>
     <w:p>
@@ -2085,7 +2576,6 @@
           <w:sz w:val="24"/>
           <w:szCs w:val="24"/>
         </w:rPr>
-        <w:lastRenderedPageBreak/>
         <w:t>(</w:t>
       </w:r>
       <w:r>
@@ -2100,7 +2590,23 @@
           <w:sz w:val="24"/>
           <w:szCs w:val="24"/>
         </w:rPr>
-        <w:t xml:space="preserve"> (HetC plot)</w:t>
+        <w:t xml:space="preserve"> (</w:t>
+      </w:r>
+      <w:proofErr w:type="spellStart"/>
+      <w:r>
+        <w:rPr>
+          <w:sz w:val="24"/>
+          <w:szCs w:val="24"/>
+        </w:rPr>
+        <w:t>HetC</w:t>
+      </w:r>
+      <w:proofErr w:type="spellEnd"/>
+      <w:r>
+        <w:rPr>
+          <w:sz w:val="24"/>
+          <w:szCs w:val="24"/>
+        </w:rPr>
+        <w:t xml:space="preserve"> plot)</w:t>
       </w:r>
       <w:r>
         <w:rPr>
@@ -2410,7 +2916,23 @@
           <w:sz w:val="24"/>
           <w:szCs w:val="24"/>
         </w:rPr>
-        <w:t>Given that high recombining strains have ~1:1 proportions of 1CO and 2CO bivalents, the relative position of 1CO foci will be less telomeric.</w:t>
+        <w:t xml:space="preserve">Given that high recombining strains have ~1:1 proportions of 1CO and 2CO bivalents, the relative position of 1CO foci will be less </w:t>
+      </w:r>
+      <w:proofErr w:type="spellStart"/>
+      <w:r>
+        <w:rPr>
+          <w:sz w:val="24"/>
+          <w:szCs w:val="24"/>
+        </w:rPr>
+        <w:t>telomeric</w:t>
+      </w:r>
+      <w:proofErr w:type="spellEnd"/>
+      <w:r>
+        <w:rPr>
+          <w:sz w:val="24"/>
+          <w:szCs w:val="24"/>
+        </w:rPr>
+        <w:t>.</w:t>
       </w:r>
       <w:r>
         <w:rPr>
@@ -2485,7 +3007,14 @@
       </w:pPr>
       <w:r>
         <w:tab/>
-        <w:t>explain all the plots that are printed out</w:t>
+      </w:r>
+      <w:proofErr w:type="gramStart"/>
+      <w:r>
+        <w:t>explain</w:t>
+      </w:r>
+      <w:proofErr w:type="gramEnd"/>
+      <w:r>
+        <w:t xml:space="preserve"> all the plots that are printed out</w:t>
       </w:r>
     </w:p>
     <w:p>
@@ -2515,15 +3044,31 @@
       </w:r>
       <w:r>
         <w:tab/>
-        <w:t>(add_age)</w:t>
-      </w:r>
-    </w:p>
-    <w:p>
-      <w:pPr>
-        <w:contextualSpacing/>
-      </w:pPr>
-      <w:r>
-        <w:t>-save the final .RData file.</w:t>
+        <w:t>(</w:t>
+      </w:r>
+      <w:proofErr w:type="spellStart"/>
+      <w:r>
+        <w:t>add_age</w:t>
+      </w:r>
+      <w:proofErr w:type="spellEnd"/>
+      <w:r>
+        <w:t>)</w:t>
+      </w:r>
+    </w:p>
+    <w:p>
+      <w:pPr>
+        <w:contextualSpacing/>
+      </w:pPr>
+      <w:r>
+        <w:t>-save the final .</w:t>
+      </w:r>
+      <w:proofErr w:type="spellStart"/>
+      <w:r>
+        <w:t>RData</w:t>
+      </w:r>
+      <w:proofErr w:type="spellEnd"/>
+      <w:r>
+        <w:t xml:space="preserve"> file.</w:t>
       </w:r>
     </w:p>
     <w:p>
@@ -2568,16 +3113,45 @@
           <w:b/>
         </w:rPr>
       </w:pPr>
+      <w:proofErr w:type="gramStart"/>
       <w:r>
         <w:rPr>
           <w:b/>
         </w:rPr>
-        <w:t xml:space="preserve">1.Mixed Model  – the model was made which the following logic, </w:t>
-      </w:r>
-    </w:p>
-    <w:p>
-      <w:r>
-        <w:t>Mean_co_mouse ~ subsp * sex + random(strain * sex)</w:t>
+        <w:t>1.Mixed</w:t>
+      </w:r>
+      <w:proofErr w:type="gramEnd"/>
+      <w:r>
+        <w:rPr>
+          <w:b/>
+        </w:rPr>
+        <w:t xml:space="preserve"> Model  – the model was made which the following logic, </w:t>
+      </w:r>
+    </w:p>
+    <w:p>
+      <w:proofErr w:type="spellStart"/>
+      <w:r>
+        <w:t>Mean_co_mouse</w:t>
+      </w:r>
+      <w:proofErr w:type="spellEnd"/>
+      <w:r>
+        <w:t xml:space="preserve"> ~ </w:t>
+      </w:r>
+      <w:proofErr w:type="spellStart"/>
+      <w:r>
+        <w:t>subsp</w:t>
+      </w:r>
+      <w:proofErr w:type="spellEnd"/>
+      <w:r>
+        <w:t xml:space="preserve"> * sex + </w:t>
+      </w:r>
+      <w:proofErr w:type="gramStart"/>
+      <w:r>
+        <w:t>random(</w:t>
+      </w:r>
+      <w:proofErr w:type="gramEnd"/>
+      <w:r>
+        <w:t>strain * sex)</w:t>
       </w:r>
     </w:p>
     <w:p>
@@ -2681,7 +3255,24 @@
     </w:p>
     <w:p>
       <w:r>
-        <w:t xml:space="preserve">AP – analysis script, src/totalSC.R </w:t>
+        <w:lastRenderedPageBreak/>
+        <w:t xml:space="preserve">AP – analysis script, </w:t>
+      </w:r>
+      <w:proofErr w:type="spellStart"/>
+      <w:r>
+        <w:t>src</w:t>
+      </w:r>
+      <w:proofErr w:type="spellEnd"/>
+      <w:r>
+        <w:t>/</w:t>
+      </w:r>
+      <w:proofErr w:type="spellStart"/>
+      <w:r>
+        <w:t>totalSC.R</w:t>
+      </w:r>
+      <w:proofErr w:type="spellEnd"/>
+      <w:r>
+        <w:t xml:space="preserve"> </w:t>
       </w:r>
     </w:p>
     <w:p/>
@@ -2689,8 +3280,13 @@
       <w:pPr>
         <w:pStyle w:val="Heading3"/>
       </w:pPr>
-      <w:r>
-        <w:t>Biv features</w:t>
+      <w:proofErr w:type="spellStart"/>
+      <w:r>
+        <w:t>Biv</w:t>
+      </w:r>
+      <w:proofErr w:type="spellEnd"/>
+      <w:r>
+        <w:t xml:space="preserve"> features</w:t>
       </w:r>
     </w:p>
     <w:p>
@@ -2707,7 +3303,23 @@
           <w:szCs w:val="24"/>
         </w:rPr>
         <w:tab/>
-        <w:t>Used DNACrossover (ref)</w:t>
+        <w:t xml:space="preserve">Used </w:t>
+      </w:r>
+      <w:proofErr w:type="spellStart"/>
+      <w:r>
+        <w:rPr>
+          <w:sz w:val="24"/>
+          <w:szCs w:val="24"/>
+        </w:rPr>
+        <w:t>DNACrossover</w:t>
+      </w:r>
+      <w:proofErr w:type="spellEnd"/>
+      <w:r>
+        <w:rPr>
+          <w:sz w:val="24"/>
+          <w:szCs w:val="24"/>
+        </w:rPr>
+        <w:t xml:space="preserve"> (ref)</w:t>
       </w:r>
     </w:p>
     <w:p>
@@ -2724,7 +3336,23 @@
           <w:szCs w:val="24"/>
         </w:rPr>
         <w:tab/>
-        <w:t>Mixed hand measures and bivmeasures when needed.</w:t>
+        <w:t xml:space="preserve">Mixed hand measures and </w:t>
+      </w:r>
+      <w:proofErr w:type="spellStart"/>
+      <w:r>
+        <w:rPr>
+          <w:sz w:val="24"/>
+          <w:szCs w:val="24"/>
+        </w:rPr>
+        <w:t>bivmeasures</w:t>
+      </w:r>
+      <w:proofErr w:type="spellEnd"/>
+      <w:r>
+        <w:rPr>
+          <w:sz w:val="24"/>
+          <w:szCs w:val="24"/>
+        </w:rPr>
+        <w:t xml:space="preserve"> when needed.</w:t>
       </w:r>
     </w:p>
     <w:p>
@@ -2741,7 +3369,23 @@
           <w:sz w:val="24"/>
           <w:szCs w:val="24"/>
         </w:rPr>
-        <w:t>-how some mice and cells were choosen or excluded</w:t>
+        <w:t xml:space="preserve">-how some mice and cells were </w:t>
+      </w:r>
+      <w:proofErr w:type="spellStart"/>
+      <w:r>
+        <w:rPr>
+          <w:sz w:val="24"/>
+          <w:szCs w:val="24"/>
+        </w:rPr>
+        <w:t>choosen</w:t>
+      </w:r>
+      <w:proofErr w:type="spellEnd"/>
+      <w:r>
+        <w:rPr>
+          <w:sz w:val="24"/>
+          <w:szCs w:val="24"/>
+        </w:rPr>
+        <w:t xml:space="preserve"> or excluded</w:t>
       </w:r>
     </w:p>
     <w:p>
@@ -2753,12 +3397,21 @@
           <w:szCs w:val="24"/>
         </w:rPr>
       </w:pPr>
-      <w:r>
-        <w:rPr>
-          <w:sz w:val="24"/>
-          <w:szCs w:val="24"/>
-        </w:rPr>
-        <w:t>Interfoci distance (IFD) / interference (raw and normalized)</w:t>
+      <w:proofErr w:type="spellStart"/>
+      <w:r>
+        <w:rPr>
+          <w:sz w:val="24"/>
+          <w:szCs w:val="24"/>
+        </w:rPr>
+        <w:t>Interfoci</w:t>
+      </w:r>
+      <w:proofErr w:type="spellEnd"/>
+      <w:r>
+        <w:rPr>
+          <w:sz w:val="24"/>
+          <w:szCs w:val="24"/>
+        </w:rPr>
+        <w:t xml:space="preserve"> distance (IFD) / interference (raw and normalized)</w:t>
       </w:r>
     </w:p>
     <w:p>
@@ -2776,7 +3429,23 @@
           <w:szCs w:val="24"/>
         </w:rPr>
         <w:tab/>
-        <w:t xml:space="preserve">-t.tests </w:t>
+        <w:t>-</w:t>
+      </w:r>
+      <w:proofErr w:type="spellStart"/>
+      <w:r>
+        <w:rPr>
+          <w:sz w:val="24"/>
+          <w:szCs w:val="24"/>
+        </w:rPr>
+        <w:t>t.tests</w:t>
+      </w:r>
+      <w:proofErr w:type="spellEnd"/>
+      <w:r>
+        <w:rPr>
+          <w:sz w:val="24"/>
+          <w:szCs w:val="24"/>
+        </w:rPr>
+        <w:t xml:space="preserve"> </w:t>
       </w:r>
     </w:p>
     <w:p>
@@ -2793,7 +3462,25 @@
           <w:sz w:val="24"/>
           <w:szCs w:val="24"/>
         </w:rPr>
-        <w:t>(glms for accounting for SC length and effects…</w:t>
+        <w:t>(</w:t>
+      </w:r>
+      <w:proofErr w:type="spellStart"/>
+      <w:proofErr w:type="gramStart"/>
+      <w:r>
+        <w:rPr>
+          <w:sz w:val="24"/>
+          <w:szCs w:val="24"/>
+        </w:rPr>
+        <w:t>glms</w:t>
+      </w:r>
+      <w:proofErr w:type="spellEnd"/>
+      <w:proofErr w:type="gramEnd"/>
+      <w:r>
+        <w:rPr>
+          <w:sz w:val="24"/>
+          <w:szCs w:val="24"/>
+        </w:rPr>
+        <w:t xml:space="preserve"> for accounting for SC length and effects…</w:t>
       </w:r>
     </w:p>
     <w:p>
@@ -2823,14 +3510,30 @@
           <w:sz w:val="24"/>
           <w:szCs w:val="24"/>
         </w:rPr>
-        <w:t xml:space="preserve"> ranking ….</w:t>
-      </w:r>
-      <w:r>
-        <w:rPr>
-          <w:sz w:val="24"/>
-          <w:szCs w:val="24"/>
-        </w:rPr>
-        <w:t>(only a subset)</w:t>
+        <w:t xml:space="preserve"> ranking …</w:t>
+      </w:r>
+      <w:proofErr w:type="gramStart"/>
+      <w:r>
+        <w:rPr>
+          <w:sz w:val="24"/>
+          <w:szCs w:val="24"/>
+        </w:rPr>
+        <w:t>.</w:t>
+      </w:r>
+      <w:r>
+        <w:rPr>
+          <w:sz w:val="24"/>
+          <w:szCs w:val="24"/>
+        </w:rPr>
+        <w:t>(</w:t>
+      </w:r>
+      <w:proofErr w:type="gramEnd"/>
+      <w:r>
+        <w:rPr>
+          <w:sz w:val="24"/>
+          <w:szCs w:val="24"/>
+        </w:rPr>
+        <w:t>only a subset)</w:t>
       </w:r>
     </w:p>
     <w:p>
@@ -2864,7 +3567,39 @@
           <w:szCs w:val="24"/>
         </w:rPr>
         <w:tab/>
-        <w:t>-characterize how reliable chrm compaction(ranking) is from human data?</w:t>
+        <w:t xml:space="preserve">-characterize how reliable </w:t>
+      </w:r>
+      <w:proofErr w:type="spellStart"/>
+      <w:r>
+        <w:rPr>
+          <w:sz w:val="24"/>
+          <w:szCs w:val="24"/>
+        </w:rPr>
+        <w:t>chrm</w:t>
+      </w:r>
+      <w:proofErr w:type="spellEnd"/>
+      <w:r>
+        <w:rPr>
+          <w:sz w:val="24"/>
+          <w:szCs w:val="24"/>
+        </w:rPr>
+        <w:t xml:space="preserve"> </w:t>
+      </w:r>
+      <w:proofErr w:type="gramStart"/>
+      <w:r>
+        <w:rPr>
+          <w:sz w:val="24"/>
+          <w:szCs w:val="24"/>
+        </w:rPr>
+        <w:t>compaction(</w:t>
+      </w:r>
+      <w:proofErr w:type="gramEnd"/>
+      <w:r>
+        <w:rPr>
+          <w:sz w:val="24"/>
+          <w:szCs w:val="24"/>
+        </w:rPr>
+        <w:t>ranking) is from human data?</w:t>
       </w:r>
     </w:p>
     <w:p>
@@ -3007,8 +3742,49 @@
           <w:sz w:val="24"/>
           <w:szCs w:val="24"/>
         </w:rPr>
-        <w:t>Male specific polymorphism for gwRR in musculus and molossisnus, may not be a species wide optimum for gwRR</w:t>
-      </w:r>
+        <w:t xml:space="preserve">Male specific polymorphism for </w:t>
+      </w:r>
+      <w:proofErr w:type="spellStart"/>
+      <w:r>
+        <w:rPr>
+          <w:sz w:val="24"/>
+          <w:szCs w:val="24"/>
+        </w:rPr>
+        <w:t>gwRR</w:t>
+      </w:r>
+      <w:proofErr w:type="spellEnd"/>
+      <w:r>
+        <w:rPr>
+          <w:sz w:val="24"/>
+          <w:szCs w:val="24"/>
+        </w:rPr>
+        <w:t xml:space="preserve"> in musculus and </w:t>
+      </w:r>
+      <w:proofErr w:type="spellStart"/>
+      <w:r>
+        <w:rPr>
+          <w:sz w:val="24"/>
+          <w:szCs w:val="24"/>
+        </w:rPr>
+        <w:t>molossisnus</w:t>
+      </w:r>
+      <w:proofErr w:type="spellEnd"/>
+      <w:r>
+        <w:rPr>
+          <w:sz w:val="24"/>
+          <w:szCs w:val="24"/>
+        </w:rPr>
+        <w:t xml:space="preserve">, may not be a species wide optimum for </w:t>
+      </w:r>
+      <w:proofErr w:type="spellStart"/>
+      <w:r>
+        <w:rPr>
+          <w:sz w:val="24"/>
+          <w:szCs w:val="24"/>
+        </w:rPr>
+        <w:t>gwRR</w:t>
+      </w:r>
+      <w:proofErr w:type="spellEnd"/>
     </w:p>
     <w:p>
       <w:pPr>
@@ -3027,8 +3803,17 @@
           <w:sz w:val="24"/>
           <w:szCs w:val="24"/>
         </w:rPr>
-        <w:t>More variance in females for meiotic features, resulting in greater variation in gwRR</w:t>
-      </w:r>
+        <w:t xml:space="preserve">More variance in females for meiotic features, resulting in greater variation in </w:t>
+      </w:r>
+      <w:proofErr w:type="spellStart"/>
+      <w:r>
+        <w:rPr>
+          <w:sz w:val="24"/>
+          <w:szCs w:val="24"/>
+        </w:rPr>
+        <w:t>gwRR</w:t>
+      </w:r>
+      <w:proofErr w:type="spellEnd"/>
     </w:p>
     <w:p>
       <w:pPr>
@@ -3112,22 +3897,150 @@
           <w:sz w:val="24"/>
           <w:szCs w:val="24"/>
         </w:rPr>
-        <w:t>(centromere effects for mis-segregation rates) - (high rate of robertsonian translocation in Dom, and absent in Musc – maybe something about centromeres (encourages transloactions + suppresses 2CO (rec near centromere) in DOM</w:t>
-      </w:r>
-    </w:p>
-    <w:p>
-      <w:pPr>
-        <w:rPr>
-          <w:sz w:val="24"/>
-          <w:szCs w:val="24"/>
-        </w:rPr>
-      </w:pPr>
-      <w:r>
-        <w:rPr>
-          <w:sz w:val="24"/>
-          <w:szCs w:val="24"/>
-        </w:rPr>
-        <w:t>(that has changed in Musc, REC near centromere suppresses rates of robertsonian translocation)</w:t>
+        <w:t>(</w:t>
+      </w:r>
+      <w:proofErr w:type="gramStart"/>
+      <w:r>
+        <w:rPr>
+          <w:sz w:val="24"/>
+          <w:szCs w:val="24"/>
+        </w:rPr>
+        <w:t>centromere</w:t>
+      </w:r>
+      <w:proofErr w:type="gramEnd"/>
+      <w:r>
+        <w:rPr>
+          <w:sz w:val="24"/>
+          <w:szCs w:val="24"/>
+        </w:rPr>
+        <w:t xml:space="preserve"> effects for </w:t>
+      </w:r>
+      <w:proofErr w:type="spellStart"/>
+      <w:r>
+        <w:rPr>
+          <w:sz w:val="24"/>
+          <w:szCs w:val="24"/>
+        </w:rPr>
+        <w:t>mis</w:t>
+      </w:r>
+      <w:proofErr w:type="spellEnd"/>
+      <w:r>
+        <w:rPr>
+          <w:sz w:val="24"/>
+          <w:szCs w:val="24"/>
+        </w:rPr>
+        <w:t xml:space="preserve">-segregation rates) - (high rate of </w:t>
+      </w:r>
+      <w:proofErr w:type="spellStart"/>
+      <w:r>
+        <w:rPr>
+          <w:sz w:val="24"/>
+          <w:szCs w:val="24"/>
+        </w:rPr>
+        <w:t>robertsonian</w:t>
+      </w:r>
+      <w:proofErr w:type="spellEnd"/>
+      <w:r>
+        <w:rPr>
+          <w:sz w:val="24"/>
+          <w:szCs w:val="24"/>
+        </w:rPr>
+        <w:t xml:space="preserve"> translocation in Dom, and absent in </w:t>
+      </w:r>
+      <w:proofErr w:type="spellStart"/>
+      <w:r>
+        <w:rPr>
+          <w:sz w:val="24"/>
+          <w:szCs w:val="24"/>
+        </w:rPr>
+        <w:t>Musc</w:t>
+      </w:r>
+      <w:proofErr w:type="spellEnd"/>
+      <w:r>
+        <w:rPr>
+          <w:sz w:val="24"/>
+          <w:szCs w:val="24"/>
+        </w:rPr>
+        <w:t xml:space="preserve"> – maybe something about centromeres (encourages </w:t>
+      </w:r>
+      <w:proofErr w:type="spellStart"/>
+      <w:r>
+        <w:rPr>
+          <w:sz w:val="24"/>
+          <w:szCs w:val="24"/>
+        </w:rPr>
+        <w:t>transloactions</w:t>
+      </w:r>
+      <w:proofErr w:type="spellEnd"/>
+      <w:r>
+        <w:rPr>
+          <w:sz w:val="24"/>
+          <w:szCs w:val="24"/>
+        </w:rPr>
+        <w:t xml:space="preserve"> + suppresses 2CO (rec near centromere) in DOM</w:t>
+      </w:r>
+    </w:p>
+    <w:p>
+      <w:pPr>
+        <w:rPr>
+          <w:sz w:val="24"/>
+          <w:szCs w:val="24"/>
+        </w:rPr>
+      </w:pPr>
+      <w:r>
+        <w:rPr>
+          <w:sz w:val="24"/>
+          <w:szCs w:val="24"/>
+        </w:rPr>
+        <w:t>(</w:t>
+      </w:r>
+      <w:proofErr w:type="gramStart"/>
+      <w:r>
+        <w:rPr>
+          <w:sz w:val="24"/>
+          <w:szCs w:val="24"/>
+        </w:rPr>
+        <w:t>that</w:t>
+      </w:r>
+      <w:proofErr w:type="gramEnd"/>
+      <w:r>
+        <w:rPr>
+          <w:sz w:val="24"/>
+          <w:szCs w:val="24"/>
+        </w:rPr>
+        <w:t xml:space="preserve"> has changed in </w:t>
+      </w:r>
+      <w:proofErr w:type="spellStart"/>
+      <w:r>
+        <w:rPr>
+          <w:sz w:val="24"/>
+          <w:szCs w:val="24"/>
+        </w:rPr>
+        <w:t>Musc</w:t>
+      </w:r>
+      <w:proofErr w:type="spellEnd"/>
+      <w:r>
+        <w:rPr>
+          <w:sz w:val="24"/>
+          <w:szCs w:val="24"/>
+        </w:rPr>
+        <w:t xml:space="preserve">, REC near centromere suppresses rates of </w:t>
+      </w:r>
+      <w:proofErr w:type="spellStart"/>
+      <w:r>
+        <w:rPr>
+          <w:sz w:val="24"/>
+          <w:szCs w:val="24"/>
+        </w:rPr>
+        <w:t>robertsonian</w:t>
+      </w:r>
+      <w:proofErr w:type="spellEnd"/>
+      <w:r>
+        <w:rPr>
+          <w:sz w:val="24"/>
+          <w:szCs w:val="24"/>
+        </w:rPr>
+        <w:t xml:space="preserve"> translocation)</w:t>
       </w:r>
     </w:p>
     <w:p>
@@ -3164,6 +4077,33 @@
     </w:sectPr>
   </w:body>
 </w:document>
+</file>
+
+<file path=word/comments.xml><?xml version="1.0" encoding="utf-8"?>
+<w:comments xmlns:wpc="http://schemas.microsoft.com/office/word/2010/wordprocessingCanvas" xmlns:mc="http://schemas.openxmlformats.org/markup-compatibility/2006" xmlns:o="urn:schemas-microsoft-com:office:office" xmlns:r="http://schemas.openxmlformats.org/officeDocument/2006/relationships" xmlns:m="http://schemas.openxmlformats.org/officeDocument/2006/math" xmlns:v="urn:schemas-microsoft-com:vml" xmlns:wp14="http://schemas.microsoft.com/office/word/2010/wordprocessingDrawing" xmlns:wp="http://schemas.openxmlformats.org/drawingml/2006/wordprocessingDrawing" xmlns:w10="urn:schemas-microsoft-com:office:word" xmlns:w="http://schemas.openxmlformats.org/wordprocessingml/2006/main" xmlns:w14="http://schemas.microsoft.com/office/word/2010/wordml" xmlns:w15="http://schemas.microsoft.com/office/word/2012/wordml" xmlns:wpg="http://schemas.microsoft.com/office/word/2010/wordprocessingGroup" xmlns:wpi="http://schemas.microsoft.com/office/word/2010/wordprocessingInk" xmlns:wne="http://schemas.microsoft.com/office/word/2006/wordml" xmlns:wps="http://schemas.microsoft.com/office/word/2010/wordprocessingShape" mc:Ignorable="w14 w15 wp14">
+  <w:comment w:id="1" w:author="APRIL L PETERSON" w:date="2020-01-30T12:10:00Z" w:initials="PAL">
+    <w:p>
+      <w:pPr>
+        <w:pStyle w:val="CommentText"/>
+      </w:pPr>
+      <w:r>
+        <w:rPr>
+          <w:rStyle w:val="CommentReference"/>
+        </w:rPr>
+        <w:annotationRef/>
+      </w:r>
+      <w:r>
+        <w:t>Follow up on these results</w:t>
+      </w:r>
+    </w:p>
+  </w:comment>
+</w:comments>
+</file>
+
+<file path=word/commentsExtended.xml><?xml version="1.0" encoding="utf-8"?>
+<w15:commentsEx xmlns:wpc="http://schemas.microsoft.com/office/word/2010/wordprocessingCanvas" xmlns:mc="http://schemas.openxmlformats.org/markup-compatibility/2006" xmlns:o="urn:schemas-microsoft-com:office:office" xmlns:r="http://schemas.openxmlformats.org/officeDocument/2006/relationships" xmlns:m="http://schemas.openxmlformats.org/officeDocument/2006/math" xmlns:v="urn:schemas-microsoft-com:vml" xmlns:wp14="http://schemas.microsoft.com/office/word/2010/wordprocessingDrawing" xmlns:wp="http://schemas.openxmlformats.org/drawingml/2006/wordprocessingDrawing" xmlns:w10="urn:schemas-microsoft-com:office:word" xmlns:w="http://schemas.openxmlformats.org/wordprocessingml/2006/main" xmlns:w14="http://schemas.microsoft.com/office/word/2010/wordml" xmlns:w15="http://schemas.microsoft.com/office/word/2012/wordml" xmlns:wpg="http://schemas.microsoft.com/office/word/2010/wordprocessingGroup" xmlns:wpi="http://schemas.microsoft.com/office/word/2010/wordprocessingInk" xmlns:wne="http://schemas.microsoft.com/office/word/2006/wordml" xmlns:wps="http://schemas.microsoft.com/office/word/2010/wordprocessingShape" mc:Ignorable="w14 w15 wp14">
+  <w15:commentEx w15:paraId="40806A16" w15:done="0"/>
+</w15:commentsEx>
 </file>
 
 <file path=word/numbering.xml><?xml version="1.0" encoding="utf-8"?>
@@ -3653,6 +4593,14 @@
     <w:abstractNumId w:val="1"/>
   </w:num>
 </w:numbering>
+</file>
+
+<file path=word/people.xml><?xml version="1.0" encoding="utf-8"?>
+<w15:people xmlns:wpc="http://schemas.microsoft.com/office/word/2010/wordprocessingCanvas" xmlns:mc="http://schemas.openxmlformats.org/markup-compatibility/2006" xmlns:o="urn:schemas-microsoft-com:office:office" xmlns:r="http://schemas.openxmlformats.org/officeDocument/2006/relationships" xmlns:m="http://schemas.openxmlformats.org/officeDocument/2006/math" xmlns:v="urn:schemas-microsoft-com:vml" xmlns:wp14="http://schemas.microsoft.com/office/word/2010/wordprocessingDrawing" xmlns:wp="http://schemas.openxmlformats.org/drawingml/2006/wordprocessingDrawing" xmlns:w10="urn:schemas-microsoft-com:office:word" xmlns:w="http://schemas.openxmlformats.org/wordprocessingml/2006/main" xmlns:w14="http://schemas.microsoft.com/office/word/2010/wordml" xmlns:w15="http://schemas.microsoft.com/office/word/2012/wordml" xmlns:wpg="http://schemas.microsoft.com/office/word/2010/wordprocessingGroup" xmlns:wpi="http://schemas.microsoft.com/office/word/2010/wordprocessingInk" xmlns:wne="http://schemas.microsoft.com/office/word/2006/wordml" xmlns:wps="http://schemas.microsoft.com/office/word/2010/wordprocessingShape" mc:Ignorable="w14 w15 wp14">
+  <w15:person w15:author="APRIL L PETERSON">
+    <w15:presenceInfo w15:providerId="AD" w15:userId="S-1-5-21-944445629-1489980678-184074267-739415"/>
+  </w15:person>
+</w15:people>
 </file>
 
 <file path=word/styles.xml><?xml version="1.0" encoding="utf-8"?>
@@ -4187,6 +5135,74 @@
       <w:szCs w:val="24"/>
     </w:rPr>
   </w:style>
+  <w:style w:type="character" w:styleId="CommentReference">
+    <w:name w:val="annotation reference"/>
+    <w:basedOn w:val="DefaultParagraphFont"/>
+    <w:uiPriority w:val="99"/>
+    <w:semiHidden/>
+    <w:unhideWhenUsed/>
+    <w:rsid w:val="000C60EA"/>
+    <w:rPr>
+      <w:sz w:val="16"/>
+      <w:szCs w:val="16"/>
+    </w:rPr>
+  </w:style>
+  <w:style w:type="paragraph" w:styleId="CommentText">
+    <w:name w:val="annotation text"/>
+    <w:basedOn w:val="Normal"/>
+    <w:link w:val="CommentTextChar"/>
+    <w:uiPriority w:val="99"/>
+    <w:semiHidden/>
+    <w:unhideWhenUsed/>
+    <w:rsid w:val="000C60EA"/>
+    <w:pPr>
+      <w:spacing w:line="240" w:lineRule="auto"/>
+    </w:pPr>
+    <w:rPr>
+      <w:sz w:val="20"/>
+      <w:szCs w:val="20"/>
+    </w:rPr>
+  </w:style>
+  <w:style w:type="character" w:customStyle="1" w:styleId="CommentTextChar">
+    <w:name w:val="Comment Text Char"/>
+    <w:basedOn w:val="DefaultParagraphFont"/>
+    <w:link w:val="CommentText"/>
+    <w:uiPriority w:val="99"/>
+    <w:semiHidden/>
+    <w:rsid w:val="000C60EA"/>
+    <w:rPr>
+      <w:sz w:val="20"/>
+      <w:szCs w:val="20"/>
+    </w:rPr>
+  </w:style>
+  <w:style w:type="paragraph" w:styleId="CommentSubject">
+    <w:name w:val="annotation subject"/>
+    <w:basedOn w:val="CommentText"/>
+    <w:next w:val="CommentText"/>
+    <w:link w:val="CommentSubjectChar"/>
+    <w:uiPriority w:val="99"/>
+    <w:semiHidden/>
+    <w:unhideWhenUsed/>
+    <w:rsid w:val="000C60EA"/>
+    <w:rPr>
+      <w:b/>
+      <w:bCs/>
+    </w:rPr>
+  </w:style>
+  <w:style w:type="character" w:customStyle="1" w:styleId="CommentSubjectChar">
+    <w:name w:val="Comment Subject Char"/>
+    <w:basedOn w:val="CommentTextChar"/>
+    <w:link w:val="CommentSubject"/>
+    <w:uiPriority w:val="99"/>
+    <w:semiHidden/>
+    <w:rsid w:val="000C60EA"/>
+    <w:rPr>
+      <w:b/>
+      <w:bCs/>
+      <w:sz w:val="20"/>
+      <w:szCs w:val="20"/>
+    </w:rPr>
+  </w:style>
 </w:styles>
 </file>
 
@@ -4456,7 +5472,7 @@
 </file>
 
 <file path=customXml/itemProps1.xml><?xml version="1.0" encoding="utf-8"?>
-<ds:datastoreItem xmlns:ds="http://schemas.openxmlformats.org/officeDocument/2006/customXml" ds:itemID="{65E91097-4590-4C7B-9F10-DDCAB18E1159}">
+<ds:datastoreItem xmlns:ds="http://schemas.openxmlformats.org/officeDocument/2006/customXml" ds:itemID="{E9C3524E-793F-44DC-9827-FABE5C7BE74D}">
   <ds:schemaRefs>
     <ds:schemaRef ds:uri="http://schemas.openxmlformats.org/officeDocument/2006/bibliography"/>
   </ds:schemaRefs>

</xml_diff>